<commit_message>
Updated Analysis Report #1
</commit_message>
<xml_diff>
--- a/CS319 Analysis Report.docx
+++ b/CS319 Analysis Report.docx
@@ -85,15 +85,14 @@
       <w:pPr>
         <w:pStyle w:val="TitleCover"/>
         <w:rPr>
+          <w:lang w:eastAsia="ko-KR"/>
+        </w:rPr>
+      </w:pPr>
+      <w:r>
+        <w:rPr>
           <w:rFonts w:hint="eastAsia"/>
           <w:lang w:eastAsia="ko-KR"/>
         </w:rPr>
-      </w:pPr>
-      <w:r>
-        <w:rPr>
-          <w:rFonts w:hint="eastAsia"/>
-          <w:lang w:eastAsia="ko-KR"/>
-        </w:rPr>
         <w:t>CS 319 Project</w:t>
       </w:r>
     </w:p>
@@ -101,11 +100,9 @@
       <w:pPr>
         <w:pStyle w:val="SubtitleItalic"/>
       </w:pPr>
-      <w:proofErr w:type="spellStart"/>
       <w:r>
         <w:t>JCrawl</w:t>
       </w:r>
-      <w:proofErr w:type="spellEnd"/>
       <w:r>
         <w:t xml:space="preserve">: </w:t>
       </w:r>
@@ -136,7 +133,7 @@
       <w:pPr>
         <w:numPr>
           <w:ilvl w:val="0"/>
-          <w:numId w:val="44"/>
+          <w:numId w:val="7"/>
         </w:numPr>
         <w:spacing w:before="100" w:beforeAutospacing="1" w:after="100" w:afterAutospacing="1" w:line="384" w:lineRule="atLeast"/>
         <w:rPr>
@@ -147,7 +144,6 @@
           <w:lang w:eastAsia="ko-KR"/>
         </w:rPr>
       </w:pPr>
-      <w:proofErr w:type="spellStart"/>
       <w:r>
         <w:rPr>
           <w:rFonts w:ascii="Helvetica" w:eastAsia="굴림" w:hAnsi="Helvetica" w:cs="Helvetica"/>
@@ -156,10 +152,16 @@
           <w:szCs w:val="24"/>
           <w:lang w:eastAsia="ko-KR"/>
         </w:rPr>
-        <w:t>Arda</w:t>
-      </w:r>
-      <w:proofErr w:type="spellEnd"/>
-      <w:r>
+        <w:t>Arda Yücel</w:t>
+      </w:r>
+    </w:p>
+    <w:p>
+      <w:pPr>
+        <w:numPr>
+          <w:ilvl w:val="0"/>
+          <w:numId w:val="7"/>
+        </w:numPr>
+        <w:spacing w:before="100" w:beforeAutospacing="1" w:after="100" w:afterAutospacing="1" w:line="384" w:lineRule="atLeast"/>
         <w:rPr>
           <w:rFonts w:ascii="Helvetica" w:eastAsia="굴림" w:hAnsi="Helvetica" w:cs="Helvetica"/>
           <w:color w:val="333333"/>
@@ -167,9 +169,7 @@
           <w:szCs w:val="24"/>
           <w:lang w:eastAsia="ko-KR"/>
         </w:rPr>
-        <w:t xml:space="preserve"> </w:t>
-      </w:r>
-      <w:proofErr w:type="spellStart"/>
+      </w:pPr>
       <w:r>
         <w:rPr>
           <w:rFonts w:ascii="Helvetica" w:eastAsia="굴림" w:hAnsi="Helvetica" w:cs="Helvetica"/>
@@ -178,15 +178,14 @@
           <w:szCs w:val="24"/>
           <w:lang w:eastAsia="ko-KR"/>
         </w:rPr>
-        <w:t>Yücel</w:t>
-      </w:r>
-      <w:proofErr w:type="spellEnd"/>
+        <w:t>Cheol Woo Park</w:t>
+      </w:r>
     </w:p>
     <w:p>
       <w:pPr>
         <w:numPr>
           <w:ilvl w:val="0"/>
-          <w:numId w:val="44"/>
+          <w:numId w:val="7"/>
         </w:numPr>
         <w:spacing w:before="100" w:beforeAutospacing="1" w:after="100" w:afterAutospacing="1" w:line="384" w:lineRule="atLeast"/>
         <w:rPr>
@@ -197,7 +196,6 @@
           <w:lang w:eastAsia="ko-KR"/>
         </w:rPr>
       </w:pPr>
-      <w:proofErr w:type="spellStart"/>
       <w:r>
         <w:rPr>
           <w:rFonts w:ascii="Helvetica" w:eastAsia="굴림" w:hAnsi="Helvetica" w:cs="Helvetica"/>
@@ -206,10 +204,16 @@
           <w:szCs w:val="24"/>
           <w:lang w:eastAsia="ko-KR"/>
         </w:rPr>
-        <w:t>Cheol</w:t>
-      </w:r>
-      <w:proofErr w:type="spellEnd"/>
-      <w:r>
+        <w:t>Fatih Taş</w:t>
+      </w:r>
+    </w:p>
+    <w:p>
+      <w:pPr>
+        <w:numPr>
+          <w:ilvl w:val="0"/>
+          <w:numId w:val="7"/>
+        </w:numPr>
+        <w:spacing w:before="100" w:beforeAutospacing="1" w:after="100" w:afterAutospacing="1" w:line="384" w:lineRule="atLeast"/>
         <w:rPr>
           <w:rFonts w:ascii="Helvetica" w:eastAsia="굴림" w:hAnsi="Helvetica" w:cs="Helvetica"/>
           <w:color w:val="333333"/>
@@ -217,16 +221,8 @@
           <w:szCs w:val="24"/>
           <w:lang w:eastAsia="ko-KR"/>
         </w:rPr>
-        <w:t xml:space="preserve"> Woo Park</w:t>
-      </w:r>
-    </w:p>
-    <w:p>
-      <w:pPr>
-        <w:numPr>
-          <w:ilvl w:val="0"/>
-          <w:numId w:val="44"/>
-        </w:numPr>
-        <w:spacing w:before="100" w:beforeAutospacing="1" w:after="100" w:afterAutospacing="1" w:line="384" w:lineRule="atLeast"/>
+      </w:pPr>
+      <w:r>
         <w:rPr>
           <w:rFonts w:ascii="Helvetica" w:eastAsia="굴림" w:hAnsi="Helvetica" w:cs="Helvetica"/>
           <w:color w:val="333333"/>
@@ -234,79 +230,8 @@
           <w:szCs w:val="24"/>
           <w:lang w:eastAsia="ko-KR"/>
         </w:rPr>
-      </w:pPr>
-      <w:proofErr w:type="spellStart"/>
-      <w:r>
-        <w:rPr>
-          <w:rFonts w:ascii="Helvetica" w:eastAsia="굴림" w:hAnsi="Helvetica" w:cs="Helvetica"/>
-          <w:color w:val="333333"/>
-          <w:sz w:val="24"/>
-          <w:szCs w:val="24"/>
-          <w:lang w:eastAsia="ko-KR"/>
-        </w:rPr>
-        <w:t>Fatih</w:t>
-      </w:r>
-      <w:proofErr w:type="spellEnd"/>
-      <w:r>
-        <w:rPr>
-          <w:rFonts w:ascii="Helvetica" w:eastAsia="굴림" w:hAnsi="Helvetica" w:cs="Helvetica"/>
-          <w:color w:val="333333"/>
-          <w:sz w:val="24"/>
-          <w:szCs w:val="24"/>
-          <w:lang w:eastAsia="ko-KR"/>
-        </w:rPr>
-        <w:t xml:space="preserve"> </w:t>
-      </w:r>
-      <w:proofErr w:type="spellStart"/>
-      <w:r>
-        <w:rPr>
-          <w:rFonts w:ascii="Helvetica" w:eastAsia="굴림" w:hAnsi="Helvetica" w:cs="Helvetica"/>
-          <w:color w:val="333333"/>
-          <w:sz w:val="24"/>
-          <w:szCs w:val="24"/>
-          <w:lang w:eastAsia="ko-KR"/>
-        </w:rPr>
-        <w:t>Taş</w:t>
-      </w:r>
-      <w:proofErr w:type="spellEnd"/>
-    </w:p>
-    <w:p>
-      <w:pPr>
-        <w:numPr>
-          <w:ilvl w:val="0"/>
-          <w:numId w:val="44"/>
-        </w:numPr>
-        <w:spacing w:before="100" w:beforeAutospacing="1" w:after="100" w:afterAutospacing="1" w:line="384" w:lineRule="atLeast"/>
-        <w:rPr>
-          <w:rFonts w:ascii="Helvetica" w:eastAsia="굴림" w:hAnsi="Helvetica" w:cs="Helvetica"/>
-          <w:color w:val="333333"/>
-          <w:sz w:val="24"/>
-          <w:szCs w:val="24"/>
-          <w:lang w:eastAsia="ko-KR"/>
-        </w:rPr>
-      </w:pPr>
-      <w:r>
-        <w:rPr>
-          <w:rFonts w:ascii="Helvetica" w:eastAsia="굴림" w:hAnsi="Helvetica" w:cs="Helvetica"/>
-          <w:color w:val="333333"/>
-          <w:sz w:val="24"/>
-          <w:szCs w:val="24"/>
-          <w:lang w:eastAsia="ko-KR"/>
-        </w:rPr>
-        <w:t xml:space="preserve">Mustafa </w:t>
-      </w:r>
-      <w:proofErr w:type="spellStart"/>
-      <w:r>
-        <w:rPr>
-          <w:rFonts w:ascii="Helvetica" w:eastAsia="굴림" w:hAnsi="Helvetica" w:cs="Helvetica"/>
-          <w:color w:val="333333"/>
-          <w:sz w:val="24"/>
-          <w:szCs w:val="24"/>
-          <w:lang w:eastAsia="ko-KR"/>
-        </w:rPr>
-        <w:t>Fidan</w:t>
-      </w:r>
-      <w:proofErr w:type="spellEnd"/>
+        <w:t>Mustafa Fidan</w:t>
+      </w:r>
     </w:p>
     <w:p>
       <w:pPr>
@@ -1663,13 +1588,8 @@
       <w:pPr>
         <w:pStyle w:val="SubtitleSecondPage"/>
       </w:pPr>
-      <w:proofErr w:type="spellStart"/>
-      <w:r>
-        <w:t>JCrawl</w:t>
-      </w:r>
-      <w:proofErr w:type="spellEnd"/>
-      <w:r>
-        <w:t>: 2D Top-down Adventure Game</w:t>
+      <w:r>
+        <w:t>JCrawl: 2D Top-down Adventure Game</w:t>
       </w:r>
     </w:p>
     <w:p>
@@ -1686,16 +1606,11 @@
       <w:pPr>
         <w:pStyle w:val="BodyText"/>
       </w:pPr>
-      <w:proofErr w:type="spellStart"/>
       <w:r>
         <w:t>J</w:t>
       </w:r>
       <w:r>
-        <w:t>Crawl</w:t>
-      </w:r>
-      <w:proofErr w:type="spellEnd"/>
-      <w:r>
-        <w:t xml:space="preserve"> is a purely Java</w:t>
+        <w:t>Crawl is a purely Java</w:t>
       </w:r>
       <w:r>
         <w:t xml:space="preserve"> based top down adventure game, inspired by adventure games like Binding of Isaac, while borrowing some gameplay elements from classics like Legend of Zelda.</w:t>
@@ -1704,10 +1619,8 @@
     <w:p>
       <w:pPr>
         <w:pStyle w:val="BodyText"/>
-        <w:spacing w:after="0"/>
         <w:rPr>
           <w:b/>
-          <w:u w:val="single"/>
           <w:lang w:eastAsia="ko-KR"/>
         </w:rPr>
       </w:pPr>
@@ -1715,7 +1628,6 @@
         <w:rPr>
           <w:rFonts w:hint="eastAsia"/>
           <w:b/>
-          <w:u w:val="single"/>
           <w:lang w:eastAsia="ko-KR"/>
         </w:rPr>
         <w:t>Binding of Isaac link:</w:t>
@@ -1724,9 +1636,7 @@
     <w:p>
       <w:pPr>
         <w:pStyle w:val="BodyText"/>
-        <w:spacing w:after="0"/>
-        <w:rPr>
-          <w:rFonts w:hint="eastAsia"/>
+        <w:rPr>
           <w:lang w:eastAsia="ko-KR"/>
         </w:rPr>
       </w:pPr>
@@ -1743,7 +1653,6 @@
     <w:p>
       <w:pPr>
         <w:pStyle w:val="BodyText"/>
-        <w:spacing w:before="240" w:after="0"/>
         <w:rPr>
           <w:lang w:eastAsia="ko-KR"/>
         </w:rPr>
@@ -1765,17 +1674,15 @@
     <w:p>
       <w:pPr>
         <w:pStyle w:val="BodyText"/>
-        <w:spacing w:before="240" w:after="0"/>
+        <w:rPr>
+          <w:lang w:eastAsia="ko-KR"/>
+        </w:rPr>
+      </w:pPr>
+      <w:r>
         <w:rPr>
           <w:rFonts w:hint="eastAsia"/>
           <w:lang w:eastAsia="ko-KR"/>
         </w:rPr>
-      </w:pPr>
-      <w:r>
-        <w:rPr>
-          <w:rFonts w:hint="eastAsia"/>
-          <w:lang w:eastAsia="ko-KR"/>
-        </w:rPr>
         <w:t xml:space="preserve">The gameplay will be fusion between Binding of Isaac and Classic Zelda, although it will be important to shoot at the enemies and kill them to unlock other rooms, some rooms will incorporate </w:t>
       </w:r>
       <w:r>
@@ -1819,60 +1726,67 @@
         <w:pStyle w:val="BodyText"/>
       </w:pPr>
       <w:r>
-        <w:t xml:space="preserve">The level design will be editable by user, allowing for further </w:t>
-      </w:r>
-      <w:proofErr w:type="spellStart"/>
-      <w:r>
-        <w:t>replayability</w:t>
-      </w:r>
-      <w:proofErr w:type="spellEnd"/>
-      <w:r>
-        <w:t>.</w:t>
-      </w:r>
-    </w:p>
-    <w:p>
-      <w:pPr>
-        <w:pStyle w:val="Heading2"/>
-      </w:pPr>
-      <w:r>
-        <w:t>Functional Requirements</w:t>
-      </w:r>
-      <w:bookmarkEnd w:id="4"/>
+        <w:t>The level design will be editable by user, allowing for further replayability.</w:t>
+      </w:r>
     </w:p>
     <w:p>
       <w:pPr>
         <w:pStyle w:val="BodyText"/>
         <w:numPr>
           <w:ilvl w:val="0"/>
-          <w:numId w:val="45"/>
+          <w:numId w:val="9"/>
         </w:numPr>
         <w:rPr>
           <w:b/>
-        </w:rPr>
-      </w:pPr>
-      <w:r>
-        <w:rPr>
+          <w:sz w:val="20"/>
+        </w:rPr>
+      </w:pPr>
+      <w:r>
+        <w:rPr>
+          <w:rFonts w:hint="eastAsia"/>
           <w:b/>
-        </w:rPr>
-        <w:t>Play Game</w:t>
-      </w:r>
+          <w:sz w:val="20"/>
+          <w:lang w:eastAsia="ko-KR"/>
+        </w:rPr>
+        <w:t>Enemies</w:t>
+      </w:r>
+      <w:bookmarkStart w:id="5" w:name="_GoBack"/>
+      <w:bookmarkEnd w:id="5"/>
     </w:p>
     <w:p>
       <w:pPr>
         <w:pStyle w:val="BodyText"/>
         <w:numPr>
           <w:ilvl w:val="0"/>
-          <w:numId w:val="45"/>
+          <w:numId w:val="14"/>
         </w:numPr>
         <w:rPr>
-          <w:b/>
-        </w:rPr>
-      </w:pPr>
-      <w:r>
-        <w:rPr>
-          <w:b/>
-        </w:rPr>
-        <w:t>Change Options</w:t>
+          <w:i/>
+          <w:szCs w:val="16"/>
+        </w:rPr>
+      </w:pPr>
+      <w:r>
+        <w:rPr>
+          <w:i/>
+          <w:szCs w:val="16"/>
+          <w:lang w:eastAsia="ko-KR"/>
+        </w:rPr>
+        <w:t>Slime</w:t>
+      </w:r>
+      <w:r>
+        <w:rPr>
+          <w:i/>
+          <w:szCs w:val="16"/>
+          <w:lang w:eastAsia="ko-KR"/>
+        </w:rPr>
+        <w:t xml:space="preserve">: </w:t>
+      </w:r>
+      <w:r>
+        <w:rPr>
+          <w:szCs w:val="16"/>
+          <w:lang w:eastAsia="ko-KR"/>
+        </w:rPr>
+        <w:t>Weak enemy that moves randomly. (AI)</w:t>
       </w:r>
     </w:p>
     <w:p>
@@ -1880,17 +1794,20 @@
         <w:pStyle w:val="BodyText"/>
         <w:numPr>
           <w:ilvl w:val="0"/>
-          <w:numId w:val="45"/>
+          <w:numId w:val="14"/>
         </w:numPr>
         <w:rPr>
-          <w:b/>
-        </w:rPr>
-      </w:pPr>
-      <w:r>
-        <w:rPr>
-          <w:b/>
-        </w:rPr>
-        <w:t>Display Credits</w:t>
+          <w:i/>
+          <w:szCs w:val="16"/>
+        </w:rPr>
+      </w:pPr>
+      <w:r>
+        <w:rPr>
+          <w:i/>
+          <w:szCs w:val="16"/>
+          <w:lang w:eastAsia="ko-KR"/>
+        </w:rPr>
+        <w:t>Wolf</w:t>
       </w:r>
     </w:p>
     <w:p>
@@ -1898,23 +1815,20 @@
         <w:pStyle w:val="BodyText"/>
         <w:numPr>
           <w:ilvl w:val="0"/>
-          <w:numId w:val="45"/>
+          <w:numId w:val="14"/>
         </w:numPr>
         <w:rPr>
-          <w:b/>
-        </w:rPr>
-      </w:pPr>
-      <w:r>
-        <w:rPr>
-          <w:b/>
-        </w:rPr>
-        <w:t>Display I</w:t>
-      </w:r>
-      <w:r>
-        <w:rPr>
-          <w:b/>
-        </w:rPr>
-        <w:t>nstructions</w:t>
+          <w:i/>
+          <w:szCs w:val="16"/>
+        </w:rPr>
+      </w:pPr>
+      <w:r>
+        <w:rPr>
+          <w:i/>
+          <w:szCs w:val="16"/>
+          <w:lang w:eastAsia="ko-KR"/>
+        </w:rPr>
+        <w:t>Orc</w:t>
       </w:r>
     </w:p>
     <w:p>
@@ -1922,49 +1836,1079 @@
         <w:pStyle w:val="BodyText"/>
         <w:numPr>
           <w:ilvl w:val="0"/>
-          <w:numId w:val="45"/>
+          <w:numId w:val="14"/>
         </w:numPr>
         <w:rPr>
-          <w:b/>
-        </w:rPr>
-      </w:pPr>
-      <w:r>
-        <w:rPr>
-          <w:b/>
-        </w:rPr>
-        <w:t xml:space="preserve">Open </w:t>
-      </w:r>
-      <w:proofErr w:type="spellStart"/>
-      <w:r>
-        <w:rPr>
-          <w:b/>
-        </w:rPr>
-        <w:t>Beastiary</w:t>
-      </w:r>
-      <w:bookmarkStart w:id="5" w:name="_GoBack"/>
-      <w:bookmarkEnd w:id="5"/>
-      <w:proofErr w:type="spellEnd"/>
+          <w:i/>
+          <w:szCs w:val="16"/>
+        </w:rPr>
+      </w:pPr>
+      <w:r>
+        <w:rPr>
+          <w:i/>
+          <w:szCs w:val="16"/>
+          <w:lang w:eastAsia="ko-KR"/>
+        </w:rPr>
+        <w:t>Goblin</w:t>
+      </w:r>
+      <w:r>
+        <w:rPr>
+          <w:i/>
+          <w:szCs w:val="16"/>
+          <w:lang w:eastAsia="ko-KR"/>
+        </w:rPr>
+        <w:t xml:space="preserve">: </w:t>
+      </w:r>
+      <w:r>
+        <w:rPr>
+          <w:szCs w:val="16"/>
+          <w:lang w:eastAsia="ko-KR"/>
+        </w:rPr>
+        <w:t>Weak enemy that patrols in fixed route. (Hard coded)</w:t>
+      </w:r>
     </w:p>
     <w:p>
       <w:pPr>
         <w:pStyle w:val="BodyText"/>
         <w:numPr>
           <w:ilvl w:val="0"/>
-          <w:numId w:val="45"/>
+          <w:numId w:val="14"/>
         </w:numPr>
         <w:rPr>
+          <w:i/>
+          <w:szCs w:val="16"/>
+        </w:rPr>
+      </w:pPr>
+      <w:r>
+        <w:rPr>
+          <w:i/>
+          <w:szCs w:val="16"/>
+          <w:lang w:eastAsia="ko-KR"/>
+        </w:rPr>
+        <w:t>Skeleton Archer</w:t>
+      </w:r>
+    </w:p>
+    <w:p>
+      <w:pPr>
+        <w:pStyle w:val="BodyText"/>
+        <w:numPr>
+          <w:ilvl w:val="0"/>
+          <w:numId w:val="14"/>
+        </w:numPr>
+        <w:rPr>
+          <w:i/>
+          <w:szCs w:val="16"/>
+        </w:rPr>
+      </w:pPr>
+      <w:r>
+        <w:rPr>
+          <w:rFonts w:hint="eastAsia"/>
+          <w:i/>
+          <w:szCs w:val="16"/>
+          <w:lang w:eastAsia="ko-KR"/>
+        </w:rPr>
+        <w:t>Final Boss (</w:t>
+      </w:r>
+      <w:r>
+        <w:rPr>
+          <w:i/>
+          <w:szCs w:val="16"/>
+          <w:lang w:eastAsia="ko-KR"/>
+        </w:rPr>
+        <w:t>Placeholder name</w:t>
+      </w:r>
+      <w:r>
+        <w:rPr>
+          <w:rFonts w:hint="eastAsia"/>
+          <w:i/>
+          <w:szCs w:val="16"/>
+          <w:lang w:eastAsia="ko-KR"/>
+        </w:rPr>
+        <w:t>)</w:t>
+      </w:r>
+    </w:p>
+    <w:p>
+      <w:pPr>
+        <w:pStyle w:val="BodyText"/>
+        <w:numPr>
+          <w:ilvl w:val="0"/>
+          <w:numId w:val="9"/>
+        </w:numPr>
+        <w:rPr>
           <w:b/>
+          <w:sz w:val="20"/>
         </w:rPr>
       </w:pPr>
       <w:r>
         <w:rPr>
           <w:b/>
+          <w:sz w:val="20"/>
+          <w:lang w:eastAsia="ko-KR"/>
+        </w:rPr>
+        <w:t>Objects (Independent)</w:t>
+      </w:r>
+    </w:p>
+    <w:p>
+      <w:pPr>
+        <w:pStyle w:val="BodyText"/>
+        <w:numPr>
+          <w:ilvl w:val="0"/>
+          <w:numId w:val="11"/>
+        </w:numPr>
+        <w:rPr>
+          <w:i/>
+          <w:szCs w:val="16"/>
+          <w:lang w:eastAsia="ko-KR"/>
+        </w:rPr>
+      </w:pPr>
+      <w:r>
+        <w:rPr>
+          <w:rFonts w:hint="eastAsia"/>
+          <w:i/>
+          <w:szCs w:val="16"/>
+          <w:lang w:eastAsia="ko-KR"/>
+        </w:rPr>
+        <w:t>Dart Traps</w:t>
+      </w:r>
+      <w:r>
+        <w:rPr>
+          <w:i/>
+          <w:szCs w:val="16"/>
+          <w:lang w:eastAsia="ko-KR"/>
+        </w:rPr>
+        <w:t xml:space="preserve">: </w:t>
+      </w:r>
+      <w:r>
+        <w:rPr>
+          <w:szCs w:val="16"/>
+          <w:lang w:eastAsia="ko-KR"/>
+        </w:rPr>
+        <w:t>Shoots darts at the fixed direction.</w:t>
+      </w:r>
+    </w:p>
+    <w:p>
+      <w:pPr>
+        <w:pStyle w:val="BodyText"/>
+        <w:numPr>
+          <w:ilvl w:val="0"/>
+          <w:numId w:val="11"/>
+        </w:numPr>
+        <w:rPr>
+          <w:i/>
+          <w:szCs w:val="16"/>
+          <w:lang w:eastAsia="ko-KR"/>
+        </w:rPr>
+      </w:pPr>
+      <w:r>
+        <w:rPr>
+          <w:i/>
+          <w:szCs w:val="16"/>
+          <w:lang w:eastAsia="ko-KR"/>
+        </w:rPr>
+        <w:t>Spike Traps</w:t>
+      </w:r>
+    </w:p>
+    <w:p>
+      <w:pPr>
+        <w:pStyle w:val="BodyText"/>
+        <w:numPr>
+          <w:ilvl w:val="0"/>
+          <w:numId w:val="11"/>
+        </w:numPr>
+        <w:rPr>
+          <w:i/>
+          <w:szCs w:val="16"/>
+          <w:lang w:eastAsia="ko-KR"/>
+        </w:rPr>
+      </w:pPr>
+      <w:r>
+        <w:rPr>
+          <w:i/>
+          <w:szCs w:val="16"/>
+          <w:lang w:eastAsia="ko-KR"/>
+        </w:rPr>
+        <w:lastRenderedPageBreak/>
+        <w:t>Fire Traps</w:t>
+      </w:r>
+    </w:p>
+    <w:p>
+      <w:pPr>
+        <w:pStyle w:val="BodyText"/>
+        <w:numPr>
+          <w:ilvl w:val="0"/>
+          <w:numId w:val="11"/>
+        </w:numPr>
+        <w:rPr>
+          <w:i/>
+          <w:szCs w:val="16"/>
+          <w:lang w:eastAsia="ko-KR"/>
+        </w:rPr>
+      </w:pPr>
+      <w:r>
+        <w:rPr>
+          <w:i/>
+          <w:szCs w:val="16"/>
+          <w:lang w:eastAsia="ko-KR"/>
+        </w:rPr>
+        <w:t>Rolling Stone of Death</w:t>
+      </w:r>
+    </w:p>
+    <w:p>
+      <w:pPr>
+        <w:pStyle w:val="BodyText"/>
+        <w:numPr>
+          <w:ilvl w:val="0"/>
+          <w:numId w:val="11"/>
+        </w:numPr>
+        <w:rPr>
+          <w:i/>
+          <w:szCs w:val="16"/>
+          <w:lang w:eastAsia="ko-KR"/>
+        </w:rPr>
+      </w:pPr>
+      <w:r>
+        <w:rPr>
+          <w:i/>
+          <w:szCs w:val="16"/>
+          <w:lang w:eastAsia="ko-KR"/>
+        </w:rPr>
+        <w:t>Automatic Doors</w:t>
+      </w:r>
+    </w:p>
+    <w:p>
+      <w:pPr>
+        <w:pStyle w:val="BodyText"/>
+        <w:numPr>
+          <w:ilvl w:val="0"/>
+          <w:numId w:val="11"/>
+        </w:numPr>
+        <w:rPr>
+          <w:i/>
+          <w:szCs w:val="16"/>
+          <w:lang w:eastAsia="ko-KR"/>
+        </w:rPr>
+      </w:pPr>
+      <w:r>
+        <w:rPr>
+          <w:i/>
+          <w:szCs w:val="16"/>
+          <w:lang w:eastAsia="ko-KR"/>
+        </w:rPr>
+        <w:t>Monster Spawner</w:t>
+      </w:r>
+    </w:p>
+    <w:p>
+      <w:pPr>
+        <w:pStyle w:val="BodyText"/>
+        <w:numPr>
+          <w:ilvl w:val="0"/>
+          <w:numId w:val="9"/>
+        </w:numPr>
+        <w:rPr>
+          <w:b/>
+          <w:sz w:val="20"/>
+        </w:rPr>
+      </w:pPr>
+      <w:r>
+        <w:rPr>
+          <w:b/>
+          <w:sz w:val="20"/>
+          <w:lang w:eastAsia="ko-KR"/>
+        </w:rPr>
+        <w:t>Objects (Dependent)</w:t>
+      </w:r>
+    </w:p>
+    <w:p>
+      <w:pPr>
+        <w:pStyle w:val="BodyText"/>
+        <w:numPr>
+          <w:ilvl w:val="0"/>
+          <w:numId w:val="10"/>
+        </w:numPr>
+        <w:rPr>
+          <w:i/>
+          <w:szCs w:val="16"/>
+        </w:rPr>
+      </w:pPr>
+      <w:r>
+        <w:rPr>
+          <w:i/>
+          <w:szCs w:val="16"/>
+          <w:lang w:eastAsia="ko-KR"/>
+        </w:rPr>
+        <w:t>Door</w:t>
+      </w:r>
+      <w:r>
+        <w:rPr>
+          <w:i/>
+          <w:szCs w:val="16"/>
+          <w:lang w:eastAsia="ko-KR"/>
+        </w:rPr>
+        <w:t xml:space="preserve">: </w:t>
+      </w:r>
+      <w:r>
+        <w:rPr>
+          <w:szCs w:val="16"/>
+          <w:lang w:eastAsia="ko-KR"/>
+        </w:rPr>
+        <w:t>If the player has a key, it will open, giving access to new room.</w:t>
+      </w:r>
+    </w:p>
+    <w:p>
+      <w:pPr>
+        <w:pStyle w:val="BodyText"/>
+        <w:numPr>
+          <w:ilvl w:val="0"/>
+          <w:numId w:val="10"/>
+        </w:numPr>
+        <w:rPr>
+          <w:i/>
+          <w:szCs w:val="16"/>
+        </w:rPr>
+      </w:pPr>
+      <w:r>
+        <w:rPr>
+          <w:i/>
+          <w:szCs w:val="16"/>
+          <w:lang w:eastAsia="ko-KR"/>
+        </w:rPr>
+        <w:t>Light Switch</w:t>
+      </w:r>
+    </w:p>
+    <w:p>
+      <w:pPr>
+        <w:pStyle w:val="BodyText"/>
+        <w:numPr>
+          <w:ilvl w:val="0"/>
+          <w:numId w:val="10"/>
+        </w:numPr>
+        <w:rPr>
+          <w:i/>
+          <w:szCs w:val="16"/>
+        </w:rPr>
+      </w:pPr>
+      <w:r>
+        <w:rPr>
+          <w:i/>
+          <w:szCs w:val="16"/>
+          <w:lang w:eastAsia="ko-KR"/>
+        </w:rPr>
+        <w:t>Button</w:t>
+      </w:r>
+    </w:p>
+    <w:p>
+      <w:pPr>
+        <w:pStyle w:val="BodyText"/>
+        <w:numPr>
+          <w:ilvl w:val="0"/>
+          <w:numId w:val="10"/>
+        </w:numPr>
+        <w:rPr>
+          <w:i/>
+          <w:szCs w:val="16"/>
+        </w:rPr>
+      </w:pPr>
+      <w:r>
+        <w:rPr>
+          <w:i/>
+          <w:szCs w:val="16"/>
+          <w:lang w:eastAsia="ko-KR"/>
+        </w:rPr>
+        <w:t>Pressure Plate</w:t>
+      </w:r>
+    </w:p>
+    <w:p>
+      <w:pPr>
+        <w:pStyle w:val="BodyText"/>
+        <w:numPr>
+          <w:ilvl w:val="0"/>
+          <w:numId w:val="10"/>
+        </w:numPr>
+        <w:rPr>
+          <w:i/>
+          <w:szCs w:val="16"/>
+        </w:rPr>
+      </w:pPr>
+      <w:r>
+        <w:rPr>
+          <w:i/>
+          <w:szCs w:val="16"/>
+          <w:lang w:eastAsia="ko-KR"/>
+        </w:rPr>
+        <w:t>Lever</w:t>
+      </w:r>
+    </w:p>
+    <w:p>
+      <w:pPr>
+        <w:pStyle w:val="BodyText"/>
+        <w:numPr>
+          <w:ilvl w:val="0"/>
+          <w:numId w:val="9"/>
+        </w:numPr>
+        <w:rPr>
+          <w:b/>
+          <w:sz w:val="20"/>
+        </w:rPr>
+      </w:pPr>
+      <w:r>
+        <w:rPr>
+          <w:b/>
+          <w:sz w:val="20"/>
+          <w:lang w:eastAsia="ko-KR"/>
+        </w:rPr>
+        <w:t>Power-ups</w:t>
+      </w:r>
+    </w:p>
+    <w:p>
+      <w:pPr>
+        <w:pStyle w:val="BodyText"/>
+        <w:ind w:left="800"/>
+        <w:rPr>
+          <w:szCs w:val="16"/>
+        </w:rPr>
+      </w:pPr>
+      <w:r>
+        <w:rPr>
+          <w:szCs w:val="16"/>
+          <w:lang w:eastAsia="ko-KR"/>
+        </w:rPr>
+        <w:t>P</w:t>
+      </w:r>
+      <w:r>
+        <w:rPr>
+          <w:szCs w:val="16"/>
+          <w:lang w:eastAsia="ko-KR"/>
+        </w:rPr>
+        <w:t>ower ups offer temporary boost, or act as consumables to aid in player’s adventure during the play session.</w:t>
+      </w:r>
+    </w:p>
+    <w:p>
+      <w:pPr>
+        <w:pStyle w:val="BodyText"/>
+        <w:numPr>
+          <w:ilvl w:val="0"/>
+          <w:numId w:val="13"/>
+        </w:numPr>
+        <w:rPr>
+          <w:i/>
+          <w:szCs w:val="16"/>
+        </w:rPr>
+      </w:pPr>
+      <w:r>
+        <w:rPr>
+          <w:i/>
+          <w:szCs w:val="16"/>
+          <w:lang w:eastAsia="ko-KR"/>
+        </w:rPr>
+        <w:t xml:space="preserve">Restore Health: </w:t>
+      </w:r>
+      <w:r>
+        <w:rPr>
+          <w:szCs w:val="16"/>
+          <w:lang w:eastAsia="ko-KR"/>
+        </w:rPr>
+        <w:t>Restores the health of the player by 1.</w:t>
+      </w:r>
+    </w:p>
+    <w:p>
+      <w:pPr>
+        <w:pStyle w:val="BodyText"/>
+        <w:numPr>
+          <w:ilvl w:val="0"/>
+          <w:numId w:val="13"/>
+        </w:numPr>
+        <w:rPr>
+          <w:i/>
+          <w:szCs w:val="16"/>
+        </w:rPr>
+      </w:pPr>
+      <w:r>
+        <w:rPr>
+          <w:i/>
+          <w:szCs w:val="16"/>
+          <w:lang w:eastAsia="ko-KR"/>
+        </w:rPr>
+        <w:t>Burst of Speed (Movement Speed)</w:t>
+      </w:r>
+    </w:p>
+    <w:p>
+      <w:pPr>
+        <w:pStyle w:val="BodyText"/>
+        <w:numPr>
+          <w:ilvl w:val="0"/>
+          <w:numId w:val="13"/>
+        </w:numPr>
+        <w:rPr>
+          <w:i/>
+          <w:szCs w:val="16"/>
+        </w:rPr>
+      </w:pPr>
+      <w:r>
+        <w:rPr>
+          <w:i/>
+          <w:szCs w:val="16"/>
+          <w:lang w:eastAsia="ko-KR"/>
+        </w:rPr>
+        <w:t>Invincibility</w:t>
+      </w:r>
+    </w:p>
+    <w:p>
+      <w:pPr>
+        <w:pStyle w:val="BodyText"/>
+        <w:numPr>
+          <w:ilvl w:val="0"/>
+          <w:numId w:val="13"/>
+        </w:numPr>
+        <w:rPr>
+          <w:i/>
+          <w:szCs w:val="16"/>
+        </w:rPr>
+      </w:pPr>
+      <w:r>
+        <w:rPr>
+          <w:i/>
+          <w:szCs w:val="16"/>
+          <w:lang w:eastAsia="ko-KR"/>
+        </w:rPr>
+        <w:t>Burst of Speed (Attack Speed)</w:t>
+      </w:r>
+    </w:p>
+    <w:p>
+      <w:pPr>
+        <w:pStyle w:val="BodyText"/>
+        <w:numPr>
+          <w:ilvl w:val="0"/>
+          <w:numId w:val="13"/>
+        </w:numPr>
+        <w:rPr>
+          <w:i/>
+          <w:szCs w:val="16"/>
+        </w:rPr>
+      </w:pPr>
+      <w:r>
+        <w:rPr>
+          <w:rFonts w:hint="eastAsia"/>
+          <w:i/>
+          <w:szCs w:val="16"/>
+          <w:lang w:eastAsia="ko-KR"/>
+        </w:rPr>
+        <w:t>Firepower Boost</w:t>
+      </w:r>
+    </w:p>
+    <w:p>
+      <w:pPr>
+        <w:pStyle w:val="BodyText"/>
+        <w:numPr>
+          <w:ilvl w:val="0"/>
+          <w:numId w:val="9"/>
+        </w:numPr>
+        <w:rPr>
+          <w:b/>
+          <w:sz w:val="20"/>
+        </w:rPr>
+      </w:pPr>
+      <w:r>
+        <w:rPr>
+          <w:b/>
+          <w:sz w:val="20"/>
+          <w:lang w:eastAsia="ko-KR"/>
+        </w:rPr>
+        <w:t>Upgrades</w:t>
+      </w:r>
+    </w:p>
+    <w:p>
+      <w:pPr>
+        <w:pStyle w:val="BodyText"/>
+        <w:ind w:left="800"/>
+        <w:rPr>
+          <w:szCs w:val="16"/>
+        </w:rPr>
+      </w:pPr>
+      <w:r>
+        <w:rPr>
+          <w:szCs w:val="16"/>
+          <w:lang w:eastAsia="ko-KR"/>
+        </w:rPr>
+        <w:t>U</w:t>
+      </w:r>
+      <w:r>
+        <w:rPr>
+          <w:szCs w:val="16"/>
+          <w:lang w:eastAsia="ko-KR"/>
+        </w:rPr>
+        <w:t>pgrades, unlike power-ups, offer permanent boost to player’s capability, sometimes unlocking completely new gameplay mechanic with it.</w:t>
+      </w:r>
+    </w:p>
+    <w:p>
+      <w:pPr>
+        <w:pStyle w:val="BodyText"/>
+        <w:numPr>
+          <w:ilvl w:val="0"/>
+          <w:numId w:val="12"/>
+        </w:numPr>
+        <w:rPr>
+          <w:i/>
+          <w:szCs w:val="16"/>
+          <w:lang w:eastAsia="ko-KR"/>
+        </w:rPr>
+      </w:pPr>
+      <w:r>
+        <w:rPr>
+          <w:rFonts w:hint="eastAsia"/>
+          <w:i/>
+          <w:szCs w:val="16"/>
+          <w:lang w:eastAsia="ko-KR"/>
+        </w:rPr>
+        <w:t>Rapid fire</w:t>
+      </w:r>
+      <w:r>
+        <w:rPr>
+          <w:i/>
+          <w:szCs w:val="16"/>
+          <w:lang w:eastAsia="ko-KR"/>
+        </w:rPr>
+        <w:t xml:space="preserve">: </w:t>
+      </w:r>
+      <w:r>
+        <w:rPr>
+          <w:szCs w:val="16"/>
+          <w:lang w:eastAsia="ko-KR"/>
+        </w:rPr>
+        <w:t>Permanently boosts the player’s shooting speed.</w:t>
+      </w:r>
+    </w:p>
+    <w:p>
+      <w:pPr>
+        <w:pStyle w:val="BodyText"/>
+        <w:numPr>
+          <w:ilvl w:val="0"/>
+          <w:numId w:val="12"/>
+        </w:numPr>
+        <w:rPr>
+          <w:i/>
+          <w:szCs w:val="16"/>
+          <w:lang w:eastAsia="ko-KR"/>
+        </w:rPr>
+      </w:pPr>
+      <w:r>
+        <w:rPr>
+          <w:i/>
+          <w:szCs w:val="16"/>
+          <w:lang w:eastAsia="ko-KR"/>
+        </w:rPr>
+        <w:t>Multi direction fire</w:t>
+      </w:r>
+    </w:p>
+    <w:p>
+      <w:pPr>
+        <w:pStyle w:val="BodyText"/>
+        <w:numPr>
+          <w:ilvl w:val="0"/>
+          <w:numId w:val="12"/>
+        </w:numPr>
+        <w:rPr>
+          <w:i/>
+          <w:szCs w:val="16"/>
+          <w:lang w:eastAsia="ko-KR"/>
+        </w:rPr>
+      </w:pPr>
+      <w:r>
+        <w:rPr>
+          <w:i/>
+          <w:szCs w:val="16"/>
+          <w:lang w:eastAsia="ko-KR"/>
+        </w:rPr>
+        <w:t>Boots of Speed</w:t>
+      </w:r>
+    </w:p>
+    <w:p>
+      <w:pPr>
+        <w:pStyle w:val="BodyText"/>
+        <w:numPr>
+          <w:ilvl w:val="0"/>
+          <w:numId w:val="12"/>
+        </w:numPr>
+        <w:rPr>
+          <w:i/>
+          <w:szCs w:val="16"/>
+          <w:lang w:eastAsia="ko-KR"/>
+        </w:rPr>
+      </w:pPr>
+      <w:r>
+        <w:rPr>
+          <w:i/>
+          <w:szCs w:val="16"/>
+          <w:lang w:eastAsia="ko-KR"/>
+        </w:rPr>
+        <w:t>Armor</w:t>
+      </w:r>
+    </w:p>
+    <w:p>
+      <w:pPr>
+        <w:pStyle w:val="BodyText"/>
+        <w:numPr>
+          <w:ilvl w:val="0"/>
+          <w:numId w:val="12"/>
+        </w:numPr>
+        <w:rPr>
+          <w:i/>
+          <w:szCs w:val="16"/>
+          <w:lang w:eastAsia="ko-KR"/>
+        </w:rPr>
+      </w:pPr>
+      <w:r>
+        <w:rPr>
+          <w:i/>
+          <w:szCs w:val="16"/>
+          <w:lang w:eastAsia="ko-KR"/>
+        </w:rPr>
+        <w:t>Regeneration</w:t>
+      </w:r>
+    </w:p>
+    <w:p>
+      <w:pPr>
+        <w:pStyle w:val="BodyText"/>
+        <w:numPr>
+          <w:ilvl w:val="0"/>
+          <w:numId w:val="12"/>
+        </w:numPr>
+        <w:rPr>
+          <w:i/>
+          <w:szCs w:val="16"/>
+          <w:lang w:eastAsia="ko-KR"/>
+        </w:rPr>
+      </w:pPr>
+      <w:r>
+        <w:rPr>
+          <w:i/>
+          <w:szCs w:val="16"/>
+          <w:lang w:eastAsia="ko-KR"/>
+        </w:rPr>
+        <w:t>Fire proof cape</w:t>
+      </w:r>
+    </w:p>
+    <w:p>
+      <w:pPr>
+        <w:pStyle w:val="BodyText"/>
+        <w:numPr>
+          <w:ilvl w:val="0"/>
+          <w:numId w:val="12"/>
+        </w:numPr>
+        <w:rPr>
+          <w:i/>
+          <w:szCs w:val="16"/>
+          <w:lang w:eastAsia="ko-KR"/>
+        </w:rPr>
+      </w:pPr>
+      <w:r>
+        <w:rPr>
+          <w:i/>
+          <w:szCs w:val="16"/>
+          <w:lang w:eastAsia="ko-KR"/>
+        </w:rPr>
+        <w:t>Double shot</w:t>
+      </w:r>
+    </w:p>
+    <w:p>
+      <w:pPr>
+        <w:pStyle w:val="BodyText"/>
+        <w:numPr>
+          <w:ilvl w:val="0"/>
+          <w:numId w:val="12"/>
+        </w:numPr>
+        <w:rPr>
+          <w:i/>
+          <w:szCs w:val="16"/>
+          <w:lang w:eastAsia="ko-KR"/>
+        </w:rPr>
+      </w:pPr>
+      <w:r>
+        <w:rPr>
+          <w:i/>
+          <w:szCs w:val="16"/>
+          <w:lang w:eastAsia="ko-KR"/>
+        </w:rPr>
+        <w:t>Triple shot</w:t>
+      </w:r>
+    </w:p>
+    <w:p>
+      <w:pPr>
+        <w:pStyle w:val="BodyText"/>
+        <w:numPr>
+          <w:ilvl w:val="0"/>
+          <w:numId w:val="12"/>
+        </w:numPr>
+        <w:rPr>
+          <w:i/>
+          <w:szCs w:val="16"/>
+          <w:lang w:eastAsia="ko-KR"/>
+        </w:rPr>
+      </w:pPr>
+      <w:r>
+        <w:rPr>
+          <w:i/>
+          <w:szCs w:val="16"/>
+          <w:lang w:eastAsia="ko-KR"/>
+        </w:rPr>
+        <w:t xml:space="preserve">Power fist: </w:t>
+      </w:r>
+      <w:r>
+        <w:rPr>
+          <w:szCs w:val="16"/>
+          <w:lang w:eastAsia="ko-KR"/>
+        </w:rPr>
+        <w:t>Allows players to push blocks.</w:t>
+      </w:r>
+    </w:p>
+    <w:p>
+      <w:pPr>
+        <w:pStyle w:val="Heading2"/>
+      </w:pPr>
+      <w:r>
+        <w:t>Functional Requirements</w:t>
+      </w:r>
+      <w:bookmarkEnd w:id="4"/>
+    </w:p>
+    <w:p>
+      <w:pPr>
+        <w:pStyle w:val="BodyText"/>
+        <w:numPr>
+          <w:ilvl w:val="0"/>
+          <w:numId w:val="8"/>
+        </w:numPr>
+        <w:rPr>
+          <w:b/>
+        </w:rPr>
+      </w:pPr>
+      <w:r>
+        <w:rPr>
+          <w:b/>
+        </w:rPr>
+        <w:t>Play Game</w:t>
+      </w:r>
+    </w:p>
+    <w:p>
+      <w:pPr>
+        <w:pStyle w:val="BodyText"/>
+        <w:ind w:left="760"/>
+        <w:rPr>
+          <w:lang w:eastAsia="ko-KR"/>
+        </w:rPr>
+      </w:pPr>
+      <w:r>
+        <w:rPr>
+          <w:lang w:eastAsia="ko-KR"/>
+        </w:rPr>
+        <w:lastRenderedPageBreak/>
+        <w:t xml:space="preserve">The purpose of the game is to reach the final room where you will encounter the final boss which if you defeat it, you will win the game. </w:t>
+      </w:r>
+      <w:r>
+        <w:rPr>
+          <w:lang w:eastAsia="ko-KR"/>
+        </w:rPr>
+        <w:t>Majority of the player’s stats are prone to permanent upgrade with the items you find during your adventure. The players will need to find keys to gain access to new rooms by completing certain objectives depending on the room type (combat/puzzle/both).</w:t>
+      </w:r>
+    </w:p>
+    <w:p>
+      <w:pPr>
+        <w:pStyle w:val="BodyText"/>
+        <w:numPr>
+          <w:ilvl w:val="0"/>
+          <w:numId w:val="8"/>
+        </w:numPr>
+        <w:rPr>
+          <w:b/>
+        </w:rPr>
+      </w:pPr>
+      <w:r>
+        <w:rPr>
+          <w:b/>
+        </w:rPr>
+        <w:t>Change Options</w:t>
+      </w:r>
+    </w:p>
+    <w:p>
+      <w:pPr>
+        <w:pStyle w:val="BodyText"/>
+        <w:ind w:left="760"/>
+      </w:pPr>
+      <w:r>
+        <w:t>The user can change few options:</w:t>
+      </w:r>
+    </w:p>
+    <w:p>
+      <w:pPr>
+        <w:pStyle w:val="BodyText"/>
+        <w:ind w:left="760"/>
+      </w:pPr>
+      <w:r>
+        <w:t>-Texture quality</w:t>
+      </w:r>
+    </w:p>
+    <w:p>
+      <w:pPr>
+        <w:pStyle w:val="BodyText"/>
+        <w:ind w:left="760"/>
+      </w:pPr>
+      <w:r>
+        <w:t>-Screen size</w:t>
+      </w:r>
+    </w:p>
+    <w:p>
+      <w:pPr>
+        <w:pStyle w:val="BodyText"/>
+        <w:ind w:left="760"/>
+      </w:pPr>
+      <w:r>
+        <w:t>-etc.</w:t>
+      </w:r>
+    </w:p>
+    <w:p>
+      <w:pPr>
+        <w:pStyle w:val="BodyText"/>
+        <w:ind w:left="760"/>
+      </w:pPr>
+      <w:r>
+        <w:t>Texture quality will alter the type of Spritesheet that will be used in the game for tiles/objects/enemies. Screen size is self-explanatory, although it will be recommended to use high definition textures for larger screen size.</w:t>
+      </w:r>
+    </w:p>
+    <w:p>
+      <w:pPr>
+        <w:pStyle w:val="BodyText"/>
+        <w:numPr>
+          <w:ilvl w:val="0"/>
+          <w:numId w:val="8"/>
+        </w:numPr>
+        <w:rPr>
+          <w:b/>
+        </w:rPr>
+      </w:pPr>
+      <w:r>
+        <w:rPr>
+          <w:b/>
+        </w:rPr>
+        <w:t>Display Credits</w:t>
+      </w:r>
+    </w:p>
+    <w:p>
+      <w:pPr>
+        <w:pStyle w:val="BodyText"/>
+        <w:ind w:left="760"/>
+      </w:pPr>
+      <w:r>
+        <w:t>Simple display of credits for any external sources we might use and list of our names/IDs.</w:t>
+      </w:r>
+    </w:p>
+    <w:p>
+      <w:pPr>
+        <w:pStyle w:val="BodyText"/>
+        <w:numPr>
+          <w:ilvl w:val="0"/>
+          <w:numId w:val="8"/>
+        </w:numPr>
+        <w:rPr>
+          <w:b/>
+        </w:rPr>
+      </w:pPr>
+      <w:r>
+        <w:rPr>
+          <w:b/>
+        </w:rPr>
+        <w:t>Display I</w:t>
+      </w:r>
+      <w:r>
+        <w:rPr>
+          <w:b/>
+        </w:rPr>
+        <w:t>nstructions</w:t>
+      </w:r>
+    </w:p>
+    <w:p>
+      <w:pPr>
+        <w:pStyle w:val="BodyText"/>
+        <w:ind w:left="760"/>
+      </w:pPr>
+      <w:r>
+        <w:t>As the game does have some degree of depth, the users might want to see full list of controls before jumping into the main game.</w:t>
+      </w:r>
+    </w:p>
+    <w:p>
+      <w:pPr>
+        <w:pStyle w:val="BodyText"/>
+        <w:numPr>
+          <w:ilvl w:val="0"/>
+          <w:numId w:val="8"/>
+        </w:numPr>
+        <w:rPr>
+          <w:b/>
+        </w:rPr>
+      </w:pPr>
+      <w:r>
+        <w:rPr>
+          <w:b/>
+        </w:rPr>
+        <w:t xml:space="preserve">Open </w:t>
+      </w:r>
+      <w:r>
+        <w:rPr>
+          <w:b/>
+        </w:rPr>
+        <w:t>Bestiary</w:t>
+      </w:r>
+    </w:p>
+    <w:p>
+      <w:pPr>
+        <w:pStyle w:val="BodyText"/>
+        <w:ind w:left="760"/>
+      </w:pPr>
+      <w:r>
+        <w:t>There will be many different types of enemies and their behavior will be unpredictable/surprising for the first time players. Therefore, the Bestiary will contain information about all enemies the players will encounter in the game.</w:t>
+      </w:r>
+    </w:p>
+    <w:p>
+      <w:pPr>
+        <w:pStyle w:val="BodyText"/>
+        <w:numPr>
+          <w:ilvl w:val="0"/>
+          <w:numId w:val="8"/>
+        </w:numPr>
+        <w:rPr>
+          <w:b/>
+        </w:rPr>
+      </w:pPr>
+      <w:r>
+        <w:rPr>
+          <w:b/>
         </w:rPr>
         <w:t>Pause Game</w:t>
       </w:r>
     </w:p>
     <w:p>
       <w:pPr>
+        <w:pStyle w:val="BodyText"/>
+        <w:ind w:left="760"/>
+        <w:rPr>
+          <w:color w:val="FF0000"/>
+        </w:rPr>
+      </w:pPr>
+      <w:r>
+        <w:rPr>
+          <w:color w:val="FF0000"/>
+        </w:rPr>
+        <w:t>Sometimes users have to answer the call of nature.</w:t>
+      </w:r>
+      <w:r>
+        <w:rPr>
+          <w:color w:val="FF0000"/>
+        </w:rPr>
+        <w:t xml:space="preserve"> </w:t>
+      </w:r>
+      <w:r>
+        <w:t>&lt;- Subject to Change</w:t>
+      </w:r>
+    </w:p>
+    <w:p>
+      <w:pPr>
         <w:pStyle w:val="Heading2"/>
       </w:pPr>
       <w:bookmarkStart w:id="6" w:name="_Toc254263642"/>
@@ -1976,16 +2920,28 @@
     <w:p>
       <w:pPr>
         <w:pStyle w:val="ListBullet"/>
-      </w:pPr>
-      <w:r>
+        <w:rPr>
+          <w:b/>
+        </w:rPr>
+      </w:pPr>
+      <w:r>
+        <w:rPr>
+          <w:b/>
+        </w:rPr>
         <w:t>Game Performance</w:t>
       </w:r>
     </w:p>
     <w:p>
       <w:pPr>
         <w:pStyle w:val="ListBullet"/>
-      </w:pPr>
-      <w:r>
+        <w:rPr>
+          <w:b/>
+        </w:rPr>
+      </w:pPr>
+      <w:r>
+        <w:rPr>
+          <w:b/>
+        </w:rPr>
         <w:t>Graphics Performance</w:t>
       </w:r>
     </w:p>
@@ -1993,12 +2949,13 @@
       <w:pPr>
         <w:pStyle w:val="ListBullet"/>
         <w:rPr>
+          <w:b/>
+        </w:rPr>
+      </w:pPr>
+      <w:r>
+        <w:rPr>
           <w:rFonts w:hint="eastAsia"/>
-        </w:rPr>
-      </w:pPr>
-      <w:r>
-        <w:rPr>
-          <w:rFonts w:hint="eastAsia"/>
+          <w:b/>
           <w:lang w:eastAsia="ko-KR"/>
         </w:rPr>
         <w:t>User-friendly Interface</w:t>
@@ -2007,141 +2964,105 @@
     <w:p>
       <w:pPr>
         <w:pStyle w:val="ListBullet"/>
-      </w:pPr>
-      <w:r>
-        <w:rPr>
-          <w:lang w:eastAsia="ko-KR"/>
-        </w:rPr>
+        <w:rPr>
+          <w:b/>
+        </w:rPr>
+      </w:pPr>
+      <w:r>
+        <w:rPr>
+          <w:b/>
+          <w:lang w:eastAsia="ko-KR"/>
+        </w:rPr>
+        <w:t>Reusability</w:t>
+      </w:r>
+    </w:p>
+    <w:p>
+      <w:pPr>
+        <w:pStyle w:val="Heading2"/>
+      </w:pPr>
+      <w:bookmarkStart w:id="7" w:name="_Toc254263643"/>
+      <w:r>
+        <w:t>Pseudo Requirements</w:t>
+      </w:r>
+      <w:bookmarkEnd w:id="7"/>
+    </w:p>
+    <w:p>
+      <w:pPr>
+        <w:pStyle w:val="ListNumber"/>
+      </w:pPr>
+      <w:r>
+        <w:t>The code will be written in Java only</w:t>
+      </w:r>
+    </w:p>
+    <w:p>
+      <w:pPr>
+        <w:pStyle w:val="ListNumber"/>
+      </w:pPr>
+      <w:r>
+        <w:t>Desktop only</w:t>
+      </w:r>
+    </w:p>
+    <w:p>
+      <w:pPr>
+        <w:pStyle w:val="Heading2"/>
+      </w:pPr>
+      <w:bookmarkStart w:id="8" w:name="_Toc254263644"/>
+      <w:r>
+        <w:t>System Models</w:t>
+      </w:r>
+      <w:bookmarkEnd w:id="8"/>
+    </w:p>
+    <w:p>
+      <w:pPr>
+        <w:pStyle w:val="Heading3"/>
+      </w:pPr>
+      <w:bookmarkStart w:id="9" w:name="_Toc254263645"/>
+      <w:r>
+        <w:t>Scenarios</w:t>
+      </w:r>
+      <w:bookmarkEnd w:id="9"/>
+    </w:p>
+    <w:p>
+      <w:pPr>
+        <w:pStyle w:val="BodyText"/>
+      </w:pPr>
+      <w:r>
+        <w:t>A hyperlink is here.</w:t>
+      </w:r>
+    </w:p>
+    <w:p>
+      <w:pPr>
+        <w:pStyle w:val="Heading3"/>
+      </w:pPr>
+      <w:bookmarkStart w:id="10" w:name="_Toc254263646"/>
+      <w:r>
+        <w:t>Use-Case Model</w:t>
+      </w:r>
+      <w:bookmarkEnd w:id="10"/>
+    </w:p>
+    <w:p>
+      <w:pPr>
+        <w:pStyle w:val="BodyText"/>
+      </w:pPr>
+      <w:r>
+        <w:t>A code segment is below:</w:t>
+      </w:r>
+    </w:p>
+    <w:p>
+      <w:pPr>
+        <w:pStyle w:val="CodeSegment"/>
+      </w:pPr>
+      <w:r>
         <w:lastRenderedPageBreak/>
-        <w:t>Reusability</w:t>
-      </w:r>
-    </w:p>
-    <w:p>
-      <w:pPr>
-        <w:pStyle w:val="Heading2"/>
-      </w:pPr>
-      <w:bookmarkStart w:id="7" w:name="_Toc254263643"/>
-      <w:r>
-        <w:t>Pseudo Requirements</w:t>
-      </w:r>
-      <w:bookmarkEnd w:id="7"/>
-    </w:p>
-    <w:p>
-      <w:pPr>
-        <w:pStyle w:val="ListNumber"/>
-      </w:pPr>
-      <w:r>
-        <w:t>The code will be written in Java only</w:t>
-      </w:r>
-    </w:p>
-    <w:p>
-      <w:pPr>
-        <w:pStyle w:val="ListNumber"/>
-      </w:pPr>
-      <w:r>
-        <w:t>Desktop only</w:t>
-      </w:r>
-    </w:p>
-    <w:p>
-      <w:pPr>
-        <w:pStyle w:val="Heading2"/>
-      </w:pPr>
-      <w:bookmarkStart w:id="8" w:name="_Toc254263644"/>
-      <w:r>
-        <w:t>System Models</w:t>
-      </w:r>
-      <w:bookmarkEnd w:id="8"/>
-    </w:p>
-    <w:p>
-      <w:pPr>
-        <w:pStyle w:val="Heading3"/>
-      </w:pPr>
-      <w:bookmarkStart w:id="9" w:name="_Toc254263645"/>
-      <w:r>
-        <w:t>Scenarios</w:t>
-      </w:r>
-      <w:bookmarkEnd w:id="9"/>
-    </w:p>
-    <w:p>
-      <w:pPr>
-        <w:pStyle w:val="BodyText"/>
-      </w:pPr>
-      <w:r>
-        <w:t>A hyperlink is here.</w:t>
-      </w:r>
-    </w:p>
-    <w:p>
-      <w:pPr>
-        <w:pStyle w:val="Heading3"/>
-      </w:pPr>
-      <w:bookmarkStart w:id="10" w:name="_Toc254263646"/>
-      <w:r>
-        <w:t>Use-Case Model</w:t>
-      </w:r>
-      <w:bookmarkEnd w:id="10"/>
-    </w:p>
-    <w:p>
-      <w:pPr>
-        <w:pStyle w:val="BodyText"/>
-      </w:pPr>
-      <w:r>
-        <w:t>A code segment is below:</w:t>
+        <w:t>for (i=1; i&lt;=5; i++)</w:t>
       </w:r>
     </w:p>
     <w:p>
       <w:pPr>
         <w:pStyle w:val="CodeSegment"/>
       </w:pPr>
-      <w:proofErr w:type="gramStart"/>
-      <w:r>
-        <w:t>for</w:t>
-      </w:r>
-      <w:proofErr w:type="gramEnd"/>
-      <w:r>
-        <w:t xml:space="preserve"> (</w:t>
-      </w:r>
-      <w:proofErr w:type="spellStart"/>
-      <w:r>
-        <w:t>i</w:t>
-      </w:r>
-      <w:proofErr w:type="spellEnd"/>
-      <w:r>
-        <w:t xml:space="preserve">=1; </w:t>
-      </w:r>
-      <w:proofErr w:type="spellStart"/>
-      <w:r>
-        <w:t>i</w:t>
-      </w:r>
-      <w:proofErr w:type="spellEnd"/>
-      <w:r>
-        <w:t xml:space="preserve">&lt;=5; </w:t>
-      </w:r>
-      <w:proofErr w:type="spellStart"/>
-      <w:r>
-        <w:t>i</w:t>
-      </w:r>
-      <w:proofErr w:type="spellEnd"/>
-      <w:r>
-        <w:t>++)</w:t>
-      </w:r>
-    </w:p>
-    <w:p>
-      <w:pPr>
-        <w:pStyle w:val="CodeSegment"/>
-        <w:ind w:firstLine="360"/>
-      </w:pPr>
-      <w:proofErr w:type="spellStart"/>
-      <w:proofErr w:type="gramStart"/>
-      <w:r>
-        <w:t>System.out.println</w:t>
-      </w:r>
-      <w:proofErr w:type="spellEnd"/>
-      <w:r>
-        <w:t>(</w:t>
-      </w:r>
-      <w:proofErr w:type="gramEnd"/>
-      <w:r>
-        <w:t>“</w:t>
+      <w:r>
+        <w:t>System.out.println(“</w:t>
       </w:r>
       <w:r>
         <w:t>report</w:t>
@@ -2245,15 +3166,7 @@
       </w:fldSimple>
       <w:bookmarkEnd w:id="12"/>
       <w:r>
-        <w:t xml:space="preserve"> </w:t>
-      </w:r>
-      <w:proofErr w:type="gramStart"/>
-      <w:r>
-        <w:t>An</w:t>
-      </w:r>
-      <w:proofErr w:type="gramEnd"/>
-      <w:r>
-        <w:t xml:space="preserve"> example table</w:t>
+        <w:t xml:space="preserve"> An example table</w:t>
       </w:r>
     </w:p>
     <w:tbl>
@@ -2397,23 +3310,7 @@
       </w:pPr>
       <w:bookmarkStart w:id="17" w:name="_Ref254188959"/>
       <w:r>
-        <w:t xml:space="preserve">Object-Oriented Software Engineering, Using UML, Patterns, and Java, 2nd Edition, by Bernd </w:t>
-      </w:r>
-      <w:proofErr w:type="spellStart"/>
-      <w:r>
-        <w:t>Bruegge</w:t>
-      </w:r>
-      <w:proofErr w:type="spellEnd"/>
-      <w:r>
-        <w:t xml:space="preserve"> and Allen H. </w:t>
-      </w:r>
-      <w:proofErr w:type="spellStart"/>
-      <w:r>
-        <w:t>Dutoit</w:t>
-      </w:r>
-      <w:proofErr w:type="spellEnd"/>
-      <w:r>
-        <w:t>, Prentice-Hall, 2004, ISBN: 0-13-047110-0.</w:t>
+        <w:t>Object-Oriented Software Engineering, Using UML, Patterns, and Java, 2nd Edition, by Bernd Bruegge and Allen H. Dutoit, Prentice-Hall, 2004, ISBN: 0-13-047110-0.</w:t>
       </w:r>
       <w:bookmarkEnd w:id="17"/>
     </w:p>
@@ -2528,23 +3425,7 @@
           <w:i/>
           <w:sz w:val="18"/>
         </w:rPr>
-        <w:t>(</w:t>
-      </w:r>
-      <w:proofErr w:type="gramStart"/>
-      <w:r>
-        <w:rPr>
-          <w:i/>
-          <w:sz w:val="18"/>
-        </w:rPr>
-        <w:t>footnote</w:t>
-      </w:r>
-      <w:proofErr w:type="gramEnd"/>
-      <w:r>
-        <w:rPr>
-          <w:i/>
-          <w:sz w:val="18"/>
-        </w:rPr>
-        <w:t xml:space="preserve"> continued)</w:t>
+        <w:t>(footnote continued)</w:t>
       </w:r>
     </w:p>
     <w:p/>
@@ -2555,95 +3436,95 @@
 <file path=word/numbering.xml><?xml version="1.0" encoding="utf-8"?>
 <w:numbering xmlns:wpc="http://schemas.microsoft.com/office/word/2010/wordprocessingCanvas" xmlns:mc="http://schemas.openxmlformats.org/markup-compatibility/2006" xmlns:o="urn:schemas-microsoft-com:office:office" xmlns:r="http://schemas.openxmlformats.org/officeDocument/2006/relationships" xmlns:m="http://schemas.openxmlformats.org/officeDocument/2006/math" xmlns:v="urn:schemas-microsoft-com:vml" xmlns:wp14="http://schemas.microsoft.com/office/word/2010/wordprocessingDrawing" xmlns:wp="http://schemas.openxmlformats.org/drawingml/2006/wordprocessingDrawing" xmlns:w10="urn:schemas-microsoft-com:office:word" xmlns:w="http://schemas.openxmlformats.org/wordprocessingml/2006/main" xmlns:w14="http://schemas.microsoft.com/office/word/2010/wordml" xmlns:w15="http://schemas.microsoft.com/office/word/2012/wordml" xmlns:wpg="http://schemas.microsoft.com/office/word/2010/wordprocessingGroup" xmlns:wpi="http://schemas.microsoft.com/office/word/2010/wordprocessingInk" xmlns:wne="http://schemas.microsoft.com/office/word/2006/wordml" xmlns:wps="http://schemas.microsoft.com/office/word/2010/wordprocessingShape" mc:Ignorable="w14 w15 wp14">
   <w:abstractNum w:abstractNumId="0">
-    <w:nsid w:val="FFFFFF88"/>
-    <w:multiLevelType w:val="singleLevel"/>
-    <w:tmpl w:val="96B29562"/>
-    <w:lvl w:ilvl="0">
+    <w:nsid w:val="08EA2D90"/>
+    <w:multiLevelType w:val="hybridMultilevel"/>
+    <w:tmpl w:val="DCC8686C"/>
+    <w:lvl w:ilvl="0" w:tplc="AD982278">
       <w:start w:val="1"/>
       <w:numFmt w:val="decimal"/>
       <w:lvlText w:val="%1."/>
       <w:lvlJc w:val="left"/>
       <w:pPr>
-        <w:tabs>
-          <w:tab w:val="num" w:pos="360"/>
-        </w:tabs>
-        <w:ind w:left="360" w:hanging="360"/>
+        <w:ind w:left="1160" w:hanging="360"/>
+      </w:pPr>
+      <w:rPr>
+        <w:rFonts w:hint="default"/>
+      </w:rPr>
+    </w:lvl>
+    <w:lvl w:ilvl="1" w:tplc="04090019" w:tentative="1">
+      <w:start w:val="1"/>
+      <w:numFmt w:val="upperLetter"/>
+      <w:lvlText w:val="%2."/>
+      <w:lvlJc w:val="left"/>
+      <w:pPr>
+        <w:ind w:left="1600" w:hanging="400"/>
+      </w:pPr>
+    </w:lvl>
+    <w:lvl w:ilvl="2" w:tplc="0409001B" w:tentative="1">
+      <w:start w:val="1"/>
+      <w:numFmt w:val="lowerRoman"/>
+      <w:lvlText w:val="%3."/>
+      <w:lvlJc w:val="right"/>
+      <w:pPr>
+        <w:ind w:left="2000" w:hanging="400"/>
+      </w:pPr>
+    </w:lvl>
+    <w:lvl w:ilvl="3" w:tplc="0409000F" w:tentative="1">
+      <w:start w:val="1"/>
+      <w:numFmt w:val="decimal"/>
+      <w:lvlText w:val="%4."/>
+      <w:lvlJc w:val="left"/>
+      <w:pPr>
+        <w:ind w:left="2400" w:hanging="400"/>
+      </w:pPr>
+    </w:lvl>
+    <w:lvl w:ilvl="4" w:tplc="04090019" w:tentative="1">
+      <w:start w:val="1"/>
+      <w:numFmt w:val="upperLetter"/>
+      <w:lvlText w:val="%5."/>
+      <w:lvlJc w:val="left"/>
+      <w:pPr>
+        <w:ind w:left="2800" w:hanging="400"/>
+      </w:pPr>
+    </w:lvl>
+    <w:lvl w:ilvl="5" w:tplc="0409001B" w:tentative="1">
+      <w:start w:val="1"/>
+      <w:numFmt w:val="lowerRoman"/>
+      <w:lvlText w:val="%6."/>
+      <w:lvlJc w:val="right"/>
+      <w:pPr>
+        <w:ind w:left="3200" w:hanging="400"/>
+      </w:pPr>
+    </w:lvl>
+    <w:lvl w:ilvl="6" w:tplc="0409000F" w:tentative="1">
+      <w:start w:val="1"/>
+      <w:numFmt w:val="decimal"/>
+      <w:lvlText w:val="%7."/>
+      <w:lvlJc w:val="left"/>
+      <w:pPr>
+        <w:ind w:left="3600" w:hanging="400"/>
+      </w:pPr>
+    </w:lvl>
+    <w:lvl w:ilvl="7" w:tplc="04090019" w:tentative="1">
+      <w:start w:val="1"/>
+      <w:numFmt w:val="upperLetter"/>
+      <w:lvlText w:val="%8."/>
+      <w:lvlJc w:val="left"/>
+      <w:pPr>
+        <w:ind w:left="4000" w:hanging="400"/>
+      </w:pPr>
+    </w:lvl>
+    <w:lvl w:ilvl="8" w:tplc="0409001B" w:tentative="1">
+      <w:start w:val="1"/>
+      <w:numFmt w:val="lowerRoman"/>
+      <w:lvlText w:val="%9."/>
+      <w:lvlJc w:val="right"/>
+      <w:pPr>
+        <w:ind w:left="4400" w:hanging="400"/>
       </w:pPr>
     </w:lvl>
   </w:abstractNum>
   <w:abstractNum w:abstractNumId="1">
-    <w:nsid w:val="FFFFFF89"/>
-    <w:multiLevelType w:val="singleLevel"/>
-    <w:tmpl w:val="810412A4"/>
-    <w:lvl w:ilvl="0">
-      <w:start w:val="1"/>
-      <w:numFmt w:val="bullet"/>
-      <w:lvlText w:val=""/>
-      <w:lvlJc w:val="left"/>
-      <w:pPr>
-        <w:tabs>
-          <w:tab w:val="num" w:pos="360"/>
-        </w:tabs>
-        <w:ind w:left="360" w:hanging="360"/>
-      </w:pPr>
-      <w:rPr>
-        <w:rFonts w:ascii="Symbol" w:hAnsi="Symbol" w:hint="default"/>
-      </w:rPr>
-    </w:lvl>
-  </w:abstractNum>
-  <w:abstractNum w:abstractNumId="2">
-    <w:nsid w:val="FFFFFFFE"/>
-    <w:multiLevelType w:val="singleLevel"/>
-    <w:tmpl w:val="FFFFFFFF"/>
-    <w:lvl w:ilvl="0">
-      <w:numFmt w:val="decimal"/>
-      <w:lvlText w:val="*"/>
-      <w:lvlJc w:val="left"/>
-    </w:lvl>
-  </w:abstractNum>
-  <w:abstractNum w:abstractNumId="3">
-    <w:nsid w:val="0129287F"/>
-    <w:multiLevelType w:val="singleLevel"/>
-    <w:tmpl w:val="34BCA036"/>
-    <w:lvl w:ilvl="0">
-      <w:start w:val="1"/>
-      <w:numFmt w:val="decimal"/>
-      <w:lvlText w:val="%1."/>
-      <w:legacy w:legacy="1" w:legacySpace="0" w:legacyIndent="360"/>
-      <w:lvlJc w:val="left"/>
-      <w:pPr>
-        <w:ind w:left="720" w:hanging="360"/>
-      </w:pPr>
-      <w:rPr>
-        <w:rFonts w:ascii="Symbol" w:hAnsi="Symbol" w:hint="default"/>
-        <w:b/>
-        <w:i w:val="0"/>
-        <w:sz w:val="18"/>
-      </w:rPr>
-    </w:lvl>
-  </w:abstractNum>
-  <w:abstractNum w:abstractNumId="4">
-    <w:nsid w:val="0563453B"/>
-    <w:multiLevelType w:val="singleLevel"/>
-    <w:tmpl w:val="34BCA036"/>
-    <w:lvl w:ilvl="0">
-      <w:start w:val="1"/>
-      <w:numFmt w:val="decimal"/>
-      <w:lvlText w:val="%1."/>
-      <w:legacy w:legacy="1" w:legacySpace="0" w:legacyIndent="360"/>
-      <w:lvlJc w:val="left"/>
-      <w:pPr>
-        <w:ind w:left="1800" w:hanging="360"/>
-      </w:pPr>
-      <w:rPr>
-        <w:rFonts w:ascii="Symbol" w:hAnsi="Symbol" w:hint="default"/>
-        <w:b/>
-        <w:i w:val="0"/>
-        <w:sz w:val="18"/>
-      </w:rPr>
-    </w:lvl>
-  </w:abstractNum>
-  <w:abstractNum w:abstractNumId="5">
     <w:nsid w:val="0DD007DC"/>
     <w:multiLevelType w:val="hybridMultilevel"/>
     <w:tmpl w:val="0A584746"/>
@@ -2764,7 +3645,7 @@
       </w:pPr>
     </w:lvl>
   </w:abstractNum>
-  <w:abstractNum w:abstractNumId="6">
+  <w:abstractNum w:abstractNumId="2">
     <w:nsid w:val="0E4D500C"/>
     <w:multiLevelType w:val="multilevel"/>
     <w:tmpl w:val="3F7860C8"/>
@@ -2913,139 +3794,96 @@
       </w:rPr>
     </w:lvl>
   </w:abstractNum>
-  <w:abstractNum w:abstractNumId="7">
-    <w:nsid w:val="0E7D13E4"/>
-    <w:multiLevelType w:val="singleLevel"/>
-    <w:tmpl w:val="960A983A"/>
-    <w:lvl w:ilvl="0">
-      <w:start w:val="1"/>
-      <w:numFmt w:val="none"/>
-      <w:lvlText w:val=""/>
-      <w:legacy w:legacy="1" w:legacySpace="0" w:legacyIndent="0"/>
-      <w:lvlJc w:val="left"/>
-    </w:lvl>
-  </w:abstractNum>
-  <w:abstractNum w:abstractNumId="8">
-    <w:nsid w:val="17345D8A"/>
-    <w:multiLevelType w:val="multilevel"/>
-    <w:tmpl w:val="23C21576"/>
-    <w:lvl w:ilvl="0">
+  <w:abstractNum w:abstractNumId="3">
+    <w:nsid w:val="1A6C4DCC"/>
+    <w:multiLevelType w:val="hybridMultilevel"/>
+    <w:tmpl w:val="70D4DF68"/>
+    <w:lvl w:ilvl="0" w:tplc="476A3924">
       <w:start w:val="1"/>
       <w:numFmt w:val="decimal"/>
       <w:lvlText w:val="%1."/>
       <w:lvlJc w:val="left"/>
       <w:pPr>
-        <w:tabs>
-          <w:tab w:val="num" w:pos="720"/>
-        </w:tabs>
-        <w:ind w:left="720" w:hanging="360"/>
+        <w:ind w:left="1160" w:hanging="360"/>
       </w:pPr>
       <w:rPr>
-        <w:rFonts w:ascii="Tahoma" w:hAnsi="Tahoma" w:hint="default"/>
-        <w:b/>
-        <w:i w:val="0"/>
-        <w:sz w:val="17"/>
-        <w:szCs w:val="17"/>
+        <w:rFonts w:hint="default"/>
       </w:rPr>
     </w:lvl>
-    <w:lvl w:ilvl="1">
-      <w:start w:val="1"/>
-      <w:numFmt w:val="lowerLetter"/>
+    <w:lvl w:ilvl="1" w:tplc="04090019" w:tentative="1">
+      <w:start w:val="1"/>
+      <w:numFmt w:val="upperLetter"/>
       <w:lvlText w:val="%2."/>
       <w:lvlJc w:val="left"/>
       <w:pPr>
-        <w:tabs>
-          <w:tab w:val="num" w:pos="1440"/>
-        </w:tabs>
-        <w:ind w:left="1440" w:hanging="360"/>
-      </w:pPr>
-    </w:lvl>
-    <w:lvl w:ilvl="2">
+        <w:ind w:left="1600" w:hanging="400"/>
+      </w:pPr>
+    </w:lvl>
+    <w:lvl w:ilvl="2" w:tplc="0409001B" w:tentative="1">
       <w:start w:val="1"/>
       <w:numFmt w:val="lowerRoman"/>
       <w:lvlText w:val="%3."/>
       <w:lvlJc w:val="right"/>
       <w:pPr>
-        <w:tabs>
-          <w:tab w:val="num" w:pos="2160"/>
-        </w:tabs>
-        <w:ind w:left="2160" w:hanging="180"/>
-      </w:pPr>
-    </w:lvl>
-    <w:lvl w:ilvl="3">
+        <w:ind w:left="2000" w:hanging="400"/>
+      </w:pPr>
+    </w:lvl>
+    <w:lvl w:ilvl="3" w:tplc="0409000F" w:tentative="1">
       <w:start w:val="1"/>
       <w:numFmt w:val="decimal"/>
       <w:lvlText w:val="%4."/>
       <w:lvlJc w:val="left"/>
       <w:pPr>
-        <w:tabs>
-          <w:tab w:val="num" w:pos="2880"/>
-        </w:tabs>
-        <w:ind w:left="2880" w:hanging="360"/>
-      </w:pPr>
-    </w:lvl>
-    <w:lvl w:ilvl="4">
-      <w:start w:val="1"/>
-      <w:numFmt w:val="lowerLetter"/>
+        <w:ind w:left="2400" w:hanging="400"/>
+      </w:pPr>
+    </w:lvl>
+    <w:lvl w:ilvl="4" w:tplc="04090019" w:tentative="1">
+      <w:start w:val="1"/>
+      <w:numFmt w:val="upperLetter"/>
       <w:lvlText w:val="%5."/>
       <w:lvlJc w:val="left"/>
       <w:pPr>
-        <w:tabs>
-          <w:tab w:val="num" w:pos="3600"/>
-        </w:tabs>
-        <w:ind w:left="3600" w:hanging="360"/>
-      </w:pPr>
-    </w:lvl>
-    <w:lvl w:ilvl="5">
+        <w:ind w:left="2800" w:hanging="400"/>
+      </w:pPr>
+    </w:lvl>
+    <w:lvl w:ilvl="5" w:tplc="0409001B" w:tentative="1">
       <w:start w:val="1"/>
       <w:numFmt w:val="lowerRoman"/>
       <w:lvlText w:val="%6."/>
       <w:lvlJc w:val="right"/>
       <w:pPr>
-        <w:tabs>
-          <w:tab w:val="num" w:pos="4320"/>
-        </w:tabs>
-        <w:ind w:left="4320" w:hanging="180"/>
-      </w:pPr>
-    </w:lvl>
-    <w:lvl w:ilvl="6">
+        <w:ind w:left="3200" w:hanging="400"/>
+      </w:pPr>
+    </w:lvl>
+    <w:lvl w:ilvl="6" w:tplc="0409000F" w:tentative="1">
       <w:start w:val="1"/>
       <w:numFmt w:val="decimal"/>
       <w:lvlText w:val="%7."/>
       <w:lvlJc w:val="left"/>
       <w:pPr>
-        <w:tabs>
-          <w:tab w:val="num" w:pos="5040"/>
-        </w:tabs>
-        <w:ind w:left="5040" w:hanging="360"/>
-      </w:pPr>
-    </w:lvl>
-    <w:lvl w:ilvl="7">
-      <w:start w:val="1"/>
-      <w:numFmt w:val="lowerLetter"/>
+        <w:ind w:left="3600" w:hanging="400"/>
+      </w:pPr>
+    </w:lvl>
+    <w:lvl w:ilvl="7" w:tplc="04090019" w:tentative="1">
+      <w:start w:val="1"/>
+      <w:numFmt w:val="upperLetter"/>
       <w:lvlText w:val="%8."/>
       <w:lvlJc w:val="left"/>
       <w:pPr>
-        <w:tabs>
-          <w:tab w:val="num" w:pos="5760"/>
-        </w:tabs>
-        <w:ind w:left="5760" w:hanging="360"/>
-      </w:pPr>
-    </w:lvl>
-    <w:lvl w:ilvl="8">
+        <w:ind w:left="4000" w:hanging="400"/>
+      </w:pPr>
+    </w:lvl>
+    <w:lvl w:ilvl="8" w:tplc="0409001B" w:tentative="1">
       <w:start w:val="1"/>
       <w:numFmt w:val="lowerRoman"/>
       <w:lvlText w:val="%9."/>
       <w:lvlJc w:val="right"/>
       <w:pPr>
-        <w:tabs>
-          <w:tab w:val="num" w:pos="6480"/>
-        </w:tabs>
-        <w:ind w:left="6480" w:hanging="180"/>
+        <w:ind w:left="4400" w:hanging="400"/>
       </w:pPr>
     </w:lvl>
   </w:abstractNum>
-  <w:abstractNum w:abstractNumId="9">
+  <w:abstractNum w:abstractNumId="4">
     <w:nsid w:val="1F924E62"/>
     <w:multiLevelType w:val="hybridMultilevel"/>
     <w:tmpl w:val="D3086ED6"/>
@@ -3134,37 +3972,29 @@
       </w:pPr>
     </w:lvl>
   </w:abstractNum>
-  <w:abstractNum w:abstractNumId="10">
-    <w:nsid w:val="20092CAF"/>
+  <w:abstractNum w:abstractNumId="5">
+    <w:nsid w:val="21D06B07"/>
     <w:multiLevelType w:val="hybridMultilevel"/>
-    <w:tmpl w:val="E7205E76"/>
-    <w:lvl w:ilvl="0" w:tplc="E83CEC32">
+    <w:tmpl w:val="BB82E5EC"/>
+    <w:lvl w:ilvl="0" w:tplc="EC040EC4">
       <w:start w:val="1"/>
       <w:numFmt w:val="decimal"/>
       <w:lvlText w:val="%1."/>
       <w:lvlJc w:val="left"/>
       <w:pPr>
-        <w:tabs>
-          <w:tab w:val="num" w:pos="720"/>
-        </w:tabs>
-        <w:ind w:left="720" w:hanging="360"/>
+        <w:ind w:left="1160" w:hanging="360"/>
       </w:pPr>
       <w:rPr>
-        <w:rFonts w:ascii="Verdana" w:hAnsi="Verdana" w:hint="default"/>
-        <w:sz w:val="16"/>
-        <w:szCs w:val="16"/>
+        <w:rFonts w:hint="default"/>
       </w:rPr>
     </w:lvl>
     <w:lvl w:ilvl="1" w:tplc="04090019" w:tentative="1">
       <w:start w:val="1"/>
-      <w:numFmt w:val="lowerLetter"/>
+      <w:numFmt w:val="upperLetter"/>
       <w:lvlText w:val="%2."/>
       <w:lvlJc w:val="left"/>
       <w:pPr>
-        <w:tabs>
-          <w:tab w:val="num" w:pos="1440"/>
-        </w:tabs>
-        <w:ind w:left="1440" w:hanging="360"/>
+        <w:ind w:left="1600" w:hanging="400"/>
       </w:pPr>
     </w:lvl>
     <w:lvl w:ilvl="2" w:tplc="0409001B" w:tentative="1">
@@ -3173,10 +4003,7 @@
       <w:lvlText w:val="%3."/>
       <w:lvlJc w:val="right"/>
       <w:pPr>
-        <w:tabs>
-          <w:tab w:val="num" w:pos="2160"/>
-        </w:tabs>
-        <w:ind w:left="2160" w:hanging="180"/>
+        <w:ind w:left="2000" w:hanging="400"/>
       </w:pPr>
     </w:lvl>
     <w:lvl w:ilvl="3" w:tplc="0409000F" w:tentative="1">
@@ -3185,22 +4012,16 @@
       <w:lvlText w:val="%4."/>
       <w:lvlJc w:val="left"/>
       <w:pPr>
-        <w:tabs>
-          <w:tab w:val="num" w:pos="2880"/>
-        </w:tabs>
-        <w:ind w:left="2880" w:hanging="360"/>
+        <w:ind w:left="2400" w:hanging="400"/>
       </w:pPr>
     </w:lvl>
     <w:lvl w:ilvl="4" w:tplc="04090019" w:tentative="1">
       <w:start w:val="1"/>
-      <w:numFmt w:val="lowerLetter"/>
+      <w:numFmt w:val="upperLetter"/>
       <w:lvlText w:val="%5."/>
       <w:lvlJc w:val="left"/>
       <w:pPr>
-        <w:tabs>
-          <w:tab w:val="num" w:pos="3600"/>
-        </w:tabs>
-        <w:ind w:left="3600" w:hanging="360"/>
+        <w:ind w:left="2800" w:hanging="400"/>
       </w:pPr>
     </w:lvl>
     <w:lvl w:ilvl="5" w:tplc="0409001B" w:tentative="1">
@@ -3209,10 +4030,7 @@
       <w:lvlText w:val="%6."/>
       <w:lvlJc w:val="right"/>
       <w:pPr>
-        <w:tabs>
-          <w:tab w:val="num" w:pos="4320"/>
-        </w:tabs>
-        <w:ind w:left="4320" w:hanging="180"/>
+        <w:ind w:left="3200" w:hanging="400"/>
       </w:pPr>
     </w:lvl>
     <w:lvl w:ilvl="6" w:tplc="0409000F" w:tentative="1">
@@ -3221,22 +4039,16 @@
       <w:lvlText w:val="%7."/>
       <w:lvlJc w:val="left"/>
       <w:pPr>
-        <w:tabs>
-          <w:tab w:val="num" w:pos="5040"/>
-        </w:tabs>
-        <w:ind w:left="5040" w:hanging="360"/>
+        <w:ind w:left="3600" w:hanging="400"/>
       </w:pPr>
     </w:lvl>
     <w:lvl w:ilvl="7" w:tplc="04090019" w:tentative="1">
       <w:start w:val="1"/>
-      <w:numFmt w:val="lowerLetter"/>
+      <w:numFmt w:val="upperLetter"/>
       <w:lvlText w:val="%8."/>
       <w:lvlJc w:val="left"/>
       <w:pPr>
-        <w:tabs>
-          <w:tab w:val="num" w:pos="5760"/>
-        </w:tabs>
-        <w:ind w:left="5760" w:hanging="360"/>
+        <w:ind w:left="4000" w:hanging="400"/>
       </w:pPr>
     </w:lvl>
     <w:lvl w:ilvl="8" w:tplc="0409001B" w:tentative="1">
@@ -3245,35 +4057,11 @@
       <w:lvlText w:val="%9."/>
       <w:lvlJc w:val="right"/>
       <w:pPr>
-        <w:tabs>
-          <w:tab w:val="num" w:pos="6480"/>
-        </w:tabs>
-        <w:ind w:left="6480" w:hanging="180"/>
+        <w:ind w:left="4400" w:hanging="400"/>
       </w:pPr>
     </w:lvl>
   </w:abstractNum>
-  <w:abstractNum w:abstractNumId="11">
-    <w:nsid w:val="21E21E9B"/>
-    <w:multiLevelType w:val="singleLevel"/>
-    <w:tmpl w:val="8DCEB282"/>
-    <w:lvl w:ilvl="0">
-      <w:start w:val="1"/>
-      <w:numFmt w:val="decimal"/>
-      <w:lvlText w:val="%1."/>
-      <w:legacy w:legacy="1" w:legacySpace="0" w:legacyIndent="360"/>
-      <w:lvlJc w:val="left"/>
-      <w:pPr>
-        <w:ind w:left="1800" w:hanging="360"/>
-      </w:pPr>
-      <w:rPr>
-        <w:rFonts w:ascii="Arial" w:hAnsi="Arial" w:hint="default"/>
-        <w:b/>
-        <w:i w:val="0"/>
-        <w:sz w:val="18"/>
-      </w:rPr>
-    </w:lvl>
-  </w:abstractNum>
-  <w:abstractNum w:abstractNumId="12">
+  <w:abstractNum w:abstractNumId="6">
     <w:nsid w:val="30421AA2"/>
     <w:multiLevelType w:val="hybridMultilevel"/>
     <w:tmpl w:val="3E280868"/>
@@ -3363,28 +4151,96 @@
       </w:pPr>
     </w:lvl>
   </w:abstractNum>
-  <w:abstractNum w:abstractNumId="13">
-    <w:nsid w:val="32F1783F"/>
-    <w:multiLevelType w:val="singleLevel"/>
-    <w:tmpl w:val="34BCA036"/>
-    <w:lvl w:ilvl="0">
+  <w:abstractNum w:abstractNumId="7">
+    <w:nsid w:val="3CD3390E"/>
+    <w:multiLevelType w:val="hybridMultilevel"/>
+    <w:tmpl w:val="51B88B88"/>
+    <w:lvl w:ilvl="0" w:tplc="651C5C38">
       <w:start w:val="1"/>
       <w:numFmt w:val="decimal"/>
       <w:lvlText w:val="%1."/>
-      <w:legacy w:legacy="1" w:legacySpace="0" w:legacyIndent="360"/>
-      <w:lvlJc w:val="left"/>
-      <w:pPr>
-        <w:ind w:left="1800" w:hanging="360"/>
+      <w:lvlJc w:val="left"/>
+      <w:pPr>
+        <w:ind w:left="1160" w:hanging="360"/>
       </w:pPr>
       <w:rPr>
-        <w:rFonts w:ascii="Symbol" w:hAnsi="Symbol" w:hint="default"/>
-        <w:b/>
-        <w:i w:val="0"/>
-        <w:sz w:val="18"/>
+        <w:rFonts w:hint="default"/>
       </w:rPr>
     </w:lvl>
+    <w:lvl w:ilvl="1" w:tplc="04090019" w:tentative="1">
+      <w:start w:val="1"/>
+      <w:numFmt w:val="upperLetter"/>
+      <w:lvlText w:val="%2."/>
+      <w:lvlJc w:val="left"/>
+      <w:pPr>
+        <w:ind w:left="1600" w:hanging="400"/>
+      </w:pPr>
+    </w:lvl>
+    <w:lvl w:ilvl="2" w:tplc="0409001B" w:tentative="1">
+      <w:start w:val="1"/>
+      <w:numFmt w:val="lowerRoman"/>
+      <w:lvlText w:val="%3."/>
+      <w:lvlJc w:val="right"/>
+      <w:pPr>
+        <w:ind w:left="2000" w:hanging="400"/>
+      </w:pPr>
+    </w:lvl>
+    <w:lvl w:ilvl="3" w:tplc="0409000F" w:tentative="1">
+      <w:start w:val="1"/>
+      <w:numFmt w:val="decimal"/>
+      <w:lvlText w:val="%4."/>
+      <w:lvlJc w:val="left"/>
+      <w:pPr>
+        <w:ind w:left="2400" w:hanging="400"/>
+      </w:pPr>
+    </w:lvl>
+    <w:lvl w:ilvl="4" w:tplc="04090019" w:tentative="1">
+      <w:start w:val="1"/>
+      <w:numFmt w:val="upperLetter"/>
+      <w:lvlText w:val="%5."/>
+      <w:lvlJc w:val="left"/>
+      <w:pPr>
+        <w:ind w:left="2800" w:hanging="400"/>
+      </w:pPr>
+    </w:lvl>
+    <w:lvl w:ilvl="5" w:tplc="0409001B" w:tentative="1">
+      <w:start w:val="1"/>
+      <w:numFmt w:val="lowerRoman"/>
+      <w:lvlText w:val="%6."/>
+      <w:lvlJc w:val="right"/>
+      <w:pPr>
+        <w:ind w:left="3200" w:hanging="400"/>
+      </w:pPr>
+    </w:lvl>
+    <w:lvl w:ilvl="6" w:tplc="0409000F" w:tentative="1">
+      <w:start w:val="1"/>
+      <w:numFmt w:val="decimal"/>
+      <w:lvlText w:val="%7."/>
+      <w:lvlJc w:val="left"/>
+      <w:pPr>
+        <w:ind w:left="3600" w:hanging="400"/>
+      </w:pPr>
+    </w:lvl>
+    <w:lvl w:ilvl="7" w:tplc="04090019" w:tentative="1">
+      <w:start w:val="1"/>
+      <w:numFmt w:val="upperLetter"/>
+      <w:lvlText w:val="%8."/>
+      <w:lvlJc w:val="left"/>
+      <w:pPr>
+        <w:ind w:left="4000" w:hanging="400"/>
+      </w:pPr>
+    </w:lvl>
+    <w:lvl w:ilvl="8" w:tplc="0409001B" w:tentative="1">
+      <w:start w:val="1"/>
+      <w:numFmt w:val="lowerRoman"/>
+      <w:lvlText w:val="%9."/>
+      <w:lvlJc w:val="right"/>
+      <w:pPr>
+        <w:ind w:left="4400" w:hanging="400"/>
+      </w:pPr>
+    </w:lvl>
   </w:abstractNum>
-  <w:abstractNum w:abstractNumId="14">
+  <w:abstractNum w:abstractNumId="8">
     <w:nsid w:val="3E92180C"/>
     <w:multiLevelType w:val="hybridMultilevel"/>
     <w:tmpl w:val="A2AC148E"/>
@@ -3474,40 +4330,7 @@
       </w:pPr>
     </w:lvl>
   </w:abstractNum>
-  <w:abstractNum w:abstractNumId="15">
-    <w:nsid w:val="3F6B3873"/>
-    <w:multiLevelType w:val="singleLevel"/>
-    <w:tmpl w:val="34BCA036"/>
-    <w:lvl w:ilvl="0">
-      <w:start w:val="1"/>
-      <w:numFmt w:val="decimal"/>
-      <w:lvlText w:val="%1."/>
-      <w:legacy w:legacy="1" w:legacySpace="0" w:legacyIndent="360"/>
-      <w:lvlJc w:val="left"/>
-      <w:pPr>
-        <w:ind w:left="720" w:hanging="360"/>
-      </w:pPr>
-      <w:rPr>
-        <w:rFonts w:ascii="Symbol" w:hAnsi="Symbol" w:hint="default"/>
-        <w:b/>
-        <w:i w:val="0"/>
-        <w:sz w:val="18"/>
-      </w:rPr>
-    </w:lvl>
-  </w:abstractNum>
-  <w:abstractNum w:abstractNumId="16">
-    <w:nsid w:val="3FE72F5D"/>
-    <w:multiLevelType w:val="singleLevel"/>
-    <w:tmpl w:val="8CF41354"/>
-    <w:lvl w:ilvl="0">
-      <w:start w:val="1"/>
-      <w:numFmt w:val="none"/>
-      <w:lvlText w:val=""/>
-      <w:legacy w:legacy="1" w:legacySpace="0" w:legacyIndent="0"/>
-      <w:lvlJc w:val="left"/>
-    </w:lvl>
-  </w:abstractNum>
-  <w:abstractNum w:abstractNumId="17">
+  <w:abstractNum w:abstractNumId="9">
     <w:nsid w:val="416E4F79"/>
     <w:multiLevelType w:val="hybridMultilevel"/>
     <w:tmpl w:val="28B4E3E2"/>
@@ -3597,193 +4420,120 @@
       </w:pPr>
     </w:lvl>
   </w:abstractNum>
-  <w:abstractNum w:abstractNumId="18">
-    <w:nsid w:val="43CC1926"/>
-    <w:multiLevelType w:val="multilevel"/>
-    <w:tmpl w:val="605AF2D0"/>
-    <w:lvl w:ilvl="0">
-      <w:start w:val="1"/>
-      <w:numFmt w:val="decimal"/>
-      <w:lvlText w:val="%1."/>
-      <w:lvlJc w:val="left"/>
-      <w:pPr>
-        <w:tabs>
-          <w:tab w:val="num" w:pos="720"/>
-        </w:tabs>
-        <w:ind w:left="720" w:hanging="360"/>
+  <w:abstractNum w:abstractNumId="10">
+    <w:nsid w:val="48547032"/>
+    <w:multiLevelType w:val="hybridMultilevel"/>
+    <w:tmpl w:val="06D6BD0E"/>
+    <w:lvl w:ilvl="0" w:tplc="04090005">
+      <w:start w:val="1"/>
+      <w:numFmt w:val="bullet"/>
+      <w:lvlText w:val=""/>
+      <w:lvlJc w:val="left"/>
+      <w:pPr>
+        <w:ind w:left="800" w:hanging="400"/>
       </w:pPr>
       <w:rPr>
-        <w:rFonts w:ascii="Tahoma" w:hAnsi="Tahoma" w:hint="default"/>
-        <w:b/>
-        <w:i w:val="0"/>
-        <w:sz w:val="17"/>
-        <w:szCs w:val="17"/>
+        <w:rFonts w:ascii="Wingdings" w:hAnsi="Wingdings" w:hint="default"/>
       </w:rPr>
     </w:lvl>
-    <w:lvl w:ilvl="1">
-      <w:start w:val="1"/>
-      <w:numFmt w:val="lowerLetter"/>
-      <w:lvlText w:val="%2."/>
-      <w:lvlJc w:val="left"/>
-      <w:pPr>
-        <w:tabs>
-          <w:tab w:val="num" w:pos="1440"/>
-        </w:tabs>
-        <w:ind w:left="1440" w:hanging="360"/>
-      </w:pPr>
-    </w:lvl>
-    <w:lvl w:ilvl="2">
-      <w:start w:val="1"/>
-      <w:numFmt w:val="lowerRoman"/>
-      <w:lvlText w:val="%3."/>
-      <w:lvlJc w:val="right"/>
-      <w:pPr>
-        <w:tabs>
-          <w:tab w:val="num" w:pos="2160"/>
-        </w:tabs>
-        <w:ind w:left="2160" w:hanging="180"/>
-      </w:pPr>
-    </w:lvl>
-    <w:lvl w:ilvl="3">
-      <w:start w:val="1"/>
-      <w:numFmt w:val="decimal"/>
-      <w:lvlText w:val="%4."/>
-      <w:lvlJc w:val="left"/>
-      <w:pPr>
-        <w:tabs>
-          <w:tab w:val="num" w:pos="2880"/>
-        </w:tabs>
-        <w:ind w:left="2880" w:hanging="360"/>
-      </w:pPr>
-    </w:lvl>
-    <w:lvl w:ilvl="4">
-      <w:start w:val="1"/>
-      <w:numFmt w:val="lowerLetter"/>
-      <w:lvlText w:val="%5."/>
-      <w:lvlJc w:val="left"/>
-      <w:pPr>
-        <w:tabs>
-          <w:tab w:val="num" w:pos="3600"/>
-        </w:tabs>
-        <w:ind w:left="3600" w:hanging="360"/>
-      </w:pPr>
-    </w:lvl>
-    <w:lvl w:ilvl="5">
-      <w:start w:val="1"/>
-      <w:numFmt w:val="lowerRoman"/>
-      <w:lvlText w:val="%6."/>
-      <w:lvlJc w:val="right"/>
-      <w:pPr>
-        <w:tabs>
-          <w:tab w:val="num" w:pos="4320"/>
-        </w:tabs>
-        <w:ind w:left="4320" w:hanging="180"/>
-      </w:pPr>
-    </w:lvl>
-    <w:lvl w:ilvl="6">
-      <w:start w:val="1"/>
-      <w:numFmt w:val="decimal"/>
-      <w:lvlText w:val="%7."/>
-      <w:lvlJc w:val="left"/>
-      <w:pPr>
-        <w:tabs>
-          <w:tab w:val="num" w:pos="5040"/>
-        </w:tabs>
-        <w:ind w:left="5040" w:hanging="360"/>
-      </w:pPr>
-    </w:lvl>
-    <w:lvl w:ilvl="7">
-      <w:start w:val="1"/>
-      <w:numFmt w:val="lowerLetter"/>
-      <w:lvlText w:val="%8."/>
-      <w:lvlJc w:val="left"/>
-      <w:pPr>
-        <w:tabs>
-          <w:tab w:val="num" w:pos="5760"/>
-        </w:tabs>
-        <w:ind w:left="5760" w:hanging="360"/>
-      </w:pPr>
-    </w:lvl>
-    <w:lvl w:ilvl="8">
-      <w:start w:val="1"/>
-      <w:numFmt w:val="lowerRoman"/>
-      <w:lvlText w:val="%9."/>
-      <w:lvlJc w:val="right"/>
-      <w:pPr>
-        <w:tabs>
-          <w:tab w:val="num" w:pos="6480"/>
-        </w:tabs>
-        <w:ind w:left="6480" w:hanging="180"/>
-      </w:pPr>
+    <w:lvl w:ilvl="1" w:tplc="04090003" w:tentative="1">
+      <w:start w:val="1"/>
+      <w:numFmt w:val="bullet"/>
+      <w:lvlText w:val=""/>
+      <w:lvlJc w:val="left"/>
+      <w:pPr>
+        <w:ind w:left="1200" w:hanging="400"/>
+      </w:pPr>
+      <w:rPr>
+        <w:rFonts w:ascii="Wingdings" w:hAnsi="Wingdings" w:hint="default"/>
+      </w:rPr>
+    </w:lvl>
+    <w:lvl w:ilvl="2" w:tplc="04090005" w:tentative="1">
+      <w:start w:val="1"/>
+      <w:numFmt w:val="bullet"/>
+      <w:lvlText w:val=""/>
+      <w:lvlJc w:val="left"/>
+      <w:pPr>
+        <w:ind w:left="1600" w:hanging="400"/>
+      </w:pPr>
+      <w:rPr>
+        <w:rFonts w:ascii="Wingdings" w:hAnsi="Wingdings" w:hint="default"/>
+      </w:rPr>
+    </w:lvl>
+    <w:lvl w:ilvl="3" w:tplc="04090001" w:tentative="1">
+      <w:start w:val="1"/>
+      <w:numFmt w:val="bullet"/>
+      <w:lvlText w:val=""/>
+      <w:lvlJc w:val="left"/>
+      <w:pPr>
+        <w:ind w:left="2000" w:hanging="400"/>
+      </w:pPr>
+      <w:rPr>
+        <w:rFonts w:ascii="Wingdings" w:hAnsi="Wingdings" w:hint="default"/>
+      </w:rPr>
+    </w:lvl>
+    <w:lvl w:ilvl="4" w:tplc="04090003" w:tentative="1">
+      <w:start w:val="1"/>
+      <w:numFmt w:val="bullet"/>
+      <w:lvlText w:val=""/>
+      <w:lvlJc w:val="left"/>
+      <w:pPr>
+        <w:ind w:left="2400" w:hanging="400"/>
+      </w:pPr>
+      <w:rPr>
+        <w:rFonts w:ascii="Wingdings" w:hAnsi="Wingdings" w:hint="default"/>
+      </w:rPr>
+    </w:lvl>
+    <w:lvl w:ilvl="5" w:tplc="04090005" w:tentative="1">
+      <w:start w:val="1"/>
+      <w:numFmt w:val="bullet"/>
+      <w:lvlText w:val=""/>
+      <w:lvlJc w:val="left"/>
+      <w:pPr>
+        <w:ind w:left="2800" w:hanging="400"/>
+      </w:pPr>
+      <w:rPr>
+        <w:rFonts w:ascii="Wingdings" w:hAnsi="Wingdings" w:hint="default"/>
+      </w:rPr>
+    </w:lvl>
+    <w:lvl w:ilvl="6" w:tplc="04090001" w:tentative="1">
+      <w:start w:val="1"/>
+      <w:numFmt w:val="bullet"/>
+      <w:lvlText w:val=""/>
+      <w:lvlJc w:val="left"/>
+      <w:pPr>
+        <w:ind w:left="3200" w:hanging="400"/>
+      </w:pPr>
+      <w:rPr>
+        <w:rFonts w:ascii="Wingdings" w:hAnsi="Wingdings" w:hint="default"/>
+      </w:rPr>
+    </w:lvl>
+    <w:lvl w:ilvl="7" w:tplc="04090003" w:tentative="1">
+      <w:start w:val="1"/>
+      <w:numFmt w:val="bullet"/>
+      <w:lvlText w:val=""/>
+      <w:lvlJc w:val="left"/>
+      <w:pPr>
+        <w:ind w:left="3600" w:hanging="400"/>
+      </w:pPr>
+      <w:rPr>
+        <w:rFonts w:ascii="Wingdings" w:hAnsi="Wingdings" w:hint="default"/>
+      </w:rPr>
+    </w:lvl>
+    <w:lvl w:ilvl="8" w:tplc="04090005" w:tentative="1">
+      <w:start w:val="1"/>
+      <w:numFmt w:val="bullet"/>
+      <w:lvlText w:val=""/>
+      <w:lvlJc w:val="left"/>
+      <w:pPr>
+        <w:ind w:left="4000" w:hanging="400"/>
+      </w:pPr>
+      <w:rPr>
+        <w:rFonts w:ascii="Wingdings" w:hAnsi="Wingdings" w:hint="default"/>
+      </w:rPr>
     </w:lvl>
   </w:abstractNum>
-  <w:abstractNum w:abstractNumId="19">
-    <w:nsid w:val="471A63F1"/>
-    <w:multiLevelType w:val="singleLevel"/>
-    <w:tmpl w:val="C25CBB00"/>
-    <w:lvl w:ilvl="0">
-      <w:start w:val="1"/>
-      <w:numFmt w:val="none"/>
-      <w:lvlText w:val=""/>
-      <w:legacy w:legacy="1" w:legacySpace="0" w:legacyIndent="0"/>
-      <w:lvlJc w:val="left"/>
-    </w:lvl>
-  </w:abstractNum>
-  <w:abstractNum w:abstractNumId="20">
-    <w:nsid w:val="473043F4"/>
-    <w:multiLevelType w:val="singleLevel"/>
-    <w:tmpl w:val="687A89DA"/>
-    <w:lvl w:ilvl="0">
-      <w:start w:val="1"/>
-      <w:numFmt w:val="none"/>
-      <w:lvlText w:val=""/>
-      <w:legacy w:legacy="1" w:legacySpace="0" w:legacyIndent="0"/>
-      <w:lvlJc w:val="left"/>
-    </w:lvl>
-  </w:abstractNum>
-  <w:abstractNum w:abstractNumId="21">
-    <w:nsid w:val="4A584AF5"/>
-    <w:multiLevelType w:val="singleLevel"/>
-    <w:tmpl w:val="34BCA036"/>
-    <w:lvl w:ilvl="0">
-      <w:start w:val="1"/>
-      <w:numFmt w:val="decimal"/>
-      <w:lvlText w:val="%1."/>
-      <w:legacy w:legacy="1" w:legacySpace="0" w:legacyIndent="360"/>
-      <w:lvlJc w:val="left"/>
-      <w:pPr>
-        <w:ind w:left="720" w:hanging="360"/>
-      </w:pPr>
-      <w:rPr>
-        <w:rFonts w:ascii="Symbol" w:hAnsi="Symbol" w:hint="default"/>
-        <w:b/>
-        <w:i w:val="0"/>
-        <w:sz w:val="18"/>
-      </w:rPr>
-    </w:lvl>
-  </w:abstractNum>
-  <w:abstractNum w:abstractNumId="22">
-    <w:nsid w:val="4AAF6DE8"/>
-    <w:multiLevelType w:val="singleLevel"/>
-    <w:tmpl w:val="34BCA036"/>
-    <w:lvl w:ilvl="0">
-      <w:start w:val="1"/>
-      <w:numFmt w:val="decimal"/>
-      <w:lvlText w:val="%1."/>
-      <w:legacy w:legacy="1" w:legacySpace="0" w:legacyIndent="360"/>
-      <w:lvlJc w:val="left"/>
-      <w:pPr>
-        <w:ind w:left="1800" w:hanging="360"/>
-      </w:pPr>
-      <w:rPr>
-        <w:rFonts w:ascii="Symbol" w:hAnsi="Symbol" w:hint="default"/>
-        <w:b/>
-        <w:i w:val="0"/>
-        <w:sz w:val="18"/>
-      </w:rPr>
-    </w:lvl>
-  </w:abstractNum>
-  <w:abstractNum w:abstractNumId="23">
+  <w:abstractNum w:abstractNumId="11">
     <w:nsid w:val="4C470756"/>
     <w:multiLevelType w:val="hybridMultilevel"/>
     <w:tmpl w:val="5AAC0090"/>
@@ -3873,7 +4623,96 @@
       </w:pPr>
     </w:lvl>
   </w:abstractNum>
-  <w:abstractNum w:abstractNumId="24">
+  <w:abstractNum w:abstractNumId="12">
+    <w:nsid w:val="51EE6807"/>
+    <w:multiLevelType w:val="hybridMultilevel"/>
+    <w:tmpl w:val="96AA7B6E"/>
+    <w:lvl w:ilvl="0" w:tplc="61F2DDD4">
+      <w:start w:val="1"/>
+      <w:numFmt w:val="decimal"/>
+      <w:lvlText w:val="%1."/>
+      <w:lvlJc w:val="left"/>
+      <w:pPr>
+        <w:ind w:left="1160" w:hanging="360"/>
+      </w:pPr>
+      <w:rPr>
+        <w:rFonts w:hint="default"/>
+      </w:rPr>
+    </w:lvl>
+    <w:lvl w:ilvl="1" w:tplc="04090019" w:tentative="1">
+      <w:start w:val="1"/>
+      <w:numFmt w:val="upperLetter"/>
+      <w:lvlText w:val="%2."/>
+      <w:lvlJc w:val="left"/>
+      <w:pPr>
+        <w:ind w:left="1600" w:hanging="400"/>
+      </w:pPr>
+    </w:lvl>
+    <w:lvl w:ilvl="2" w:tplc="0409001B" w:tentative="1">
+      <w:start w:val="1"/>
+      <w:numFmt w:val="lowerRoman"/>
+      <w:lvlText w:val="%3."/>
+      <w:lvlJc w:val="right"/>
+      <w:pPr>
+        <w:ind w:left="2000" w:hanging="400"/>
+      </w:pPr>
+    </w:lvl>
+    <w:lvl w:ilvl="3" w:tplc="0409000F" w:tentative="1">
+      <w:start w:val="1"/>
+      <w:numFmt w:val="decimal"/>
+      <w:lvlText w:val="%4."/>
+      <w:lvlJc w:val="left"/>
+      <w:pPr>
+        <w:ind w:left="2400" w:hanging="400"/>
+      </w:pPr>
+    </w:lvl>
+    <w:lvl w:ilvl="4" w:tplc="04090019" w:tentative="1">
+      <w:start w:val="1"/>
+      <w:numFmt w:val="upperLetter"/>
+      <w:lvlText w:val="%5."/>
+      <w:lvlJc w:val="left"/>
+      <w:pPr>
+        <w:ind w:left="2800" w:hanging="400"/>
+      </w:pPr>
+    </w:lvl>
+    <w:lvl w:ilvl="5" w:tplc="0409001B" w:tentative="1">
+      <w:start w:val="1"/>
+      <w:numFmt w:val="lowerRoman"/>
+      <w:lvlText w:val="%6."/>
+      <w:lvlJc w:val="right"/>
+      <w:pPr>
+        <w:ind w:left="3200" w:hanging="400"/>
+      </w:pPr>
+    </w:lvl>
+    <w:lvl w:ilvl="6" w:tplc="0409000F" w:tentative="1">
+      <w:start w:val="1"/>
+      <w:numFmt w:val="decimal"/>
+      <w:lvlText w:val="%7."/>
+      <w:lvlJc w:val="left"/>
+      <w:pPr>
+        <w:ind w:left="3600" w:hanging="400"/>
+      </w:pPr>
+    </w:lvl>
+    <w:lvl w:ilvl="7" w:tplc="04090019" w:tentative="1">
+      <w:start w:val="1"/>
+      <w:numFmt w:val="upperLetter"/>
+      <w:lvlText w:val="%8."/>
+      <w:lvlJc w:val="left"/>
+      <w:pPr>
+        <w:ind w:left="4000" w:hanging="400"/>
+      </w:pPr>
+    </w:lvl>
+    <w:lvl w:ilvl="8" w:tplc="0409001B" w:tentative="1">
+      <w:start w:val="1"/>
+      <w:numFmt w:val="lowerRoman"/>
+      <w:lvlText w:val="%9."/>
+      <w:lvlJc w:val="right"/>
+      <w:pPr>
+        <w:ind w:left="4400" w:hanging="400"/>
+      </w:pPr>
+    </w:lvl>
+  </w:abstractNum>
+  <w:abstractNum w:abstractNumId="13">
     <w:nsid w:val="5D5C5037"/>
     <w:multiLevelType w:val="hybridMultilevel"/>
     <w:tmpl w:val="7F321ABA"/>
@@ -3987,918 +4826,49 @@
       </w:rPr>
     </w:lvl>
   </w:abstractNum>
-  <w:abstractNum w:abstractNumId="25">
-    <w:nsid w:val="67075201"/>
-    <w:multiLevelType w:val="multilevel"/>
-    <w:tmpl w:val="60D8AAC6"/>
-    <w:lvl w:ilvl="0">
-      <w:start w:val="1"/>
-      <w:numFmt w:val="decimal"/>
-      <w:lvlText w:val="%1."/>
-      <w:lvlJc w:val="left"/>
-      <w:pPr>
-        <w:tabs>
-          <w:tab w:val="num" w:pos="720"/>
-        </w:tabs>
-        <w:ind w:left="720" w:hanging="360"/>
-      </w:pPr>
-      <w:rPr>
-        <w:rFonts w:ascii="Tahoma" w:hAnsi="Tahoma" w:hint="default"/>
-        <w:b/>
-        <w:i w:val="0"/>
-        <w:sz w:val="17"/>
-        <w:szCs w:val="17"/>
-      </w:rPr>
-    </w:lvl>
-    <w:lvl w:ilvl="1">
-      <w:start w:val="1"/>
-      <w:numFmt w:val="lowerLetter"/>
-      <w:lvlText w:val="%2."/>
-      <w:lvlJc w:val="left"/>
-      <w:pPr>
-        <w:tabs>
-          <w:tab w:val="num" w:pos="1440"/>
-        </w:tabs>
-        <w:ind w:left="1440" w:hanging="360"/>
-      </w:pPr>
-    </w:lvl>
-    <w:lvl w:ilvl="2">
-      <w:start w:val="1"/>
-      <w:numFmt w:val="lowerRoman"/>
-      <w:lvlText w:val="%3."/>
-      <w:lvlJc w:val="right"/>
-      <w:pPr>
-        <w:tabs>
-          <w:tab w:val="num" w:pos="2160"/>
-        </w:tabs>
-        <w:ind w:left="2160" w:hanging="180"/>
-      </w:pPr>
-    </w:lvl>
-    <w:lvl w:ilvl="3">
-      <w:start w:val="1"/>
-      <w:numFmt w:val="decimal"/>
-      <w:lvlText w:val="%4."/>
-      <w:lvlJc w:val="left"/>
-      <w:pPr>
-        <w:tabs>
-          <w:tab w:val="num" w:pos="2880"/>
-        </w:tabs>
-        <w:ind w:left="2880" w:hanging="360"/>
-      </w:pPr>
-    </w:lvl>
-    <w:lvl w:ilvl="4">
-      <w:start w:val="1"/>
-      <w:numFmt w:val="lowerLetter"/>
-      <w:lvlText w:val="%5."/>
-      <w:lvlJc w:val="left"/>
-      <w:pPr>
-        <w:tabs>
-          <w:tab w:val="num" w:pos="3600"/>
-        </w:tabs>
-        <w:ind w:left="3600" w:hanging="360"/>
-      </w:pPr>
-    </w:lvl>
-    <w:lvl w:ilvl="5">
-      <w:start w:val="1"/>
-      <w:numFmt w:val="lowerRoman"/>
-      <w:lvlText w:val="%6."/>
-      <w:lvlJc w:val="right"/>
-      <w:pPr>
-        <w:tabs>
-          <w:tab w:val="num" w:pos="4320"/>
-        </w:tabs>
-        <w:ind w:left="4320" w:hanging="180"/>
-      </w:pPr>
-    </w:lvl>
-    <w:lvl w:ilvl="6">
-      <w:start w:val="1"/>
-      <w:numFmt w:val="decimal"/>
-      <w:lvlText w:val="%7."/>
-      <w:lvlJc w:val="left"/>
-      <w:pPr>
-        <w:tabs>
-          <w:tab w:val="num" w:pos="5040"/>
-        </w:tabs>
-        <w:ind w:left="5040" w:hanging="360"/>
-      </w:pPr>
-    </w:lvl>
-    <w:lvl w:ilvl="7">
-      <w:start w:val="1"/>
-      <w:numFmt w:val="lowerLetter"/>
-      <w:lvlText w:val="%8."/>
-      <w:lvlJc w:val="left"/>
-      <w:pPr>
-        <w:tabs>
-          <w:tab w:val="num" w:pos="5760"/>
-        </w:tabs>
-        <w:ind w:left="5760" w:hanging="360"/>
-      </w:pPr>
-    </w:lvl>
-    <w:lvl w:ilvl="8">
-      <w:start w:val="1"/>
-      <w:numFmt w:val="lowerRoman"/>
-      <w:lvlText w:val="%9."/>
-      <w:lvlJc w:val="right"/>
-      <w:pPr>
-        <w:tabs>
-          <w:tab w:val="num" w:pos="6480"/>
-        </w:tabs>
-        <w:ind w:left="6480" w:hanging="180"/>
-      </w:pPr>
-    </w:lvl>
-  </w:abstractNum>
-  <w:abstractNum w:abstractNumId="26">
-    <w:nsid w:val="69D44934"/>
-    <w:multiLevelType w:val="singleLevel"/>
-    <w:tmpl w:val="34BCA036"/>
-    <w:lvl w:ilvl="0">
-      <w:start w:val="1"/>
-      <w:numFmt w:val="decimal"/>
-      <w:lvlText w:val="%1."/>
-      <w:legacy w:legacy="1" w:legacySpace="0" w:legacyIndent="360"/>
-      <w:lvlJc w:val="left"/>
-      <w:pPr>
-        <w:ind w:left="720" w:hanging="360"/>
-      </w:pPr>
-      <w:rPr>
-        <w:rFonts w:ascii="Symbol" w:hAnsi="Symbol" w:hint="default"/>
-        <w:b/>
-        <w:i w:val="0"/>
-        <w:sz w:val="18"/>
-      </w:rPr>
-    </w:lvl>
-  </w:abstractNum>
-  <w:abstractNum w:abstractNumId="27">
-    <w:nsid w:val="6C77551A"/>
-    <w:multiLevelType w:val="multilevel"/>
-    <w:tmpl w:val="7DEC6CF8"/>
-    <w:lvl w:ilvl="0">
-      <w:start w:val="1"/>
-      <w:numFmt w:val="decimal"/>
-      <w:lvlText w:val="%1."/>
-      <w:lvlJc w:val="left"/>
-      <w:pPr>
-        <w:tabs>
-          <w:tab w:val="num" w:pos="720"/>
-        </w:tabs>
-        <w:ind w:left="720" w:hanging="360"/>
-      </w:pPr>
-      <w:rPr>
-        <w:rFonts w:ascii="Tahoma" w:hAnsi="Tahoma" w:hint="default"/>
-        <w:b/>
-        <w:i w:val="0"/>
-        <w:sz w:val="17"/>
-        <w:szCs w:val="17"/>
-      </w:rPr>
-    </w:lvl>
-    <w:lvl w:ilvl="1">
-      <w:start w:val="1"/>
-      <w:numFmt w:val="lowerLetter"/>
-      <w:lvlText w:val="%2."/>
-      <w:lvlJc w:val="left"/>
-      <w:pPr>
-        <w:tabs>
-          <w:tab w:val="num" w:pos="1440"/>
-        </w:tabs>
-        <w:ind w:left="1440" w:hanging="360"/>
-      </w:pPr>
-    </w:lvl>
-    <w:lvl w:ilvl="2">
-      <w:start w:val="1"/>
-      <w:numFmt w:val="lowerRoman"/>
-      <w:lvlText w:val="%3."/>
-      <w:lvlJc w:val="right"/>
-      <w:pPr>
-        <w:tabs>
-          <w:tab w:val="num" w:pos="2160"/>
-        </w:tabs>
-        <w:ind w:left="2160" w:hanging="180"/>
-      </w:pPr>
-    </w:lvl>
-    <w:lvl w:ilvl="3">
-      <w:start w:val="1"/>
-      <w:numFmt w:val="decimal"/>
-      <w:lvlText w:val="%4."/>
-      <w:lvlJc w:val="left"/>
-      <w:pPr>
-        <w:tabs>
-          <w:tab w:val="num" w:pos="2880"/>
-        </w:tabs>
-        <w:ind w:left="2880" w:hanging="360"/>
-      </w:pPr>
-    </w:lvl>
-    <w:lvl w:ilvl="4">
-      <w:start w:val="1"/>
-      <w:numFmt w:val="lowerLetter"/>
-      <w:lvlText w:val="%5."/>
-      <w:lvlJc w:val="left"/>
-      <w:pPr>
-        <w:tabs>
-          <w:tab w:val="num" w:pos="3600"/>
-        </w:tabs>
-        <w:ind w:left="3600" w:hanging="360"/>
-      </w:pPr>
-    </w:lvl>
-    <w:lvl w:ilvl="5">
-      <w:start w:val="1"/>
-      <w:numFmt w:val="lowerRoman"/>
-      <w:lvlText w:val="%6."/>
-      <w:lvlJc w:val="right"/>
-      <w:pPr>
-        <w:tabs>
-          <w:tab w:val="num" w:pos="4320"/>
-        </w:tabs>
-        <w:ind w:left="4320" w:hanging="180"/>
-      </w:pPr>
-    </w:lvl>
-    <w:lvl w:ilvl="6">
-      <w:start w:val="1"/>
-      <w:numFmt w:val="decimal"/>
-      <w:lvlText w:val="%7."/>
-      <w:lvlJc w:val="left"/>
-      <w:pPr>
-        <w:tabs>
-          <w:tab w:val="num" w:pos="5040"/>
-        </w:tabs>
-        <w:ind w:left="5040" w:hanging="360"/>
-      </w:pPr>
-    </w:lvl>
-    <w:lvl w:ilvl="7">
-      <w:start w:val="1"/>
-      <w:numFmt w:val="lowerLetter"/>
-      <w:lvlText w:val="%8."/>
-      <w:lvlJc w:val="left"/>
-      <w:pPr>
-        <w:tabs>
-          <w:tab w:val="num" w:pos="5760"/>
-        </w:tabs>
-        <w:ind w:left="5760" w:hanging="360"/>
-      </w:pPr>
-    </w:lvl>
-    <w:lvl w:ilvl="8">
-      <w:start w:val="1"/>
-      <w:numFmt w:val="lowerRoman"/>
-      <w:lvlText w:val="%9."/>
-      <w:lvlJc w:val="right"/>
-      <w:pPr>
-        <w:tabs>
-          <w:tab w:val="num" w:pos="6480"/>
-        </w:tabs>
-        <w:ind w:left="6480" w:hanging="180"/>
-      </w:pPr>
-    </w:lvl>
-  </w:abstractNum>
-  <w:abstractNum w:abstractNumId="28">
-    <w:nsid w:val="6DC85453"/>
-    <w:multiLevelType w:val="hybridMultilevel"/>
-    <w:tmpl w:val="6978B6F2"/>
-    <w:lvl w:ilvl="0" w:tplc="A24A9DE4">
-      <w:start w:val="1"/>
-      <w:numFmt w:val="bullet"/>
-      <w:lvlText w:val=""/>
-      <w:lvlJc w:val="left"/>
-      <w:pPr>
-        <w:tabs>
-          <w:tab w:val="num" w:pos="720"/>
-        </w:tabs>
-        <w:ind w:left="720" w:hanging="360"/>
-      </w:pPr>
-      <w:rPr>
-        <w:rFonts w:ascii="Symbol" w:hAnsi="Symbol" w:hint="default"/>
-        <w:sz w:val="16"/>
-        <w:szCs w:val="16"/>
-      </w:rPr>
-    </w:lvl>
-    <w:lvl w:ilvl="1" w:tplc="04090003" w:tentative="1">
-      <w:start w:val="1"/>
-      <w:numFmt w:val="bullet"/>
-      <w:lvlText w:val="o"/>
-      <w:lvlJc w:val="left"/>
-      <w:pPr>
-        <w:tabs>
-          <w:tab w:val="num" w:pos="1440"/>
-        </w:tabs>
-        <w:ind w:left="1440" w:hanging="360"/>
-      </w:pPr>
-      <w:rPr>
-        <w:rFonts w:ascii="Courier New" w:hAnsi="Courier New" w:cs="Courier New" w:hint="default"/>
-      </w:rPr>
-    </w:lvl>
-    <w:lvl w:ilvl="2" w:tplc="04090005" w:tentative="1">
-      <w:start w:val="1"/>
-      <w:numFmt w:val="bullet"/>
-      <w:lvlText w:val=""/>
-      <w:lvlJc w:val="left"/>
-      <w:pPr>
-        <w:tabs>
-          <w:tab w:val="num" w:pos="2160"/>
-        </w:tabs>
-        <w:ind w:left="2160" w:hanging="360"/>
-      </w:pPr>
-      <w:rPr>
-        <w:rFonts w:ascii="Wingdings" w:hAnsi="Wingdings" w:hint="default"/>
-      </w:rPr>
-    </w:lvl>
-    <w:lvl w:ilvl="3" w:tplc="04090001" w:tentative="1">
-      <w:start w:val="1"/>
-      <w:numFmt w:val="bullet"/>
-      <w:lvlText w:val=""/>
-      <w:lvlJc w:val="left"/>
-      <w:pPr>
-        <w:tabs>
-          <w:tab w:val="num" w:pos="2880"/>
-        </w:tabs>
-        <w:ind w:left="2880" w:hanging="360"/>
-      </w:pPr>
-      <w:rPr>
-        <w:rFonts w:ascii="Symbol" w:hAnsi="Symbol" w:hint="default"/>
-      </w:rPr>
-    </w:lvl>
-    <w:lvl w:ilvl="4" w:tplc="04090003" w:tentative="1">
-      <w:start w:val="1"/>
-      <w:numFmt w:val="bullet"/>
-      <w:lvlText w:val="o"/>
-      <w:lvlJc w:val="left"/>
-      <w:pPr>
-        <w:tabs>
-          <w:tab w:val="num" w:pos="3600"/>
-        </w:tabs>
-        <w:ind w:left="3600" w:hanging="360"/>
-      </w:pPr>
-      <w:rPr>
-        <w:rFonts w:ascii="Courier New" w:hAnsi="Courier New" w:cs="Courier New" w:hint="default"/>
-      </w:rPr>
-    </w:lvl>
-    <w:lvl w:ilvl="5" w:tplc="04090005" w:tentative="1">
-      <w:start w:val="1"/>
-      <w:numFmt w:val="bullet"/>
-      <w:lvlText w:val=""/>
-      <w:lvlJc w:val="left"/>
-      <w:pPr>
-        <w:tabs>
-          <w:tab w:val="num" w:pos="4320"/>
-        </w:tabs>
-        <w:ind w:left="4320" w:hanging="360"/>
-      </w:pPr>
-      <w:rPr>
-        <w:rFonts w:ascii="Wingdings" w:hAnsi="Wingdings" w:hint="default"/>
-      </w:rPr>
-    </w:lvl>
-    <w:lvl w:ilvl="6" w:tplc="04090001" w:tentative="1">
-      <w:start w:val="1"/>
-      <w:numFmt w:val="bullet"/>
-      <w:lvlText w:val=""/>
-      <w:lvlJc w:val="left"/>
-      <w:pPr>
-        <w:tabs>
-          <w:tab w:val="num" w:pos="5040"/>
-        </w:tabs>
-        <w:ind w:left="5040" w:hanging="360"/>
-      </w:pPr>
-      <w:rPr>
-        <w:rFonts w:ascii="Symbol" w:hAnsi="Symbol" w:hint="default"/>
-      </w:rPr>
-    </w:lvl>
-    <w:lvl w:ilvl="7" w:tplc="04090003" w:tentative="1">
-      <w:start w:val="1"/>
-      <w:numFmt w:val="bullet"/>
-      <w:lvlText w:val="o"/>
-      <w:lvlJc w:val="left"/>
-      <w:pPr>
-        <w:tabs>
-          <w:tab w:val="num" w:pos="5760"/>
-        </w:tabs>
-        <w:ind w:left="5760" w:hanging="360"/>
-      </w:pPr>
-      <w:rPr>
-        <w:rFonts w:ascii="Courier New" w:hAnsi="Courier New" w:cs="Courier New" w:hint="default"/>
-      </w:rPr>
-    </w:lvl>
-    <w:lvl w:ilvl="8" w:tplc="04090005" w:tentative="1">
-      <w:start w:val="1"/>
-      <w:numFmt w:val="bullet"/>
-      <w:lvlText w:val=""/>
-      <w:lvlJc w:val="left"/>
-      <w:pPr>
-        <w:tabs>
-          <w:tab w:val="num" w:pos="6480"/>
-        </w:tabs>
-        <w:ind w:left="6480" w:hanging="360"/>
-      </w:pPr>
-      <w:rPr>
-        <w:rFonts w:ascii="Wingdings" w:hAnsi="Wingdings" w:hint="default"/>
-      </w:rPr>
-    </w:lvl>
-  </w:abstractNum>
-  <w:abstractNum w:abstractNumId="29">
-    <w:nsid w:val="6DDB42D0"/>
-    <w:multiLevelType w:val="singleLevel"/>
-    <w:tmpl w:val="D5EECCA4"/>
-    <w:lvl w:ilvl="0">
-      <w:start w:val="1"/>
-      <w:numFmt w:val="decimal"/>
-      <w:lvlText w:val="%1."/>
-      <w:legacy w:legacy="1" w:legacySpace="0" w:legacyIndent="360"/>
-      <w:lvlJc w:val="left"/>
-      <w:pPr>
-        <w:ind w:left="1440" w:hanging="360"/>
-      </w:pPr>
-    </w:lvl>
-  </w:abstractNum>
-  <w:abstractNum w:abstractNumId="30">
-    <w:nsid w:val="70A82268"/>
-    <w:multiLevelType w:val="hybridMultilevel"/>
-    <w:tmpl w:val="3F5C13B6"/>
-    <w:lvl w:ilvl="0" w:tplc="04090001">
-      <w:start w:val="1"/>
-      <w:numFmt w:val="bullet"/>
-      <w:lvlText w:val=""/>
-      <w:lvlJc w:val="left"/>
-      <w:pPr>
-        <w:ind w:left="720" w:hanging="360"/>
-      </w:pPr>
-      <w:rPr>
-        <w:rFonts w:ascii="Symbol" w:hAnsi="Symbol" w:hint="default"/>
-      </w:rPr>
-    </w:lvl>
-    <w:lvl w:ilvl="1" w:tplc="04090003" w:tentative="1">
-      <w:start w:val="1"/>
-      <w:numFmt w:val="bullet"/>
-      <w:lvlText w:val="o"/>
-      <w:lvlJc w:val="left"/>
-      <w:pPr>
-        <w:ind w:left="1440" w:hanging="360"/>
-      </w:pPr>
-      <w:rPr>
-        <w:rFonts w:ascii="Courier New" w:hAnsi="Courier New" w:cs="Courier New" w:hint="default"/>
-      </w:rPr>
-    </w:lvl>
-    <w:lvl w:ilvl="2" w:tplc="04090005" w:tentative="1">
-      <w:start w:val="1"/>
-      <w:numFmt w:val="bullet"/>
-      <w:lvlText w:val=""/>
-      <w:lvlJc w:val="left"/>
-      <w:pPr>
-        <w:ind w:left="2160" w:hanging="360"/>
-      </w:pPr>
-      <w:rPr>
-        <w:rFonts w:ascii="Wingdings" w:hAnsi="Wingdings" w:hint="default"/>
-      </w:rPr>
-    </w:lvl>
-    <w:lvl w:ilvl="3" w:tplc="04090001" w:tentative="1">
-      <w:start w:val="1"/>
-      <w:numFmt w:val="bullet"/>
-      <w:lvlText w:val=""/>
-      <w:lvlJc w:val="left"/>
-      <w:pPr>
-        <w:ind w:left="2880" w:hanging="360"/>
-      </w:pPr>
-      <w:rPr>
-        <w:rFonts w:ascii="Symbol" w:hAnsi="Symbol" w:hint="default"/>
-      </w:rPr>
-    </w:lvl>
-    <w:lvl w:ilvl="4" w:tplc="04090003" w:tentative="1">
-      <w:start w:val="1"/>
-      <w:numFmt w:val="bullet"/>
-      <w:lvlText w:val="o"/>
-      <w:lvlJc w:val="left"/>
-      <w:pPr>
-        <w:ind w:left="3600" w:hanging="360"/>
-      </w:pPr>
-      <w:rPr>
-        <w:rFonts w:ascii="Courier New" w:hAnsi="Courier New" w:cs="Courier New" w:hint="default"/>
-      </w:rPr>
-    </w:lvl>
-    <w:lvl w:ilvl="5" w:tplc="04090005" w:tentative="1">
-      <w:start w:val="1"/>
-      <w:numFmt w:val="bullet"/>
-      <w:lvlText w:val=""/>
-      <w:lvlJc w:val="left"/>
-      <w:pPr>
-        <w:ind w:left="4320" w:hanging="360"/>
-      </w:pPr>
-      <w:rPr>
-        <w:rFonts w:ascii="Wingdings" w:hAnsi="Wingdings" w:hint="default"/>
-      </w:rPr>
-    </w:lvl>
-    <w:lvl w:ilvl="6" w:tplc="04090001" w:tentative="1">
-      <w:start w:val="1"/>
-      <w:numFmt w:val="bullet"/>
-      <w:lvlText w:val=""/>
-      <w:lvlJc w:val="left"/>
-      <w:pPr>
-        <w:ind w:left="5040" w:hanging="360"/>
-      </w:pPr>
-      <w:rPr>
-        <w:rFonts w:ascii="Symbol" w:hAnsi="Symbol" w:hint="default"/>
-      </w:rPr>
-    </w:lvl>
-    <w:lvl w:ilvl="7" w:tplc="04090003" w:tentative="1">
-      <w:start w:val="1"/>
-      <w:numFmt w:val="bullet"/>
-      <w:lvlText w:val="o"/>
-      <w:lvlJc w:val="left"/>
-      <w:pPr>
-        <w:ind w:left="5760" w:hanging="360"/>
-      </w:pPr>
-      <w:rPr>
-        <w:rFonts w:ascii="Courier New" w:hAnsi="Courier New" w:cs="Courier New" w:hint="default"/>
-      </w:rPr>
-    </w:lvl>
-    <w:lvl w:ilvl="8" w:tplc="04090005" w:tentative="1">
-      <w:start w:val="1"/>
-      <w:numFmt w:val="bullet"/>
-      <w:lvlText w:val=""/>
-      <w:lvlJc w:val="left"/>
-      <w:pPr>
-        <w:ind w:left="6480" w:hanging="360"/>
-      </w:pPr>
-      <w:rPr>
-        <w:rFonts w:ascii="Wingdings" w:hAnsi="Wingdings" w:hint="default"/>
-      </w:rPr>
-    </w:lvl>
-  </w:abstractNum>
-  <w:abstractNum w:abstractNumId="31">
-    <w:nsid w:val="74A76F65"/>
-    <w:multiLevelType w:val="singleLevel"/>
-    <w:tmpl w:val="86F87C5E"/>
-    <w:lvl w:ilvl="0">
-      <w:start w:val="1"/>
-      <w:numFmt w:val="none"/>
-      <w:lvlText w:val=""/>
-      <w:legacy w:legacy="1" w:legacySpace="0" w:legacyIndent="0"/>
-      <w:lvlJc w:val="left"/>
-    </w:lvl>
-  </w:abstractNum>
-  <w:abstractNum w:abstractNumId="32">
-    <w:nsid w:val="793D6573"/>
-    <w:multiLevelType w:val="singleLevel"/>
-    <w:tmpl w:val="34BCA036"/>
-    <w:lvl w:ilvl="0">
-      <w:start w:val="1"/>
-      <w:numFmt w:val="decimal"/>
-      <w:lvlText w:val="%1."/>
-      <w:legacy w:legacy="1" w:legacySpace="0" w:legacyIndent="360"/>
-      <w:lvlJc w:val="left"/>
-      <w:pPr>
-        <w:ind w:left="720" w:hanging="360"/>
-      </w:pPr>
-      <w:rPr>
-        <w:rFonts w:ascii="Symbol" w:hAnsi="Symbol" w:hint="default"/>
-        <w:b/>
-        <w:i w:val="0"/>
-        <w:sz w:val="18"/>
-      </w:rPr>
-    </w:lvl>
-  </w:abstractNum>
-  <w:abstractNum w:abstractNumId="33">
-    <w:nsid w:val="7FB92CC0"/>
-    <w:multiLevelType w:val="hybridMultilevel"/>
-    <w:tmpl w:val="19646128"/>
-    <w:lvl w:ilvl="0" w:tplc="710C62B4">
-      <w:start w:val="1"/>
-      <w:numFmt w:val="decimal"/>
-      <w:lvlText w:val="1.%1 "/>
-      <w:lvlJc w:val="left"/>
-      <w:pPr>
-        <w:ind w:left="360" w:hanging="360"/>
-      </w:pPr>
-      <w:rPr>
-        <w:rFonts w:hint="default"/>
-      </w:rPr>
-    </w:lvl>
-    <w:lvl w:ilvl="1" w:tplc="04090019" w:tentative="1">
-      <w:start w:val="1"/>
-      <w:numFmt w:val="lowerLetter"/>
-      <w:lvlText w:val="%2."/>
-      <w:lvlJc w:val="left"/>
-      <w:pPr>
-        <w:ind w:left="1440" w:hanging="360"/>
-      </w:pPr>
-    </w:lvl>
-    <w:lvl w:ilvl="2" w:tplc="0409001B" w:tentative="1">
-      <w:start w:val="1"/>
-      <w:numFmt w:val="lowerRoman"/>
-      <w:lvlText w:val="%3."/>
-      <w:lvlJc w:val="right"/>
-      <w:pPr>
-        <w:ind w:left="2160" w:hanging="180"/>
-      </w:pPr>
-    </w:lvl>
-    <w:lvl w:ilvl="3" w:tplc="0409000F" w:tentative="1">
-      <w:start w:val="1"/>
-      <w:numFmt w:val="decimal"/>
-      <w:lvlText w:val="%4."/>
-      <w:lvlJc w:val="left"/>
-      <w:pPr>
-        <w:ind w:left="2880" w:hanging="360"/>
-      </w:pPr>
-    </w:lvl>
-    <w:lvl w:ilvl="4" w:tplc="04090019" w:tentative="1">
-      <w:start w:val="1"/>
-      <w:numFmt w:val="lowerLetter"/>
-      <w:lvlText w:val="%5."/>
-      <w:lvlJc w:val="left"/>
-      <w:pPr>
-        <w:ind w:left="3600" w:hanging="360"/>
-      </w:pPr>
-    </w:lvl>
-    <w:lvl w:ilvl="5" w:tplc="0409001B" w:tentative="1">
-      <w:start w:val="1"/>
-      <w:numFmt w:val="lowerRoman"/>
-      <w:lvlText w:val="%6."/>
-      <w:lvlJc w:val="right"/>
-      <w:pPr>
-        <w:ind w:left="4320" w:hanging="180"/>
-      </w:pPr>
-    </w:lvl>
-    <w:lvl w:ilvl="6" w:tplc="0409000F" w:tentative="1">
-      <w:start w:val="1"/>
-      <w:numFmt w:val="decimal"/>
-      <w:lvlText w:val="%7."/>
-      <w:lvlJc w:val="left"/>
-      <w:pPr>
-        <w:ind w:left="5040" w:hanging="360"/>
-      </w:pPr>
-    </w:lvl>
-    <w:lvl w:ilvl="7" w:tplc="04090019" w:tentative="1">
-      <w:start w:val="1"/>
-      <w:numFmt w:val="lowerLetter"/>
-      <w:lvlText w:val="%8."/>
-      <w:lvlJc w:val="left"/>
-      <w:pPr>
-        <w:ind w:left="5760" w:hanging="360"/>
-      </w:pPr>
-    </w:lvl>
-    <w:lvl w:ilvl="8" w:tplc="0409001B" w:tentative="1">
-      <w:start w:val="1"/>
-      <w:numFmt w:val="lowerRoman"/>
-      <w:lvlText w:val="%9."/>
-      <w:lvlJc w:val="right"/>
-      <w:pPr>
-        <w:ind w:left="6480" w:hanging="180"/>
-      </w:pPr>
-    </w:lvl>
-  </w:abstractNum>
   <w:num w:numId="1">
-    <w:abstractNumId w:val="2"/>
-    <w:lvlOverride w:ilvl="0">
-      <w:lvl w:ilvl="0">
-        <w:start w:val="1"/>
-        <w:numFmt w:val="bullet"/>
-        <w:lvlText w:val=""/>
-        <w:lvlJc w:val="left"/>
-        <w:pPr>
-          <w:tabs>
-            <w:tab w:val="num" w:pos="360"/>
-          </w:tabs>
-          <w:ind w:left="504" w:hanging="216"/>
-        </w:pPr>
-        <w:rPr>
-          <w:rFonts w:ascii="Symbol" w:hAnsi="Symbol" w:hint="default"/>
-          <w:sz w:val="16"/>
-          <w:szCs w:val="16"/>
-        </w:rPr>
-      </w:lvl>
-    </w:lvlOverride>
+    <w:abstractNumId w:val="1"/>
   </w:num>
   <w:num w:numId="2">
+    <w:abstractNumId w:val="6"/>
+  </w:num>
+  <w:num w:numId="3">
+    <w:abstractNumId w:val="9"/>
+  </w:num>
+  <w:num w:numId="4">
+    <w:abstractNumId w:val="8"/>
+  </w:num>
+  <w:num w:numId="5">
     <w:abstractNumId w:val="11"/>
   </w:num>
-  <w:num w:numId="3">
+  <w:num w:numId="6">
+    <w:abstractNumId w:val="13"/>
+  </w:num>
+  <w:num w:numId="7">
     <w:abstractNumId w:val="2"/>
-    <w:lvlOverride w:ilvl="0">
-      <w:lvl w:ilvl="0">
-        <w:start w:val="1"/>
-        <w:numFmt w:val="bullet"/>
-        <w:lvlText w:val=""/>
-        <w:legacy w:legacy="1" w:legacySpace="0" w:legacyIndent="360"/>
-        <w:lvlJc w:val="left"/>
-        <w:pPr>
-          <w:ind w:left="1800" w:hanging="360"/>
-        </w:pPr>
-        <w:rPr>
-          <w:rFonts w:ascii="Arial" w:hAnsi="Arial" w:hint="default"/>
-          <w:sz w:val="22"/>
-        </w:rPr>
-      </w:lvl>
-    </w:lvlOverride>
   </w:num>
-  <w:num w:numId="4">
-    <w:abstractNumId w:val="2"/>
-    <w:lvlOverride w:ilvl="0">
-      <w:lvl w:ilvl="0">
-        <w:start w:val="1"/>
-        <w:numFmt w:val="bullet"/>
-        <w:lvlText w:val="n"/>
-        <w:legacy w:legacy="1" w:legacySpace="0" w:legacyIndent="360"/>
-        <w:lvlJc w:val="left"/>
-        <w:pPr>
-          <w:ind w:left="1440" w:hanging="360"/>
-        </w:pPr>
-        <w:rPr>
-          <w:rFonts w:ascii="Times" w:hAnsi="Times" w:hint="default"/>
-          <w:sz w:val="16"/>
-        </w:rPr>
-      </w:lvl>
-    </w:lvlOverride>
+  <w:num w:numId="8">
+    <w:abstractNumId w:val="4"/>
   </w:num>
-  <w:num w:numId="5">
-    <w:abstractNumId w:val="2"/>
-    <w:lvlOverride w:ilvl="0">
-      <w:lvl w:ilvl="0">
-        <w:start w:val="1"/>
-        <w:numFmt w:val="bullet"/>
-        <w:lvlText w:val="n"/>
-        <w:legacy w:legacy="1" w:legacySpace="0" w:legacyIndent="360"/>
-        <w:lvlJc w:val="left"/>
-        <w:pPr>
-          <w:ind w:left="1800" w:hanging="360"/>
-        </w:pPr>
-        <w:rPr>
-          <w:rFonts w:ascii="Times" w:hAnsi="Times" w:hint="default"/>
-          <w:sz w:val="12"/>
-        </w:rPr>
-      </w:lvl>
-    </w:lvlOverride>
+  <w:num w:numId="9">
+    <w:abstractNumId w:val="10"/>
   </w:num>
-  <w:num w:numId="6">
+  <w:num w:numId="10">
+    <w:abstractNumId w:val="12"/>
+  </w:num>
+  <w:num w:numId="11">
+    <w:abstractNumId w:val="5"/>
+  </w:num>
+  <w:num w:numId="12">
+    <w:abstractNumId w:val="3"/>
+  </w:num>
+  <w:num w:numId="13">
     <w:abstractNumId w:val="7"/>
   </w:num>
-  <w:num w:numId="7">
-    <w:abstractNumId w:val="19"/>
-  </w:num>
-  <w:num w:numId="8">
-    <w:abstractNumId w:val="16"/>
-  </w:num>
-  <w:num w:numId="9">
-    <w:abstractNumId w:val="31"/>
-  </w:num>
-  <w:num w:numId="10">
-    <w:abstractNumId w:val="20"/>
-  </w:num>
-  <w:num w:numId="11">
-    <w:abstractNumId w:val="29"/>
-  </w:num>
-  <w:num w:numId="12">
-    <w:abstractNumId w:val="29"/>
-    <w:lvlOverride w:ilvl="0">
-      <w:lvl w:ilvl="0">
-        <w:start w:val="1"/>
-        <w:numFmt w:val="decimal"/>
-        <w:lvlText w:val="%1."/>
-        <w:legacy w:legacy="1" w:legacySpace="0" w:legacyIndent="360"/>
-        <w:lvlJc w:val="left"/>
-        <w:pPr>
-          <w:ind w:left="1800" w:hanging="360"/>
-        </w:pPr>
-      </w:lvl>
-    </w:lvlOverride>
-  </w:num>
-  <w:num w:numId="13">
-    <w:abstractNumId w:val="29"/>
-    <w:lvlOverride w:ilvl="0">
-      <w:lvl w:ilvl="0">
-        <w:start w:val="1"/>
-        <w:numFmt w:val="decimal"/>
-        <w:lvlText w:val="%1."/>
-        <w:legacy w:legacy="1" w:legacySpace="0" w:legacyIndent="360"/>
-        <w:lvlJc w:val="left"/>
-        <w:pPr>
-          <w:ind w:left="2160" w:hanging="360"/>
-        </w:pPr>
-      </w:lvl>
-    </w:lvlOverride>
-  </w:num>
   <w:num w:numId="14">
-    <w:abstractNumId w:val="29"/>
-    <w:lvlOverride w:ilvl="0">
-      <w:lvl w:ilvl="0">
-        <w:start w:val="1"/>
-        <w:numFmt w:val="decimal"/>
-        <w:lvlText w:val="%1."/>
-        <w:legacy w:legacy="1" w:legacySpace="0" w:legacyIndent="360"/>
-        <w:lvlJc w:val="left"/>
-        <w:pPr>
-          <w:ind w:left="2520" w:hanging="360"/>
-        </w:pPr>
-      </w:lvl>
-    </w:lvlOverride>
-  </w:num>
-  <w:num w:numId="15">
-    <w:abstractNumId w:val="29"/>
-    <w:lvlOverride w:ilvl="0">
-      <w:lvl w:ilvl="0">
-        <w:start w:val="1"/>
-        <w:numFmt w:val="decimal"/>
-        <w:lvlText w:val="%1."/>
-        <w:legacy w:legacy="1" w:legacySpace="0" w:legacyIndent="360"/>
-        <w:lvlJc w:val="left"/>
-        <w:pPr>
-          <w:ind w:left="2880" w:hanging="360"/>
-        </w:pPr>
-      </w:lvl>
-    </w:lvlOverride>
-  </w:num>
-  <w:num w:numId="16">
-    <w:abstractNumId w:val="1"/>
-  </w:num>
-  <w:num w:numId="17">
     <w:abstractNumId w:val="0"/>
   </w:num>
-  <w:num w:numId="18">
-    <w:abstractNumId w:val="22"/>
-  </w:num>
-  <w:num w:numId="19">
-    <w:abstractNumId w:val="4"/>
-  </w:num>
-  <w:num w:numId="20">
-    <w:abstractNumId w:val="13"/>
-  </w:num>
-  <w:num w:numId="21">
-    <w:abstractNumId w:val="21"/>
-  </w:num>
-  <w:num w:numId="22">
-    <w:abstractNumId w:val="15"/>
-  </w:num>
-  <w:num w:numId="23">
-    <w:abstractNumId w:val="32"/>
-  </w:num>
-  <w:num w:numId="24">
-    <w:abstractNumId w:val="3"/>
-  </w:num>
-  <w:num w:numId="25">
-    <w:abstractNumId w:val="26"/>
-  </w:num>
-  <w:num w:numId="26">
-    <w:abstractNumId w:val="5"/>
-  </w:num>
-  <w:num w:numId="27">
-    <w:abstractNumId w:val="28"/>
-  </w:num>
-  <w:num w:numId="28">
-    <w:abstractNumId w:val="10"/>
-  </w:num>
-  <w:num w:numId="29">
-    <w:abstractNumId w:val="10"/>
-    <w:lvlOverride w:ilvl="0">
-      <w:startOverride w:val="1"/>
-    </w:lvlOverride>
-  </w:num>
-  <w:num w:numId="30">
-    <w:abstractNumId w:val="25"/>
-  </w:num>
-  <w:num w:numId="31">
-    <w:abstractNumId w:val="5"/>
-    <w:lvlOverride w:ilvl="0">
-      <w:startOverride w:val="1"/>
-    </w:lvlOverride>
-  </w:num>
-  <w:num w:numId="32">
-    <w:abstractNumId w:val="27"/>
-  </w:num>
-  <w:num w:numId="33">
-    <w:abstractNumId w:val="5"/>
-  </w:num>
-  <w:num w:numId="34">
-    <w:abstractNumId w:val="8"/>
-  </w:num>
-  <w:num w:numId="35">
-    <w:abstractNumId w:val="18"/>
-  </w:num>
-  <w:num w:numId="36">
-    <w:abstractNumId w:val="5"/>
-    <w:lvlOverride w:ilvl="0">
-      <w:startOverride w:val="1"/>
-    </w:lvlOverride>
-  </w:num>
-  <w:num w:numId="37">
-    <w:abstractNumId w:val="12"/>
-  </w:num>
-  <w:num w:numId="38">
-    <w:abstractNumId w:val="33"/>
-  </w:num>
-  <w:num w:numId="39">
-    <w:abstractNumId w:val="17"/>
-  </w:num>
-  <w:num w:numId="40">
-    <w:abstractNumId w:val="14"/>
-  </w:num>
-  <w:num w:numId="41">
-    <w:abstractNumId w:val="30"/>
-  </w:num>
-  <w:num w:numId="42">
-    <w:abstractNumId w:val="23"/>
-  </w:num>
-  <w:num w:numId="43">
-    <w:abstractNumId w:val="24"/>
-  </w:num>
-  <w:num w:numId="44">
-    <w:abstractNumId w:val="6"/>
-  </w:num>
-  <w:num w:numId="45">
-    <w:abstractNumId w:val="9"/>
-  </w:num>
+  <w:numIdMacAtCleanup w:val="14"/>
 </w:numbering>
 </file>
 
@@ -4933,6 +4903,50 @@
     <w:lsdException w:name="Hyperlink" w:uiPriority="99"/>
     <w:lsdException w:name="Strong" w:qFormat="1"/>
     <w:lsdException w:name="Emphasis" w:qFormat="1"/>
+    <w:lsdException w:name="Normal Table" w:semiHidden="1" w:unhideWhenUsed="1"/>
+    <w:lsdException w:name="Table Simple 1" w:semiHidden="1" w:unhideWhenUsed="1"/>
+    <w:lsdException w:name="Table Simple 2" w:semiHidden="1" w:unhideWhenUsed="1"/>
+    <w:lsdException w:name="Table Simple 3" w:semiHidden="1" w:unhideWhenUsed="1"/>
+    <w:lsdException w:name="Table Classic 1" w:semiHidden="1" w:unhideWhenUsed="1"/>
+    <w:lsdException w:name="Table Classic 2" w:semiHidden="1" w:unhideWhenUsed="1"/>
+    <w:lsdException w:name="Table Classic 3" w:semiHidden="1" w:unhideWhenUsed="1"/>
+    <w:lsdException w:name="Table Classic 4" w:semiHidden="1" w:unhideWhenUsed="1"/>
+    <w:lsdException w:name="Table Colorful 1" w:semiHidden="1" w:unhideWhenUsed="1"/>
+    <w:lsdException w:name="Table Colorful 2" w:semiHidden="1" w:unhideWhenUsed="1"/>
+    <w:lsdException w:name="Table Colorful 3" w:semiHidden="1" w:unhideWhenUsed="1"/>
+    <w:lsdException w:name="Table Columns 1" w:semiHidden="1" w:unhideWhenUsed="1"/>
+    <w:lsdException w:name="Table Columns 2" w:semiHidden="1" w:unhideWhenUsed="1"/>
+    <w:lsdException w:name="Table Columns 3" w:semiHidden="1" w:unhideWhenUsed="1"/>
+    <w:lsdException w:name="Table Columns 4" w:semiHidden="1" w:unhideWhenUsed="1"/>
+    <w:lsdException w:name="Table Columns 5" w:semiHidden="1" w:unhideWhenUsed="1"/>
+    <w:lsdException w:name="Table Grid 1" w:semiHidden="1" w:unhideWhenUsed="1"/>
+    <w:lsdException w:name="Table Grid 2" w:semiHidden="1" w:unhideWhenUsed="1"/>
+    <w:lsdException w:name="Table Grid 3" w:semiHidden="1" w:unhideWhenUsed="1"/>
+    <w:lsdException w:name="Table Grid 4" w:semiHidden="1" w:unhideWhenUsed="1"/>
+    <w:lsdException w:name="Table Grid 5" w:semiHidden="1" w:unhideWhenUsed="1"/>
+    <w:lsdException w:name="Table Grid 6" w:semiHidden="1" w:unhideWhenUsed="1"/>
+    <w:lsdException w:name="Table Grid 7" w:semiHidden="1" w:unhideWhenUsed="1"/>
+    <w:lsdException w:name="Table Grid 8" w:semiHidden="1" w:unhideWhenUsed="1"/>
+    <w:lsdException w:name="Table List 1" w:semiHidden="1" w:unhideWhenUsed="1"/>
+    <w:lsdException w:name="Table List 2" w:semiHidden="1" w:unhideWhenUsed="1"/>
+    <w:lsdException w:name="Table List 3" w:semiHidden="1" w:unhideWhenUsed="1"/>
+    <w:lsdException w:name="Table List 4" w:semiHidden="1" w:unhideWhenUsed="1"/>
+    <w:lsdException w:name="Table List 5" w:semiHidden="1" w:unhideWhenUsed="1"/>
+    <w:lsdException w:name="Table List 6" w:semiHidden="1" w:unhideWhenUsed="1"/>
+    <w:lsdException w:name="Table List 7" w:semiHidden="1" w:unhideWhenUsed="1"/>
+    <w:lsdException w:name="Table List 8" w:semiHidden="1" w:unhideWhenUsed="1"/>
+    <w:lsdException w:name="Table 3D effects 1" w:semiHidden="1" w:unhideWhenUsed="1"/>
+    <w:lsdException w:name="Table 3D effects 2" w:semiHidden="1" w:unhideWhenUsed="1"/>
+    <w:lsdException w:name="Table 3D effects 3" w:semiHidden="1" w:unhideWhenUsed="1"/>
+    <w:lsdException w:name="Table Contemporary" w:semiHidden="1" w:unhideWhenUsed="1"/>
+    <w:lsdException w:name="Table Elegant" w:semiHidden="1" w:unhideWhenUsed="1"/>
+    <w:lsdException w:name="Table Professional" w:semiHidden="1" w:unhideWhenUsed="1"/>
+    <w:lsdException w:name="Table Subtle 1" w:semiHidden="1" w:unhideWhenUsed="1"/>
+    <w:lsdException w:name="Table Subtle 2" w:semiHidden="1" w:unhideWhenUsed="1"/>
+    <w:lsdException w:name="Table Web 1" w:semiHidden="1" w:unhideWhenUsed="1"/>
+    <w:lsdException w:name="Table Web 2" w:semiHidden="1" w:unhideWhenUsed="1"/>
+    <w:lsdException w:name="Table Web 3" w:semiHidden="1" w:unhideWhenUsed="1"/>
+    <w:lsdException w:name="Table Theme" w:semiHidden="1" w:unhideWhenUsed="1"/>
     <w:lsdException w:name="Placeholder Text" w:semiHidden="1" w:uiPriority="99"/>
     <w:lsdException w:name="No Spacing" w:uiPriority="1" w:qFormat="1"/>
     <w:lsdException w:name="Light Shading" w:uiPriority="60"/>
@@ -5168,7 +5182,7 @@
     <w:pPr>
       <w:keepNext/>
       <w:numPr>
-        <w:numId w:val="37"/>
+        <w:numId w:val="2"/>
       </w:numPr>
       <w:spacing w:before="200" w:after="100" w:line="280" w:lineRule="atLeast"/>
       <w:outlineLvl w:val="0"/>
@@ -5191,7 +5205,7 @@
     <w:pPr>
       <w:keepNext/>
       <w:numPr>
-        <w:numId w:val="39"/>
+        <w:numId w:val="3"/>
       </w:numPr>
       <w:spacing w:before="100" w:after="100"/>
       <w:outlineLvl w:val="1"/>
@@ -5213,7 +5227,7 @@
     <w:pPr>
       <w:keepNext/>
       <w:numPr>
-        <w:numId w:val="40"/>
+        <w:numId w:val="4"/>
       </w:numPr>
       <w:spacing w:before="100" w:after="40"/>
       <w:outlineLvl w:val="2"/>
@@ -5348,7 +5362,6 @@
     <w:uiPriority w:val="99"/>
     <w:semiHidden/>
     <w:unhideWhenUsed/>
-    <w:qFormat/>
     <w:tblPr>
       <w:tblInd w:w="0" w:type="dxa"/>
       <w:tblCellMar>
@@ -5370,7 +5383,7 @@
     <w:basedOn w:val="Normal"/>
     <w:link w:val="BodyTextChar"/>
     <w:autoRedefine/>
-    <w:rsid w:val="00A422F5"/>
+    <w:rsid w:val="00C067E8"/>
     <w:pPr>
       <w:spacing w:after="200" w:line="240" w:lineRule="exact"/>
     </w:pPr>
@@ -5381,11 +5394,12 @@
   <w:style w:type="character" w:customStyle="1" w:styleId="BodyTextChar">
     <w:name w:val="Body Text Char"/>
     <w:link w:val="BodyText"/>
-    <w:rsid w:val="00A422F5"/>
+    <w:rsid w:val="00C067E8"/>
     <w:rPr>
       <w:rFonts w:ascii="Verdana" w:hAnsi="Verdana"/>
       <w:spacing w:val="10"/>
       <w:sz w:val="16"/>
+      <w:lang w:eastAsia="en-US"/>
     </w:rPr>
   </w:style>
   <w:style w:type="paragraph" w:customStyle="1" w:styleId="SubtitleSecondPage">
@@ -5595,7 +5609,7 @@
     <w:rsid w:val="00A422F5"/>
     <w:pPr>
       <w:numPr>
-        <w:numId w:val="43"/>
+        <w:numId w:val="6"/>
       </w:numPr>
       <w:spacing w:after="120" w:line="240" w:lineRule="exact"/>
     </w:pPr>
@@ -5610,7 +5624,7 @@
     <w:rsid w:val="00A422F5"/>
     <w:pPr>
       <w:numPr>
-        <w:numId w:val="33"/>
+        <w:numId w:val="1"/>
       </w:numPr>
       <w:spacing w:after="120" w:line="240" w:lineRule="exact"/>
       <w:ind w:left="648"/>
@@ -5988,7 +6002,7 @@
     <w:rsid w:val="00A422F5"/>
     <w:pPr>
       <w:numPr>
-        <w:numId w:val="42"/>
+        <w:numId w:val="5"/>
       </w:numPr>
       <w:ind w:left="360"/>
     </w:pPr>

</xml_diff>

<commit_message>
Updated Analysis Report #3
Also cleaned up some things
</commit_message>
<xml_diff>
--- a/CS319 Analysis Report.docx
+++ b/CS319 Analysis Report.docx
@@ -72,8 +72,13 @@
           </v:shape>
         </w:pict>
       </w:r>
-      <w:r>
-        <w:t>Bilkent University</w:t>
+      <w:proofErr w:type="spellStart"/>
+      <w:r>
+        <w:t>Bilkent</w:t>
+      </w:r>
+      <w:proofErr w:type="spellEnd"/>
+      <w:r>
+        <w:t xml:space="preserve"> University</w:t>
       </w:r>
     </w:p>
     <w:p>
@@ -100,9 +105,11 @@
       <w:pPr>
         <w:pStyle w:val="SubtitleItalic"/>
       </w:pPr>
+      <w:proofErr w:type="spellStart"/>
       <w:r>
         <w:t>JCrawl</w:t>
       </w:r>
+      <w:proofErr w:type="spellEnd"/>
       <w:r>
         <w:t xml:space="preserve">: </w:t>
       </w:r>
@@ -144,6 +151,7 @@
           <w:lang w:eastAsia="ko-KR"/>
         </w:rPr>
       </w:pPr>
+      <w:proofErr w:type="spellStart"/>
       <w:r>
         <w:rPr>
           <w:rFonts w:ascii="Helvetica" w:eastAsia="굴림" w:hAnsi="Helvetica" w:cs="Helvetica"/>
@@ -152,8 +160,31 @@
           <w:szCs w:val="24"/>
           <w:lang w:eastAsia="ko-KR"/>
         </w:rPr>
-        <w:t>Arda Yücel</w:t>
-      </w:r>
+        <w:t>Arda</w:t>
+      </w:r>
+      <w:proofErr w:type="spellEnd"/>
+      <w:r>
+        <w:rPr>
+          <w:rFonts w:ascii="Helvetica" w:eastAsia="굴림" w:hAnsi="Helvetica" w:cs="Helvetica"/>
+          <w:color w:val="333333"/>
+          <w:sz w:val="24"/>
+          <w:szCs w:val="24"/>
+          <w:lang w:eastAsia="ko-KR"/>
+        </w:rPr>
+        <w:t xml:space="preserve"> </w:t>
+      </w:r>
+      <w:proofErr w:type="spellStart"/>
+      <w:r>
+        <w:rPr>
+          <w:rFonts w:ascii="Helvetica" w:eastAsia="굴림" w:hAnsi="Helvetica" w:cs="Helvetica"/>
+          <w:color w:val="333333"/>
+          <w:sz w:val="24"/>
+          <w:szCs w:val="24"/>
+          <w:lang w:eastAsia="ko-KR"/>
+        </w:rPr>
+        <w:t>Yücel</w:t>
+      </w:r>
+      <w:proofErr w:type="spellEnd"/>
     </w:p>
     <w:p>
       <w:pPr>
@@ -170,6 +201,7 @@
           <w:lang w:eastAsia="ko-KR"/>
         </w:rPr>
       </w:pPr>
+      <w:proofErr w:type="spellStart"/>
       <w:r>
         <w:rPr>
           <w:rFonts w:ascii="Helvetica" w:eastAsia="굴림" w:hAnsi="Helvetica" w:cs="Helvetica"/>
@@ -178,7 +210,18 @@
           <w:szCs w:val="24"/>
           <w:lang w:eastAsia="ko-KR"/>
         </w:rPr>
-        <w:t>Cheol Woo Park</w:t>
+        <w:t>Cheol</w:t>
+      </w:r>
+      <w:proofErr w:type="spellEnd"/>
+      <w:r>
+        <w:rPr>
+          <w:rFonts w:ascii="Helvetica" w:eastAsia="굴림" w:hAnsi="Helvetica" w:cs="Helvetica"/>
+          <w:color w:val="333333"/>
+          <w:sz w:val="24"/>
+          <w:szCs w:val="24"/>
+          <w:lang w:eastAsia="ko-KR"/>
+        </w:rPr>
+        <w:t xml:space="preserve"> Woo Park</w:t>
       </w:r>
     </w:p>
     <w:p>
@@ -196,6 +239,7 @@
           <w:lang w:eastAsia="ko-KR"/>
         </w:rPr>
       </w:pPr>
+      <w:proofErr w:type="spellStart"/>
       <w:r>
         <w:rPr>
           <w:rFonts w:ascii="Helvetica" w:eastAsia="굴림" w:hAnsi="Helvetica" w:cs="Helvetica"/>
@@ -204,8 +248,31 @@
           <w:szCs w:val="24"/>
           <w:lang w:eastAsia="ko-KR"/>
         </w:rPr>
-        <w:t>Fatih Taş</w:t>
-      </w:r>
+        <w:t>Fatih</w:t>
+      </w:r>
+      <w:proofErr w:type="spellEnd"/>
+      <w:r>
+        <w:rPr>
+          <w:rFonts w:ascii="Helvetica" w:eastAsia="굴림" w:hAnsi="Helvetica" w:cs="Helvetica"/>
+          <w:color w:val="333333"/>
+          <w:sz w:val="24"/>
+          <w:szCs w:val="24"/>
+          <w:lang w:eastAsia="ko-KR"/>
+        </w:rPr>
+        <w:t xml:space="preserve"> </w:t>
+      </w:r>
+      <w:proofErr w:type="spellStart"/>
+      <w:r>
+        <w:rPr>
+          <w:rFonts w:ascii="Helvetica" w:eastAsia="굴림" w:hAnsi="Helvetica" w:cs="Helvetica"/>
+          <w:color w:val="333333"/>
+          <w:sz w:val="24"/>
+          <w:szCs w:val="24"/>
+          <w:lang w:eastAsia="ko-KR"/>
+        </w:rPr>
+        <w:t>Taş</w:t>
+      </w:r>
+      <w:proofErr w:type="spellEnd"/>
     </w:p>
     <w:p>
       <w:pPr>
@@ -230,8 +297,20 @@
           <w:szCs w:val="24"/>
           <w:lang w:eastAsia="ko-KR"/>
         </w:rPr>
-        <w:t>Mustafa Fidan</w:t>
-      </w:r>
+        <w:t xml:space="preserve">Mustafa </w:t>
+      </w:r>
+      <w:proofErr w:type="spellStart"/>
+      <w:r>
+        <w:rPr>
+          <w:rFonts w:ascii="Helvetica" w:eastAsia="굴림" w:hAnsi="Helvetica" w:cs="Helvetica"/>
+          <w:color w:val="333333"/>
+          <w:sz w:val="24"/>
+          <w:szCs w:val="24"/>
+          <w:lang w:eastAsia="ko-KR"/>
+        </w:rPr>
+        <w:t>Fidan</w:t>
+      </w:r>
+      <w:proofErr w:type="spellEnd"/>
     </w:p>
     <w:p>
       <w:pPr>
@@ -1588,8 +1667,13 @@
       <w:pPr>
         <w:pStyle w:val="SubtitleSecondPage"/>
       </w:pPr>
-      <w:r>
-        <w:t>JCrawl: 2D Top-down Adventure Game</w:t>
+      <w:proofErr w:type="spellStart"/>
+      <w:r>
+        <w:t>JCrawl</w:t>
+      </w:r>
+      <w:proofErr w:type="spellEnd"/>
+      <w:r>
+        <w:t>: 2D Top-down Adventure Game</w:t>
       </w:r>
     </w:p>
     <w:p>
@@ -1606,11 +1690,16 @@
       <w:pPr>
         <w:pStyle w:val="BodyText"/>
       </w:pPr>
+      <w:proofErr w:type="spellStart"/>
       <w:r>
         <w:t>J</w:t>
       </w:r>
       <w:r>
-        <w:t>Crawl is a purely Java</w:t>
+        <w:t>Crawl</w:t>
+      </w:r>
+      <w:proofErr w:type="spellEnd"/>
+      <w:r>
+        <w:t xml:space="preserve"> is a purely Java</w:t>
       </w:r>
       <w:r>
         <w:t xml:space="preserve"> based top down adventure game, inspired by adventure games like Binding of Isaac, while borrowing some gameplay elements from classics like Legend of Zelda.</w:t>
@@ -1726,7 +1815,15 @@
         <w:pStyle w:val="BodyText"/>
       </w:pPr>
       <w:r>
-        <w:t>The level design will be editable by user, allowing for further replayability.</w:t>
+        <w:t xml:space="preserve">The level design will be editable by user, allowing for further </w:t>
+      </w:r>
+      <w:proofErr w:type="spellStart"/>
+      <w:r>
+        <w:t>replayability</w:t>
+      </w:r>
+      <w:proofErr w:type="spellEnd"/>
+      <w:r>
+        <w:t>.</w:t>
       </w:r>
     </w:p>
     <w:p>
@@ -1762,7 +1859,35 @@
         <w:rPr>
           <w:szCs w:val="16"/>
         </w:rPr>
-        <w:t>The player controlled character will possess variety of stats that the user can upgrade and utilize through out the course of the game: Health, Movement Speed, Attack Speed, Damage.</w:t>
+        <w:t xml:space="preserve">The player controlled character will possess variety of stats that the user can upgrade and utilize </w:t>
+      </w:r>
+      <w:proofErr w:type="spellStart"/>
+      <w:r>
+        <w:rPr>
+          <w:szCs w:val="16"/>
+        </w:rPr>
+        <w:t>through out</w:t>
+      </w:r>
+      <w:proofErr w:type="spellEnd"/>
+      <w:r>
+        <w:rPr>
+          <w:szCs w:val="16"/>
+        </w:rPr>
+        <w:t xml:space="preserve"> the course of the game: Health, Movement Speed, Attack Speed, </w:t>
+      </w:r>
+      <w:proofErr w:type="gramStart"/>
+      <w:r>
+        <w:rPr>
+          <w:szCs w:val="16"/>
+        </w:rPr>
+        <w:t>Damage</w:t>
+      </w:r>
+      <w:proofErr w:type="gramEnd"/>
+      <w:r>
+        <w:rPr>
+          <w:szCs w:val="16"/>
+        </w:rPr>
+        <w:t>.</w:t>
       </w:r>
     </w:p>
     <w:p>
@@ -1805,6 +1930,45 @@
     <w:p>
       <w:pPr>
         <w:pStyle w:val="BodyText"/>
+        <w:ind w:left="800"/>
+        <w:rPr>
+          <w:szCs w:val="16"/>
+        </w:rPr>
+      </w:pPr>
+      <w:r>
+        <w:rPr>
+          <w:rFonts w:hint="eastAsia"/>
+          <w:szCs w:val="16"/>
+          <w:lang w:eastAsia="ko-KR"/>
+        </w:rPr>
+        <w:t>Enemies will have three different types of behavior set to them: Rudimentary AI, Hard code behavior (</w:t>
+      </w:r>
+      <w:r>
+        <w:rPr>
+          <w:szCs w:val="16"/>
+          <w:lang w:eastAsia="ko-KR"/>
+        </w:rPr>
+        <w:t>So they look like they are patrolling</w:t>
+      </w:r>
+      <w:r>
+        <w:rPr>
+          <w:rFonts w:hint="eastAsia"/>
+          <w:szCs w:val="16"/>
+          <w:lang w:eastAsia="ko-KR"/>
+        </w:rPr>
+        <w:t>)</w:t>
+      </w:r>
+      <w:r>
+        <w:rPr>
+          <w:szCs w:val="16"/>
+          <w:lang w:eastAsia="ko-KR"/>
+        </w:rPr>
+        <w:t>, or they are stationary. Rudimentary AI will cause enemies to roam around aimlessly, hard coded behavior will make them move in predetermined manner (so they look like patrolling certain areas for example), or they will be stationary and attack the player from range.</w:t>
+      </w:r>
+    </w:p>
+    <w:p>
+      <w:pPr>
+        <w:pStyle w:val="BodyText"/>
         <w:numPr>
           <w:ilvl w:val="0"/>
           <w:numId w:val="14"/>
@@ -1837,6 +2001,7 @@
           <w:szCs w:val="16"/>
           <w:lang w:eastAsia="ko-KR"/>
         </w:rPr>
+        <w:lastRenderedPageBreak/>
         <w:t>Wolf</w:t>
       </w:r>
       <w:r>
@@ -1864,6 +2029,7 @@
           <w:szCs w:val="16"/>
         </w:rPr>
       </w:pPr>
+      <w:proofErr w:type="spellStart"/>
       <w:r>
         <w:rPr>
           <w:szCs w:val="16"/>
@@ -1871,6 +2037,7 @@
         </w:rPr>
         <w:t>Orc</w:t>
       </w:r>
+      <w:proofErr w:type="spellEnd"/>
       <w:r>
         <w:rPr>
           <w:szCs w:val="16"/>
@@ -1914,7 +2081,6 @@
           <w:szCs w:val="16"/>
           <w:lang w:eastAsia="ko-KR"/>
         </w:rPr>
-        <w:lastRenderedPageBreak/>
         <w:t>Skeleton Archer</w:t>
       </w:r>
       <w:r>
@@ -1985,12 +2151,21 @@
           <w:szCs w:val="16"/>
         </w:rPr>
       </w:pPr>
-      <w:r>
-        <w:rPr>
-          <w:szCs w:val="16"/>
-          <w:lang w:eastAsia="ko-KR"/>
-        </w:rPr>
-        <w:t>Magmatrum: Challenging enemy which burns the ground it has passed</w:t>
+      <w:proofErr w:type="spellStart"/>
+      <w:r>
+        <w:rPr>
+          <w:szCs w:val="16"/>
+          <w:lang w:eastAsia="ko-KR"/>
+        </w:rPr>
+        <w:t>Magmatrum</w:t>
+      </w:r>
+      <w:proofErr w:type="spellEnd"/>
+      <w:r>
+        <w:rPr>
+          <w:szCs w:val="16"/>
+          <w:lang w:eastAsia="ko-KR"/>
+        </w:rPr>
+        <w:t>: Challenging enemy which burns the ground it has passed</w:t>
       </w:r>
       <w:r>
         <w:rPr>
@@ -2024,6 +2199,23 @@
     <w:p>
       <w:pPr>
         <w:pStyle w:val="BodyText"/>
+        <w:ind w:left="800"/>
+        <w:rPr>
+          <w:b/>
+          <w:sz w:val="20"/>
+        </w:rPr>
+      </w:pPr>
+      <w:r>
+        <w:rPr>
+          <w:szCs w:val="16"/>
+          <w:lang w:eastAsia="ko-KR"/>
+        </w:rPr>
+        <w:t>Independent objects execute their behavior with/without player’s intervention. For example, dart trap will constantly shower certain area with darts regardless of whether the player is in the area or not. However, this does not mean player cannot interact with the independent objects in a way that changes their behavior (e.g. pressing a button shuts down all the traps in the room)</w:t>
+      </w:r>
+    </w:p>
+    <w:p>
+      <w:pPr>
+        <w:pStyle w:val="BodyText"/>
         <w:numPr>
           <w:ilvl w:val="0"/>
           <w:numId w:val="11"/>
@@ -2174,8 +2366,17 @@
           <w:szCs w:val="16"/>
           <w:lang w:eastAsia="ko-KR"/>
         </w:rPr>
-        <w:t>Monster Spawner</w:t>
-      </w:r>
+        <w:t xml:space="preserve">Monster </w:t>
+      </w:r>
+      <w:proofErr w:type="spellStart"/>
+      <w:r>
+        <w:rPr>
+          <w:szCs w:val="16"/>
+          <w:lang w:eastAsia="ko-KR"/>
+        </w:rPr>
+        <w:t>Spawner</w:t>
+      </w:r>
+      <w:proofErr w:type="spellEnd"/>
       <w:r>
         <w:rPr>
           <w:szCs w:val="16"/>
@@ -2208,6 +2409,23 @@
     <w:p>
       <w:pPr>
         <w:pStyle w:val="BodyText"/>
+        <w:ind w:left="800"/>
+        <w:rPr>
+          <w:b/>
+          <w:sz w:val="20"/>
+        </w:rPr>
+      </w:pPr>
+      <w:r>
+        <w:rPr>
+          <w:szCs w:val="16"/>
+          <w:lang w:eastAsia="ko-KR"/>
+        </w:rPr>
+        <w:t>Terrain types are usually for determining the graphics that a tile will use, but some terrain might have special perks attached to them, the main example being lava, which is still a walkable floor, but it will damage the players when walked on.</w:t>
+      </w:r>
+    </w:p>
+    <w:p>
+      <w:pPr>
+        <w:pStyle w:val="BodyText"/>
         <w:numPr>
           <w:ilvl w:val="0"/>
           <w:numId w:val="15"/>
@@ -2329,6 +2547,23 @@
     <w:p>
       <w:pPr>
         <w:pStyle w:val="BodyText"/>
+        <w:ind w:left="800"/>
+        <w:rPr>
+          <w:b/>
+          <w:sz w:val="20"/>
+        </w:rPr>
+      </w:pPr>
+      <w:r>
+        <w:rPr>
+          <w:szCs w:val="16"/>
+          <w:lang w:eastAsia="ko-KR"/>
+        </w:rPr>
+        <w:t>Dependent objects, contrary to independent objects, will not execute their predetermined behavior unless player gives any kind of input to them. However, they are the only way to change the existing behavior of the independent objects as well.</w:t>
+      </w:r>
+    </w:p>
+    <w:p>
+      <w:pPr>
+        <w:pStyle w:val="BodyText"/>
         <w:numPr>
           <w:ilvl w:val="0"/>
           <w:numId w:val="10"/>
@@ -2368,6 +2603,7 @@
           <w:szCs w:val="16"/>
           <w:lang w:eastAsia="ko-KR"/>
         </w:rPr>
+        <w:lastRenderedPageBreak/>
         <w:t>Light Switch</w:t>
       </w:r>
       <w:r>
@@ -2547,7 +2783,6 @@
           <w:szCs w:val="16"/>
           <w:lang w:eastAsia="ko-KR"/>
         </w:rPr>
-        <w:lastRenderedPageBreak/>
         <w:t>Burst of Speed (Movement Speed)</w:t>
       </w:r>
       <w:r>
@@ -2981,6 +3216,7 @@
         <w:rPr>
           <w:b/>
         </w:rPr>
+        <w:lastRenderedPageBreak/>
         <w:t>Change Options</w:t>
       </w:r>
     </w:p>
@@ -3026,7 +3262,15 @@
         <w:ind w:left="760"/>
       </w:pPr>
       <w:r>
-        <w:t>Texture quality will alter the type of Spritesheet that will be used in the game for tiles/objects/enemies. Screen size is self-explanatory, although it will be recommended to use high definition textures for larger screen size.</w:t>
+        <w:t xml:space="preserve">Texture quality will alter the type of </w:t>
+      </w:r>
+      <w:proofErr w:type="spellStart"/>
+      <w:r>
+        <w:t>Spritesheet</w:t>
+      </w:r>
+      <w:proofErr w:type="spellEnd"/>
+      <w:r>
+        <w:t xml:space="preserve"> that will be used in the game for tiles/objects/enemies. Screen size is self-explanatory, although it will be recommended to use high definition textures for larger screen size.</w:t>
       </w:r>
     </w:p>
     <w:p>
@@ -3071,7 +3315,6 @@
         <w:rPr>
           <w:b/>
         </w:rPr>
-        <w:lastRenderedPageBreak/>
         <w:t>Display I</w:t>
       </w:r>
       <w:r>
@@ -3280,7 +3523,21 @@
         <w:rPr>
           <w:lang w:eastAsia="ko-KR"/>
         </w:rPr>
-        <w:t>It is planned to have modular system for level design so that users themselves can create their own content for replayability value. Also, this will reduce the amount of hard coding that would be necessary for level design. (More focus on tech rather than game design)</w:t>
+        <w:t xml:space="preserve">It is planned to have modular system for level design so that users themselves can create their own content for </w:t>
+      </w:r>
+      <w:proofErr w:type="spellStart"/>
+      <w:r>
+        <w:rPr>
+          <w:lang w:eastAsia="ko-KR"/>
+        </w:rPr>
+        <w:t>replayability</w:t>
+      </w:r>
+      <w:proofErr w:type="spellEnd"/>
+      <w:r>
+        <w:rPr>
+          <w:lang w:eastAsia="ko-KR"/>
+        </w:rPr>
+        <w:t xml:space="preserve"> value. Also, this will reduce the amount of hard coding that would be necessary for level design. (More focus on tech rather than game design)</w:t>
       </w:r>
     </w:p>
     <w:p>
@@ -3289,6 +3546,7 @@
       </w:pPr>
       <w:bookmarkStart w:id="6" w:name="_Toc254263643"/>
       <w:r>
+        <w:lastRenderedPageBreak/>
         <w:t>Pseudo Requirements</w:t>
       </w:r>
       <w:bookmarkEnd w:id="6"/>
@@ -3376,11 +3634,50 @@
     </w:p>
     <w:p>
       <w:pPr>
+        <w:pStyle w:val="BodyText"/>
+        <w:numPr>
+          <w:ilvl w:val="0"/>
+          <w:numId w:val="16"/>
+        </w:numPr>
+      </w:pPr>
+      <w:r>
+        <w:t xml:space="preserve">Julia, the user, decided to play </w:t>
+      </w:r>
+      <w:proofErr w:type="spellStart"/>
+      <w:r>
+        <w:t>JCrawl</w:t>
+      </w:r>
+      <w:proofErr w:type="spellEnd"/>
+      <w:r>
+        <w:t xml:space="preserve">, it would be her first experience. She directly had started the game, yet she could not figure out controls of the game. Therefore, she returned to the main menu and browsed instructions to know more about gameplay and controls. After that, she started game again, but her character died at second level. She </w:t>
+      </w:r>
+      <w:r>
+        <w:t>realized</w:t>
+      </w:r>
+      <w:r>
+        <w:t xml:space="preserve"> there were different enemy types, so </w:t>
+      </w:r>
+      <w:proofErr w:type="spellStart"/>
+      <w:r>
+        <w:t>se</w:t>
+      </w:r>
+      <w:proofErr w:type="spellEnd"/>
+      <w:r>
+        <w:t xml:space="preserve"> decided to take a look bestiary to get more information about enemy types. Then, Julia began the game </w:t>
+      </w:r>
+      <w:r>
+        <w:t>with</w:t>
+      </w:r>
+      <w:r>
+        <w:t xml:space="preserve"> enough information to beat the enemies.</w:t>
+      </w:r>
+    </w:p>
+    <w:p>
+      <w:pPr>
         <w:pStyle w:val="Heading3"/>
       </w:pPr>
       <w:bookmarkStart w:id="9" w:name="_Toc254263646"/>
       <w:r>
-        <w:lastRenderedPageBreak/>
         <w:t>Use-Case Model</w:t>
       </w:r>
       <w:bookmarkEnd w:id="9"/>
@@ -3503,21 +3800,24 @@
     </w:p>
     <w:p>
       <w:pPr>
-        <w:pStyle w:val="BodyText"/>
+        <w:spacing w:after="200" w:line="240" w:lineRule="exact"/>
         <w:ind w:left="720"/>
         <w:rPr>
-          <w:szCs w:val="16"/>
-        </w:rPr>
-      </w:pPr>
-      <w:r>
-        <w:rPr>
-          <w:b/>
+          <w:spacing w:val="10"/>
+          <w:szCs w:val="16"/>
+        </w:rPr>
+      </w:pPr>
+      <w:r>
+        <w:rPr>
+          <w:b/>
+          <w:spacing w:val="10"/>
           <w:szCs w:val="16"/>
         </w:rPr>
         <w:t>Primary Actor:</w:t>
       </w:r>
       <w:r>
         <w:rPr>
+          <w:spacing w:val="10"/>
           <w:szCs w:val="16"/>
         </w:rPr>
         <w:t xml:space="preserve"> Player</w:t>
@@ -3525,148 +3825,412 @@
     </w:p>
     <w:p>
       <w:pPr>
-        <w:pStyle w:val="BodyText"/>
+        <w:shd w:val="clear" w:color="auto" w:fill="FFFFFF"/>
+        <w:ind w:left="360" w:firstLine="360"/>
+        <w:rPr>
+          <w:rFonts w:eastAsia="Times New Roman"/>
+          <w:color w:val="000000"/>
+          <w:szCs w:val="16"/>
+          <w:lang w:val="tr-TR" w:eastAsia="tr-TR"/>
+        </w:rPr>
+      </w:pPr>
+      <w:r>
+        <w:rPr>
+          <w:b/>
+          <w:szCs w:val="16"/>
+        </w:rPr>
+        <w:t xml:space="preserve">Interests: </w:t>
+      </w:r>
+      <w:r>
+        <w:rPr>
+          <w:rFonts w:eastAsia="Times New Roman"/>
+          <w:color w:val="000000"/>
+          <w:szCs w:val="16"/>
+          <w:lang w:val="tr-TR" w:eastAsia="tr-TR"/>
+        </w:rPr>
+        <w:t>The Player wants to change some settings like texture quality or screen size.  </w:t>
+      </w:r>
+    </w:p>
+    <w:p>
+      <w:pPr>
+        <w:spacing w:after="200" w:line="240" w:lineRule="exact"/>
         <w:ind w:left="720"/>
         <w:rPr>
-          <w:b/>
-          <w:szCs w:val="16"/>
-        </w:rPr>
-      </w:pPr>
-      <w:r>
-        <w:rPr>
-          <w:b/>
-          <w:szCs w:val="16"/>
-        </w:rPr>
-        <w:t>Interests:</w:t>
-      </w:r>
-    </w:p>
-    <w:p>
-      <w:pPr>
-        <w:pStyle w:val="BodyText"/>
+          <w:spacing w:val="10"/>
+          <w:szCs w:val="16"/>
+        </w:rPr>
+      </w:pPr>
+    </w:p>
+    <w:p>
+      <w:pPr>
+        <w:spacing w:after="200" w:line="240" w:lineRule="exact"/>
         <w:ind w:left="720"/>
         <w:rPr>
-          <w:b/>
-          <w:szCs w:val="16"/>
-        </w:rPr>
-      </w:pPr>
-      <w:r>
-        <w:rPr>
-          <w:b/>
-          <w:szCs w:val="16"/>
-        </w:rPr>
-        <w:t>Pre-condition:</w:t>
-      </w:r>
-    </w:p>
-    <w:p>
-      <w:pPr>
-        <w:pStyle w:val="BodyText"/>
+          <w:spacing w:val="10"/>
+          <w:szCs w:val="16"/>
+        </w:rPr>
+      </w:pPr>
+      <w:r>
+        <w:rPr>
+          <w:b/>
+          <w:spacing w:val="10"/>
+          <w:szCs w:val="16"/>
+        </w:rPr>
+        <w:t xml:space="preserve">Pre-condition: </w:t>
+      </w:r>
+      <w:r>
+        <w:rPr>
+          <w:spacing w:val="10"/>
+          <w:szCs w:val="16"/>
+        </w:rPr>
+        <w:t>- Player has to be in Main Menu</w:t>
+      </w:r>
+    </w:p>
+    <w:p>
+      <w:pPr>
+        <w:spacing w:after="200" w:line="240" w:lineRule="exact"/>
         <w:ind w:left="720"/>
         <w:rPr>
-          <w:b/>
-          <w:szCs w:val="16"/>
-        </w:rPr>
-      </w:pPr>
-      <w:r>
-        <w:rPr>
-          <w:b/>
-          <w:szCs w:val="16"/>
-        </w:rPr>
-        <w:t>Post-condition:</w:t>
-      </w:r>
-    </w:p>
-    <w:p>
-      <w:pPr>
-        <w:pStyle w:val="BodyText"/>
+          <w:spacing w:val="10"/>
+          <w:szCs w:val="16"/>
+        </w:rPr>
+      </w:pPr>
+      <w:r>
+        <w:rPr>
+          <w:b/>
+          <w:spacing w:val="10"/>
+          <w:szCs w:val="16"/>
+        </w:rPr>
+        <w:t xml:space="preserve">Post-condition: </w:t>
+      </w:r>
+      <w:r>
+        <w:rPr>
+          <w:spacing w:val="10"/>
+          <w:szCs w:val="16"/>
+        </w:rPr>
+        <w:t>-If player has changed any setting, new settings will be applied on the gameplay</w:t>
+      </w:r>
+    </w:p>
+    <w:p>
+      <w:pPr>
+        <w:spacing w:after="200" w:line="240" w:lineRule="exact"/>
         <w:ind w:left="720"/>
         <w:rPr>
           <w:b/>
-          <w:szCs w:val="16"/>
-        </w:rPr>
-      </w:pPr>
-    </w:p>
-    <w:p>
-      <w:pPr>
-        <w:pStyle w:val="BodyText"/>
+          <w:spacing w:val="10"/>
+          <w:szCs w:val="16"/>
+        </w:rPr>
+      </w:pPr>
+    </w:p>
+    <w:p>
+      <w:pPr>
+        <w:spacing w:after="200" w:line="240" w:lineRule="exact"/>
         <w:ind w:left="720"/>
         <w:rPr>
-          <w:b/>
-          <w:szCs w:val="16"/>
-        </w:rPr>
-      </w:pPr>
-      <w:r>
-        <w:rPr>
-          <w:b/>
-          <w:szCs w:val="16"/>
-        </w:rPr>
-        <w:t>Entry Condition:</w:t>
-      </w:r>
-    </w:p>
-    <w:p>
-      <w:pPr>
-        <w:pStyle w:val="BodyText"/>
+          <w:spacing w:val="10"/>
+          <w:szCs w:val="16"/>
+        </w:rPr>
+      </w:pPr>
+      <w:r>
+        <w:rPr>
+          <w:b/>
+          <w:spacing w:val="10"/>
+          <w:szCs w:val="16"/>
+        </w:rPr>
+        <w:t xml:space="preserve">Entry Condition: </w:t>
+      </w:r>
+      <w:r>
+        <w:rPr>
+          <w:color w:val="000000"/>
+          <w:spacing w:val="10"/>
+          <w:szCs w:val="16"/>
+          <w:shd w:val="clear" w:color="auto" w:fill="FFFFFF"/>
+        </w:rPr>
+        <w:t>Player clicks on "Change Settings" in the main menu.</w:t>
+      </w:r>
+    </w:p>
+    <w:p>
+      <w:pPr>
+        <w:spacing w:after="200" w:line="240" w:lineRule="exact"/>
         <w:ind w:left="720"/>
         <w:rPr>
           <w:b/>
-          <w:szCs w:val="16"/>
-        </w:rPr>
-      </w:pPr>
-      <w:r>
-        <w:rPr>
-          <w:b/>
-          <w:szCs w:val="16"/>
-        </w:rPr>
-        <w:t>Exit Condition:</w:t>
-      </w:r>
-    </w:p>
-    <w:p>
-      <w:pPr>
-        <w:pStyle w:val="BodyText"/>
+          <w:spacing w:val="10"/>
+          <w:szCs w:val="16"/>
+        </w:rPr>
+      </w:pPr>
+      <w:r>
+        <w:rPr>
+          <w:b/>
+          <w:spacing w:val="10"/>
+          <w:szCs w:val="16"/>
+        </w:rPr>
+        <w:t xml:space="preserve">Exit Condition: </w:t>
+      </w:r>
+      <w:r>
+        <w:rPr>
+          <w:color w:val="000000"/>
+          <w:spacing w:val="10"/>
+          <w:szCs w:val="16"/>
+          <w:shd w:val="clear" w:color="auto" w:fill="FFFFFF"/>
+        </w:rPr>
+        <w:t>Player clicks on ““Return to Main Menu” in the settings screen.</w:t>
+      </w:r>
+    </w:p>
+    <w:p>
+      <w:pPr>
+        <w:spacing w:after="200" w:line="240" w:lineRule="exact"/>
         <w:ind w:left="720"/>
         <w:rPr>
           <w:b/>
-          <w:szCs w:val="16"/>
-        </w:rPr>
-      </w:pPr>
-    </w:p>
-    <w:p>
-      <w:pPr>
-        <w:pStyle w:val="BodyText"/>
+          <w:spacing w:val="10"/>
+          <w:szCs w:val="16"/>
+        </w:rPr>
+      </w:pPr>
+    </w:p>
+    <w:p>
+      <w:pPr>
+        <w:shd w:val="clear" w:color="auto" w:fill="FFFFFF"/>
+        <w:ind w:left="360" w:firstLine="360"/>
+        <w:rPr>
+          <w:rFonts w:eastAsia="Times New Roman"/>
+          <w:color w:val="000000"/>
+          <w:szCs w:val="16"/>
+          <w:lang w:val="tr-TR" w:eastAsia="tr-TR"/>
+        </w:rPr>
+      </w:pPr>
+      <w:r>
+        <w:rPr>
+          <w:b/>
+          <w:szCs w:val="16"/>
+        </w:rPr>
+        <w:t>Successful</w:t>
+      </w:r>
+      <w:r>
+        <w:rPr>
+          <w:b/>
+          <w:szCs w:val="16"/>
+        </w:rPr>
+        <w:t xml:space="preserve"> Scenario Event Flow:</w:t>
+      </w:r>
+      <w:r>
+        <w:rPr>
+          <w:szCs w:val="16"/>
+        </w:rPr>
+        <w:t xml:space="preserve"> </w:t>
+      </w:r>
+      <w:r>
+        <w:rPr>
+          <w:rFonts w:eastAsia="Times New Roman"/>
+          <w:color w:val="000000"/>
+          <w:szCs w:val="16"/>
+          <w:lang w:val="tr-TR" w:eastAsia="tr-TR"/>
+        </w:rPr>
+        <w:t xml:space="preserve"> </w:t>
+      </w:r>
+    </w:p>
+    <w:p>
+      <w:pPr>
+        <w:shd w:val="clear" w:color="auto" w:fill="FFFFFF"/>
+        <w:ind w:firstLine="360"/>
+        <w:rPr>
+          <w:rFonts w:eastAsia="Times New Roman"/>
+          <w:color w:val="000000"/>
+          <w:szCs w:val="16"/>
+          <w:lang w:val="tr-TR" w:eastAsia="tr-TR"/>
+        </w:rPr>
+      </w:pPr>
+    </w:p>
+    <w:p>
+      <w:pPr>
+        <w:numPr>
+          <w:ilvl w:val="0"/>
+          <w:numId w:val="29"/>
+        </w:numPr>
+        <w:shd w:val="clear" w:color="auto" w:fill="FFFFFF"/>
+        <w:rPr>
+          <w:rFonts w:eastAsia="Times New Roman"/>
+          <w:color w:val="000000"/>
+          <w:szCs w:val="16"/>
+          <w:lang w:val="tr-TR" w:eastAsia="tr-TR"/>
+        </w:rPr>
+      </w:pPr>
+      <w:r>
+        <w:rPr>
+          <w:rFonts w:eastAsia="Times New Roman"/>
+          <w:color w:val="000000"/>
+          <w:szCs w:val="16"/>
+          <w:lang w:val="tr-TR" w:eastAsia="tr-TR"/>
+        </w:rPr>
+        <w:t>Player wants to change texture quality</w:t>
+      </w:r>
+    </w:p>
+    <w:p>
+      <w:pPr>
+        <w:shd w:val="clear" w:color="auto" w:fill="FFFFFF"/>
+        <w:ind w:firstLine="360"/>
+        <w:rPr>
+          <w:rFonts w:eastAsia="Times New Roman"/>
+          <w:color w:val="000000"/>
+          <w:szCs w:val="16"/>
+          <w:lang w:val="tr-TR" w:eastAsia="tr-TR"/>
+        </w:rPr>
+      </w:pPr>
+    </w:p>
+    <w:p>
+      <w:pPr>
+        <w:numPr>
+          <w:ilvl w:val="0"/>
+          <w:numId w:val="29"/>
+        </w:numPr>
+        <w:shd w:val="clear" w:color="auto" w:fill="FFFFFF"/>
+        <w:rPr>
+          <w:rFonts w:eastAsia="Times New Roman"/>
+          <w:color w:val="000000"/>
+          <w:szCs w:val="16"/>
+          <w:lang w:val="tr-TR" w:eastAsia="tr-TR"/>
+        </w:rPr>
+      </w:pPr>
+      <w:r>
+        <w:rPr>
+          <w:rFonts w:eastAsia="Times New Roman"/>
+          <w:color w:val="000000"/>
+          <w:szCs w:val="16"/>
+          <w:lang w:val="tr-TR" w:eastAsia="tr-TR"/>
+        </w:rPr>
+        <w:t>Player gets the settings screen</w:t>
+      </w:r>
+    </w:p>
+    <w:p>
+      <w:pPr>
+        <w:shd w:val="clear" w:color="auto" w:fill="FFFFFF"/>
+        <w:rPr>
+          <w:rFonts w:eastAsia="Times New Roman"/>
+          <w:color w:val="000000"/>
+          <w:szCs w:val="16"/>
+          <w:lang w:val="tr-TR" w:eastAsia="tr-TR"/>
+        </w:rPr>
+      </w:pPr>
+    </w:p>
+    <w:p>
+      <w:pPr>
+        <w:numPr>
+          <w:ilvl w:val="0"/>
+          <w:numId w:val="29"/>
+        </w:numPr>
+        <w:shd w:val="clear" w:color="auto" w:fill="FFFFFF"/>
+        <w:rPr>
+          <w:rFonts w:eastAsia="Times New Roman"/>
+          <w:color w:val="000000"/>
+          <w:szCs w:val="16"/>
+          <w:lang w:val="tr-TR" w:eastAsia="tr-TR"/>
+        </w:rPr>
+      </w:pPr>
+      <w:r>
+        <w:rPr>
+          <w:rFonts w:eastAsia="Times New Roman"/>
+          <w:color w:val="000000"/>
+          <w:szCs w:val="16"/>
+          <w:lang w:val="tr-TR" w:eastAsia="tr-TR"/>
+        </w:rPr>
+        <w:t>Player changes game settings as he wishes</w:t>
+      </w:r>
+    </w:p>
+    <w:p>
+      <w:pPr>
+        <w:shd w:val="clear" w:color="auto" w:fill="FFFFFF"/>
+        <w:rPr>
+          <w:rFonts w:eastAsia="Times New Roman"/>
+          <w:color w:val="000000"/>
+          <w:szCs w:val="16"/>
+          <w:lang w:val="tr-TR" w:eastAsia="tr-TR"/>
+        </w:rPr>
+      </w:pPr>
+    </w:p>
+    <w:p>
+      <w:pPr>
+        <w:numPr>
+          <w:ilvl w:val="0"/>
+          <w:numId w:val="29"/>
+        </w:numPr>
+        <w:shd w:val="clear" w:color="auto" w:fill="FFFFFF"/>
+        <w:rPr>
+          <w:rFonts w:eastAsia="Times New Roman"/>
+          <w:color w:val="000000"/>
+          <w:szCs w:val="16"/>
+          <w:lang w:val="tr-TR" w:eastAsia="tr-TR"/>
+        </w:rPr>
+      </w:pPr>
+      <w:r>
+        <w:rPr>
+          <w:rFonts w:eastAsia="Times New Roman"/>
+          <w:color w:val="000000"/>
+          <w:szCs w:val="16"/>
+          <w:lang w:val="tr-TR" w:eastAsia="tr-TR"/>
+        </w:rPr>
+        <w:t>Player clicks on "Return to Main Manu"</w:t>
+      </w:r>
+    </w:p>
+    <w:p>
+      <w:pPr>
+        <w:shd w:val="clear" w:color="auto" w:fill="FFFFFF"/>
+        <w:rPr>
+          <w:rFonts w:eastAsia="Times New Roman"/>
+          <w:color w:val="000000"/>
+          <w:szCs w:val="16"/>
+          <w:lang w:val="tr-TR" w:eastAsia="tr-TR"/>
+        </w:rPr>
+      </w:pPr>
+    </w:p>
+    <w:p>
+      <w:pPr>
+        <w:numPr>
+          <w:ilvl w:val="0"/>
+          <w:numId w:val="29"/>
+        </w:numPr>
+        <w:shd w:val="clear" w:color="auto" w:fill="FFFFFF"/>
+        <w:rPr>
+          <w:rFonts w:eastAsia="Times New Roman"/>
+          <w:color w:val="000000"/>
+          <w:szCs w:val="16"/>
+          <w:lang w:val="tr-TR" w:eastAsia="tr-TR"/>
+        </w:rPr>
+      </w:pPr>
+      <w:r>
+        <w:rPr>
+          <w:rFonts w:eastAsia="Times New Roman"/>
+          <w:color w:val="000000"/>
+          <w:szCs w:val="16"/>
+          <w:lang w:val="tr-TR" w:eastAsia="tr-TR"/>
+        </w:rPr>
+        <w:t>System renders the main menu screen.</w:t>
+      </w:r>
+    </w:p>
+    <w:p>
+      <w:pPr>
+        <w:spacing w:after="200" w:line="240" w:lineRule="exact"/>
         <w:ind w:left="720"/>
         <w:rPr>
           <w:b/>
-          <w:szCs w:val="16"/>
-        </w:rPr>
-      </w:pPr>
-      <w:r>
-        <w:rPr>
-          <w:b/>
-          <w:szCs w:val="16"/>
-        </w:rPr>
-        <w:t>Sucessful Scenario Event Flow:</w:t>
-      </w:r>
-    </w:p>
-    <w:p>
-      <w:pPr>
-        <w:pStyle w:val="BodyText"/>
+          <w:spacing w:val="10"/>
+          <w:szCs w:val="16"/>
+        </w:rPr>
+      </w:pPr>
+    </w:p>
+    <w:p>
+      <w:pPr>
+        <w:spacing w:after="200" w:line="240" w:lineRule="exact"/>
         <w:ind w:left="720"/>
         <w:rPr>
           <w:b/>
-          <w:szCs w:val="16"/>
-        </w:rPr>
-      </w:pPr>
-    </w:p>
-    <w:p>
-      <w:pPr>
-        <w:pStyle w:val="BodyText"/>
-        <w:ind w:left="720"/>
-        <w:rPr>
-          <w:b/>
-          <w:szCs w:val="16"/>
-        </w:rPr>
-      </w:pPr>
-      <w:r>
-        <w:rPr>
-          <w:b/>
+          <w:spacing w:val="10"/>
+          <w:szCs w:val="16"/>
+        </w:rPr>
+      </w:pPr>
+      <w:r>
+        <w:rPr>
+          <w:b/>
+          <w:spacing w:val="10"/>
           <w:szCs w:val="16"/>
         </w:rPr>
         <w:t>Alternative Flows:</w:t>
@@ -3674,50 +4238,219 @@
     </w:p>
     <w:p>
       <w:pPr>
-        <w:pStyle w:val="BodyText"/>
         <w:numPr>
           <w:ilvl w:val="0"/>
           <w:numId w:val="20"/>
         </w:numPr>
-      </w:pPr>
-      <w:r>
-        <w:t xml:space="preserve">Player </w:t>
-      </w:r>
-      <w:r>
-        <w:t>wishes to return to main menu</w:t>
-      </w:r>
-    </w:p>
-    <w:p>
-      <w:pPr>
-        <w:pStyle w:val="BodyText"/>
+        <w:spacing w:after="200" w:line="240" w:lineRule="exact"/>
+        <w:rPr>
+          <w:spacing w:val="10"/>
+          <w:szCs w:val="16"/>
+        </w:rPr>
+      </w:pPr>
+      <w:r>
+        <w:rPr>
+          <w:spacing w:val="10"/>
+          <w:szCs w:val="16"/>
+        </w:rPr>
+        <w:t>Player wishes to return to main menu</w:t>
+      </w:r>
+    </w:p>
+    <w:p>
+      <w:pPr>
         <w:numPr>
           <w:ilvl w:val="1"/>
           <w:numId w:val="20"/>
         </w:numPr>
-      </w:pPr>
-      <w:r>
-        <w:t xml:space="preserve">Player clicks on </w:t>
-      </w:r>
-      <w:r>
-        <w:rPr>
-          <w:szCs w:val="16"/>
-        </w:rPr>
-        <w:t>“Return to Main Menu”</w:t>
-      </w:r>
-    </w:p>
-    <w:p>
-      <w:pPr>
-        <w:pStyle w:val="BodyText"/>
+        <w:spacing w:after="200" w:line="240" w:lineRule="exact"/>
+        <w:rPr>
+          <w:spacing w:val="10"/>
+          <w:szCs w:val="16"/>
+        </w:rPr>
+      </w:pPr>
+      <w:r>
+        <w:rPr>
+          <w:spacing w:val="10"/>
+          <w:szCs w:val="16"/>
+        </w:rPr>
+        <w:t>Player clicks on “Return to Main Menu”</w:t>
+      </w:r>
+    </w:p>
+    <w:p>
+      <w:pPr>
         <w:numPr>
           <w:ilvl w:val="1"/>
           <w:numId w:val="20"/>
         </w:numPr>
-      </w:pPr>
-      <w:r>
-        <w:rPr>
+        <w:spacing w:after="200" w:line="240" w:lineRule="exact"/>
+        <w:rPr>
+          <w:spacing w:val="10"/>
+          <w:szCs w:val="16"/>
+        </w:rPr>
+      </w:pPr>
+      <w:r>
+        <w:rPr>
+          <w:spacing w:val="10"/>
           <w:szCs w:val="16"/>
         </w:rPr>
         <w:t>System renders the main menu screen.</w:t>
+      </w:r>
+    </w:p>
+    <w:p>
+      <w:pPr>
+        <w:shd w:val="clear" w:color="auto" w:fill="FFFFFF"/>
+        <w:ind w:left="360" w:firstLine="360"/>
+        <w:rPr>
+          <w:rFonts w:eastAsia="Times New Roman"/>
+          <w:color w:val="000000"/>
+          <w:szCs w:val="16"/>
+          <w:lang w:val="tr-TR" w:eastAsia="tr-TR"/>
+        </w:rPr>
+      </w:pPr>
+      <w:r>
+        <w:rPr>
+          <w:rFonts w:eastAsia="Times New Roman"/>
+          <w:color w:val="000000"/>
+          <w:szCs w:val="16"/>
+          <w:lang w:val="tr-TR" w:eastAsia="tr-TR"/>
+        </w:rPr>
+        <w:t>2. Player wishes to see settings</w:t>
+      </w:r>
+    </w:p>
+    <w:p>
+      <w:pPr>
+        <w:shd w:val="clear" w:color="auto" w:fill="FFFFFF"/>
+        <w:ind w:left="1080"/>
+        <w:rPr>
+          <w:rFonts w:eastAsia="Times New Roman"/>
+          <w:color w:val="000000"/>
+          <w:szCs w:val="16"/>
+          <w:lang w:val="tr-TR" w:eastAsia="tr-TR"/>
+        </w:rPr>
+      </w:pPr>
+    </w:p>
+    <w:p>
+      <w:pPr>
+        <w:shd w:val="clear" w:color="auto" w:fill="FFFFFF"/>
+        <w:ind w:left="1080"/>
+        <w:rPr>
+          <w:rFonts w:eastAsia="Times New Roman"/>
+          <w:color w:val="000000"/>
+          <w:szCs w:val="16"/>
+          <w:lang w:val="tr-TR" w:eastAsia="tr-TR"/>
+        </w:rPr>
+      </w:pPr>
+      <w:r>
+        <w:rPr>
+          <w:rFonts w:eastAsia="Times New Roman"/>
+          <w:color w:val="000000"/>
+          <w:szCs w:val="16"/>
+          <w:lang w:val="tr-TR" w:eastAsia="tr-TR"/>
+        </w:rPr>
+        <w:tab/>
+        <w:t>a.Player gets the settings screen</w:t>
+      </w:r>
+    </w:p>
+    <w:p>
+      <w:pPr>
+        <w:shd w:val="clear" w:color="auto" w:fill="FFFFFF"/>
+        <w:ind w:left="1080"/>
+        <w:rPr>
+          <w:rFonts w:eastAsia="Times New Roman"/>
+          <w:color w:val="000000"/>
+          <w:szCs w:val="16"/>
+          <w:lang w:val="tr-TR" w:eastAsia="tr-TR"/>
+        </w:rPr>
+      </w:pPr>
+    </w:p>
+    <w:p>
+      <w:pPr>
+        <w:shd w:val="clear" w:color="auto" w:fill="FFFFFF"/>
+        <w:ind w:left="1080"/>
+        <w:rPr>
+          <w:rFonts w:eastAsia="Times New Roman"/>
+          <w:color w:val="000000"/>
+          <w:szCs w:val="16"/>
+          <w:lang w:val="tr-TR" w:eastAsia="tr-TR"/>
+        </w:rPr>
+      </w:pPr>
+      <w:r>
+        <w:rPr>
+          <w:rFonts w:eastAsia="Times New Roman"/>
+          <w:color w:val="000000"/>
+          <w:szCs w:val="16"/>
+          <w:lang w:val="tr-TR" w:eastAsia="tr-TR"/>
+        </w:rPr>
+        <w:tab/>
+        <w:t>b.Player checks the settings and doesn't make any change</w:t>
+      </w:r>
+    </w:p>
+    <w:p>
+      <w:pPr>
+        <w:shd w:val="clear" w:color="auto" w:fill="FFFFFF"/>
+        <w:ind w:left="1080"/>
+        <w:rPr>
+          <w:rFonts w:eastAsia="Times New Roman"/>
+          <w:color w:val="000000"/>
+          <w:szCs w:val="16"/>
+          <w:lang w:val="tr-TR" w:eastAsia="tr-TR"/>
+        </w:rPr>
+      </w:pPr>
+    </w:p>
+    <w:p>
+      <w:pPr>
+        <w:shd w:val="clear" w:color="auto" w:fill="FFFFFF"/>
+        <w:ind w:left="1080"/>
+        <w:rPr>
+          <w:rFonts w:eastAsia="Times New Roman"/>
+          <w:color w:val="000000"/>
+          <w:szCs w:val="16"/>
+          <w:lang w:val="tr-TR" w:eastAsia="tr-TR"/>
+        </w:rPr>
+      </w:pPr>
+      <w:r>
+        <w:rPr>
+          <w:rFonts w:eastAsia="Times New Roman"/>
+          <w:color w:val="000000"/>
+          <w:szCs w:val="16"/>
+          <w:lang w:val="tr-TR" w:eastAsia="tr-TR"/>
+        </w:rPr>
+        <w:tab/>
+        <w:t>c. Player clicks on “Return to Main Menu”</w:t>
+      </w:r>
+    </w:p>
+    <w:p>
+      <w:pPr>
+        <w:shd w:val="clear" w:color="auto" w:fill="FFFFFF"/>
+        <w:ind w:left="1080"/>
+        <w:rPr>
+          <w:rFonts w:eastAsia="Times New Roman"/>
+          <w:color w:val="000000"/>
+          <w:szCs w:val="16"/>
+          <w:lang w:val="tr-TR" w:eastAsia="tr-TR"/>
+        </w:rPr>
+      </w:pPr>
+    </w:p>
+    <w:p>
+      <w:pPr>
+        <w:shd w:val="clear" w:color="auto" w:fill="FFFFFF"/>
+        <w:ind w:left="1080"/>
+        <w:rPr>
+          <w:rFonts w:eastAsia="Times New Roman"/>
+          <w:color w:val="000000"/>
+          <w:szCs w:val="16"/>
+          <w:lang w:val="tr-TR" w:eastAsia="tr-TR"/>
+        </w:rPr>
+      </w:pPr>
+      <w:r>
+        <w:rPr>
+          <w:rFonts w:eastAsia="Times New Roman"/>
+          <w:color w:val="000000"/>
+          <w:szCs w:val="16"/>
+          <w:lang w:val="tr-TR" w:eastAsia="tr-TR"/>
+        </w:rPr>
+        <w:tab/>
+        <w:t>d. System renders the main menu screen.</w:t>
       </w:r>
     </w:p>
     <w:p>
@@ -3753,7 +4486,6 @@
           <w:b/>
           <w:szCs w:val="16"/>
         </w:rPr>
-        <w:lastRenderedPageBreak/>
         <w:t>Primary Actor:</w:t>
       </w:r>
       <w:r>
@@ -3789,7 +4521,21 @@
         <w:rPr>
           <w:szCs w:val="16"/>
         </w:rPr>
-        <w:t>Players want to see different keybindings and general information on how to play the game</w:t>
+        <w:t xml:space="preserve">Players want to see different </w:t>
+      </w:r>
+      <w:proofErr w:type="spellStart"/>
+      <w:r>
+        <w:rPr>
+          <w:szCs w:val="16"/>
+        </w:rPr>
+        <w:t>keybindings</w:t>
+      </w:r>
+      <w:proofErr w:type="spellEnd"/>
+      <w:r>
+        <w:rPr>
+          <w:szCs w:val="16"/>
+        </w:rPr>
+        <w:t xml:space="preserve"> and general information on how to play the game</w:t>
       </w:r>
     </w:p>
     <w:p>
@@ -3816,10 +4562,10 @@
     </w:p>
     <w:p>
       <w:pPr>
-        <w:pStyle w:val="BodyText"/>
+        <w:spacing w:after="200" w:line="240" w:lineRule="exact"/>
         <w:ind w:left="720"/>
         <w:rPr>
-          <w:b/>
+          <w:spacing w:val="10"/>
           <w:szCs w:val="16"/>
         </w:rPr>
       </w:pPr>
@@ -3835,6 +4581,37 @@
           <w:b/>
           <w:szCs w:val="16"/>
         </w:rPr>
+        <w:t xml:space="preserve"> </w:t>
+      </w:r>
+      <w:r>
+        <w:rPr>
+          <w:spacing w:val="10"/>
+          <w:szCs w:val="16"/>
+        </w:rPr>
+        <w:t>- Player has to be in Main Menu</w:t>
+      </w:r>
+    </w:p>
+    <w:p>
+      <w:pPr>
+        <w:pStyle w:val="BodyText"/>
+        <w:ind w:left="720"/>
+        <w:rPr>
+          <w:b/>
+          <w:szCs w:val="16"/>
+        </w:rPr>
+      </w:pPr>
+      <w:r>
+        <w:rPr>
+          <w:b/>
+          <w:szCs w:val="16"/>
+        </w:rPr>
+        <w:t>Post-condition:</w:t>
+      </w:r>
+      <w:r>
+        <w:rPr>
+          <w:b/>
+          <w:szCs w:val="16"/>
+        </w:rPr>
         <w:t>-</w:t>
       </w:r>
     </w:p>
@@ -3847,30 +4624,35 @@
           <w:szCs w:val="16"/>
         </w:rPr>
       </w:pPr>
-      <w:r>
-        <w:rPr>
-          <w:b/>
-          <w:szCs w:val="16"/>
-        </w:rPr>
-        <w:t>Post-condition:</w:t>
-      </w:r>
-      <w:r>
-        <w:rPr>
-          <w:b/>
-          <w:szCs w:val="16"/>
-        </w:rPr>
-        <w:t>-</w:t>
-      </w:r>
     </w:p>
     <w:p>
       <w:pPr>
         <w:pStyle w:val="BodyText"/>
         <w:ind w:left="720"/>
         <w:rPr>
-          <w:b/>
-          <w:szCs w:val="16"/>
-        </w:rPr>
-      </w:pPr>
+          <w:szCs w:val="16"/>
+        </w:rPr>
+      </w:pPr>
+      <w:r>
+        <w:rPr>
+          <w:b/>
+          <w:szCs w:val="16"/>
+        </w:rPr>
+        <w:t>Entry Condition:</w:t>
+      </w:r>
+      <w:r>
+        <w:rPr>
+          <w:b/>
+          <w:szCs w:val="16"/>
+        </w:rPr>
+        <w:t xml:space="preserve"> </w:t>
+      </w:r>
+      <w:r>
+        <w:rPr>
+          <w:szCs w:val="16"/>
+        </w:rPr>
+        <w:t>Player clicks on “Display Instruction” in the main menu.</w:t>
+      </w:r>
     </w:p>
     <w:p>
       <w:pPr>
@@ -3885,7 +4667,7 @@
           <w:b/>
           <w:szCs w:val="16"/>
         </w:rPr>
-        <w:t>Entry Condition:</w:t>
+        <w:t>Exit Condition:</w:t>
       </w:r>
       <w:r>
         <w:rPr>
@@ -3898,7 +4680,7 @@
         <w:rPr>
           <w:szCs w:val="16"/>
         </w:rPr>
-        <w:t>Player clicks on “Display Instruction” in the main menu.</w:t>
+        <w:t>Player clicks on “Return to Main Menu” in the instruction screen.</w:t>
       </w:r>
     </w:p>
     <w:p>
@@ -3906,29 +4688,10 @@
         <w:pStyle w:val="BodyText"/>
         <w:ind w:left="720"/>
         <w:rPr>
-          <w:szCs w:val="16"/>
-        </w:rPr>
-      </w:pPr>
-      <w:r>
-        <w:rPr>
-          <w:b/>
-          <w:szCs w:val="16"/>
-        </w:rPr>
-        <w:t>Exit Condition:</w:t>
-      </w:r>
-      <w:r>
-        <w:rPr>
-          <w:b/>
-          <w:szCs w:val="16"/>
-        </w:rPr>
-        <w:t xml:space="preserve"> </w:t>
-      </w:r>
-      <w:r>
-        <w:rPr>
-          <w:szCs w:val="16"/>
-        </w:rPr>
-        <w:t>Player clicks on “Return to Main Menu” in the instruction screen.</w:t>
-      </w:r>
+          <w:b/>
+          <w:szCs w:val="16"/>
+        </w:rPr>
+      </w:pPr>
     </w:p>
     <w:p>
       <w:pPr>
@@ -3939,22 +4702,19 @@
           <w:szCs w:val="16"/>
         </w:rPr>
       </w:pPr>
-    </w:p>
-    <w:p>
-      <w:pPr>
-        <w:pStyle w:val="BodyText"/>
-        <w:ind w:left="720"/>
-        <w:rPr>
-          <w:b/>
-          <w:szCs w:val="16"/>
-        </w:rPr>
-      </w:pPr>
-      <w:r>
-        <w:rPr>
-          <w:b/>
-          <w:szCs w:val="16"/>
-        </w:rPr>
-        <w:t>Sucessful Scenario Event Flow:</w:t>
+      <w:r>
+        <w:rPr>
+          <w:b/>
+          <w:szCs w:val="16"/>
+        </w:rPr>
+        <w:t>Successful</w:t>
+      </w:r>
+      <w:r>
+        <w:rPr>
+          <w:b/>
+          <w:szCs w:val="16"/>
+        </w:rPr>
+        <w:t xml:space="preserve"> Scenario Event Flow:</w:t>
       </w:r>
     </w:p>
     <w:p>
@@ -4098,13 +4858,63 @@
         </w:rPr>
         <w:t>Interests:</w:t>
       </w:r>
+      <w:r>
+        <w:rPr>
+          <w:b/>
+          <w:szCs w:val="16"/>
+        </w:rPr>
+        <w:t xml:space="preserve"> </w:t>
+      </w:r>
     </w:p>
     <w:p>
       <w:pPr>
         <w:pStyle w:val="BodyText"/>
         <w:ind w:left="720"/>
         <w:rPr>
-          <w:b/>
+          <w:szCs w:val="16"/>
+        </w:rPr>
+      </w:pPr>
+      <w:r>
+        <w:rPr>
+          <w:b/>
+          <w:szCs w:val="16"/>
+        </w:rPr>
+        <w:t>-</w:t>
+      </w:r>
+      <w:r>
+        <w:rPr>
+          <w:szCs w:val="16"/>
+        </w:rPr>
+        <w:t>Player wants to get information about enemy types in the game</w:t>
+      </w:r>
+    </w:p>
+    <w:p>
+      <w:pPr>
+        <w:pStyle w:val="BodyText"/>
+        <w:ind w:left="720"/>
+        <w:rPr>
+          <w:szCs w:val="16"/>
+        </w:rPr>
+      </w:pPr>
+      <w:r>
+        <w:rPr>
+          <w:b/>
+          <w:szCs w:val="16"/>
+        </w:rPr>
+        <w:t>-</w:t>
+      </w:r>
+      <w:r>
+        <w:rPr>
+          <w:szCs w:val="16"/>
+        </w:rPr>
+        <w:t>System displays Bestiary panel on the screen</w:t>
+      </w:r>
+    </w:p>
+    <w:p>
+      <w:pPr>
+        <w:pStyle w:val="BodyText"/>
+        <w:ind w:left="720"/>
+        <w:rPr>
           <w:szCs w:val="16"/>
         </w:rPr>
       </w:pPr>
@@ -4115,6 +4925,19 @@
         </w:rPr>
         <w:t>Pre-condition:</w:t>
       </w:r>
+      <w:r>
+        <w:rPr>
+          <w:b/>
+          <w:szCs w:val="16"/>
+        </w:rPr>
+        <w:t xml:space="preserve"> </w:t>
+      </w:r>
+      <w:r>
+        <w:rPr>
+          <w:szCs w:val="16"/>
+        </w:rPr>
+        <w:t>Player has to be in Main Menu</w:t>
+      </w:r>
     </w:p>
     <w:p>
       <w:pPr>
@@ -4148,7 +4971,6 @@
         <w:pStyle w:val="BodyText"/>
         <w:ind w:left="720"/>
         <w:rPr>
-          <w:b/>
           <w:szCs w:val="16"/>
         </w:rPr>
       </w:pPr>
@@ -4159,13 +4981,25 @@
         </w:rPr>
         <w:t>Entry Condition:</w:t>
       </w:r>
+      <w:r>
+        <w:rPr>
+          <w:b/>
+          <w:szCs w:val="16"/>
+        </w:rPr>
+        <w:t xml:space="preserve"> </w:t>
+      </w:r>
+      <w:r>
+        <w:rPr>
+          <w:szCs w:val="16"/>
+        </w:rPr>
+        <w:t>Player clicks on “Open Bestiary” in the main menu</w:t>
+      </w:r>
     </w:p>
     <w:p>
       <w:pPr>
         <w:pStyle w:val="BodyText"/>
         <w:ind w:left="720"/>
         <w:rPr>
-          <w:b/>
           <w:szCs w:val="16"/>
         </w:rPr>
       </w:pPr>
@@ -4176,6 +5010,19 @@
         </w:rPr>
         <w:t>Exit Condition:</w:t>
       </w:r>
+      <w:r>
+        <w:rPr>
+          <w:b/>
+          <w:szCs w:val="16"/>
+        </w:rPr>
+        <w:t xml:space="preserve"> </w:t>
+      </w:r>
+      <w:r>
+        <w:rPr>
+          <w:szCs w:val="16"/>
+        </w:rPr>
+        <w:t>Player clicks on “Return to the Main Menu” in the Bestiary screen</w:t>
+      </w:r>
     </w:p>
     <w:p>
       <w:pPr>
@@ -4201,23 +5048,62 @@
           <w:b/>
           <w:szCs w:val="16"/>
         </w:rPr>
-        <w:t>Sucessful Scenario Event Flow:</w:t>
-      </w:r>
-    </w:p>
-    <w:p>
-      <w:pPr>
-        <w:pStyle w:val="BodyText"/>
-        <w:ind w:left="720"/>
-        <w:rPr>
-          <w:b/>
-          <w:szCs w:val="16"/>
-        </w:rPr>
-      </w:pPr>
-    </w:p>
-    <w:p>
-      <w:pPr>
-        <w:pStyle w:val="BodyText"/>
-        <w:ind w:left="720"/>
+        <w:t>Successful</w:t>
+      </w:r>
+      <w:r>
+        <w:rPr>
+          <w:b/>
+          <w:szCs w:val="16"/>
+        </w:rPr>
+        <w:t xml:space="preserve"> Scenario Event Flow:</w:t>
+      </w:r>
+    </w:p>
+    <w:p>
+      <w:pPr>
+        <w:pStyle w:val="BodyText"/>
+        <w:ind w:left="720" w:firstLine="360"/>
+        <w:rPr>
+          <w:szCs w:val="16"/>
+        </w:rPr>
+      </w:pPr>
+      <w:r>
+        <w:rPr>
+          <w:szCs w:val="16"/>
+        </w:rPr>
+        <w:t>1.</w:t>
+      </w:r>
+      <w:r>
+        <w:rPr>
+          <w:szCs w:val="16"/>
+        </w:rPr>
+        <w:t xml:space="preserve"> </w:t>
+      </w:r>
+      <w:r>
+        <w:rPr>
+          <w:szCs w:val="16"/>
+        </w:rPr>
+        <w:t>Player clicks on “Open Bestiary” in the main menu</w:t>
+      </w:r>
+    </w:p>
+    <w:p>
+      <w:pPr>
+        <w:pStyle w:val="BodyText"/>
+        <w:ind w:left="720" w:firstLine="360"/>
+        <w:rPr>
+          <w:szCs w:val="16"/>
+        </w:rPr>
+      </w:pPr>
+      <w:r>
+        <w:rPr>
+          <w:szCs w:val="16"/>
+        </w:rPr>
+        <w:t xml:space="preserve">2. System shows enemy types on the screen </w:t>
+      </w:r>
+    </w:p>
+    <w:p>
+      <w:pPr>
+        <w:pStyle w:val="BodyText"/>
+        <w:ind w:left="720" w:firstLine="360"/>
         <w:rPr>
           <w:b/>
           <w:szCs w:val="16"/>
@@ -4229,54 +5115,6 @@
           <w:szCs w:val="16"/>
         </w:rPr>
         <w:t>Alternative Flows:</w:t>
-      </w:r>
-    </w:p>
-    <w:p>
-      <w:pPr>
-        <w:pStyle w:val="BodyText"/>
-        <w:numPr>
-          <w:ilvl w:val="0"/>
-          <w:numId w:val="21"/>
-        </w:numPr>
-      </w:pPr>
-      <w:r>
-        <w:t xml:space="preserve">Player </w:t>
-      </w:r>
-      <w:r>
-        <w:t>wishes to return to main menu</w:t>
-      </w:r>
-    </w:p>
-    <w:p>
-      <w:pPr>
-        <w:pStyle w:val="BodyText"/>
-        <w:numPr>
-          <w:ilvl w:val="1"/>
-          <w:numId w:val="21"/>
-        </w:numPr>
-      </w:pPr>
-      <w:r>
-        <w:t xml:space="preserve">Player clicks on </w:t>
-      </w:r>
-      <w:r>
-        <w:rPr>
-          <w:szCs w:val="16"/>
-        </w:rPr>
-        <w:t>“Return to Main Menu”</w:t>
-      </w:r>
-    </w:p>
-    <w:p>
-      <w:pPr>
-        <w:pStyle w:val="BodyText"/>
-        <w:numPr>
-          <w:ilvl w:val="1"/>
-          <w:numId w:val="21"/>
-        </w:numPr>
-      </w:pPr>
-      <w:r>
-        <w:rPr>
-          <w:szCs w:val="16"/>
-        </w:rPr>
-        <w:t>System renders the main menu screen.</w:t>
       </w:r>
     </w:p>
     <w:p>
@@ -4286,6 +5124,54 @@
           <w:ilvl w:val="0"/>
           <w:numId w:val="17"/>
         </w:numPr>
+      </w:pPr>
+      <w:r>
+        <w:t xml:space="preserve">Player </w:t>
+      </w:r>
+      <w:r>
+        <w:t>wishes to return to main menu</w:t>
+      </w:r>
+    </w:p>
+    <w:p>
+      <w:pPr>
+        <w:pStyle w:val="BodyText"/>
+        <w:numPr>
+          <w:ilvl w:val="1"/>
+          <w:numId w:val="17"/>
+        </w:numPr>
+      </w:pPr>
+      <w:r>
+        <w:t xml:space="preserve">Player clicks on </w:t>
+      </w:r>
+      <w:r>
+        <w:rPr>
+          <w:szCs w:val="16"/>
+        </w:rPr>
+        <w:t>“Return to Main Menu”</w:t>
+      </w:r>
+    </w:p>
+    <w:p>
+      <w:pPr>
+        <w:pStyle w:val="BodyText"/>
+        <w:numPr>
+          <w:ilvl w:val="1"/>
+          <w:numId w:val="17"/>
+        </w:numPr>
+      </w:pPr>
+      <w:r>
+        <w:rPr>
+          <w:szCs w:val="16"/>
+        </w:rPr>
+        <w:t>System renders the main menu screen.</w:t>
+      </w:r>
+    </w:p>
+    <w:p>
+      <w:pPr>
+        <w:pStyle w:val="BodyText"/>
+        <w:numPr>
+          <w:ilvl w:val="0"/>
+          <w:numId w:val="17"/>
+        </w:numPr>
         <w:rPr>
           <w:b/>
           <w:sz w:val="18"/>
@@ -4296,7 +5182,6 @@
           <w:b/>
           <w:sz w:val="18"/>
         </w:rPr>
-        <w:lastRenderedPageBreak/>
         <w:t>Display Credits</w:t>
       </w:r>
     </w:p>
@@ -4308,8 +5193,6 @@
           <w:szCs w:val="16"/>
         </w:rPr>
       </w:pPr>
-      <w:bookmarkStart w:id="10" w:name="_GoBack"/>
-      <w:bookmarkEnd w:id="10"/>
       <w:r>
         <w:rPr>
           <w:b/>
@@ -4348,19 +5231,33 @@
     </w:p>
     <w:p>
       <w:pPr>
-        <w:pStyle w:val="BodyText"/>
-        <w:ind w:left="360" w:firstLine="360"/>
-        <w:rPr>
-          <w:b/>
-          <w:szCs w:val="16"/>
-        </w:rPr>
-      </w:pPr>
-      <w:r>
-        <w:rPr>
-          <w:b/>
-          <w:szCs w:val="16"/>
-        </w:rPr>
-        <w:t>Pre-condition: -</w:t>
+        <w:spacing w:after="200" w:line="240" w:lineRule="exact"/>
+        <w:ind w:left="720"/>
+        <w:rPr>
+          <w:spacing w:val="10"/>
+          <w:szCs w:val="16"/>
+        </w:rPr>
+      </w:pPr>
+      <w:r>
+        <w:rPr>
+          <w:b/>
+          <w:szCs w:val="16"/>
+        </w:rPr>
+        <w:t>P</w:t>
+      </w:r>
+      <w:r>
+        <w:rPr>
+          <w:b/>
+          <w:szCs w:val="16"/>
+        </w:rPr>
+        <w:t xml:space="preserve">re-condition: </w:t>
+      </w:r>
+      <w:r>
+        <w:rPr>
+          <w:spacing w:val="10"/>
+          <w:szCs w:val="16"/>
+        </w:rPr>
+        <w:t>- Player has to be in Main Menu</w:t>
       </w:r>
     </w:p>
     <w:p>
@@ -4598,7 +5495,6 @@
         <w:pStyle w:val="BodyText"/>
         <w:ind w:left="720"/>
         <w:rPr>
-          <w:b/>
           <w:szCs w:val="16"/>
         </w:rPr>
       </w:pPr>
@@ -4609,13 +5505,25 @@
         </w:rPr>
         <w:t>Interests:</w:t>
       </w:r>
+      <w:r>
+        <w:rPr>
+          <w:b/>
+          <w:szCs w:val="16"/>
+        </w:rPr>
+        <w:t xml:space="preserve"> -</w:t>
+      </w:r>
+      <w:r>
+        <w:rPr>
+          <w:szCs w:val="16"/>
+        </w:rPr>
+        <w:t>The Player wants to pause the game either to 1. Quit the game or 2. Pause it to deal with other issues or look at other things.</w:t>
+      </w:r>
     </w:p>
     <w:p>
       <w:pPr>
         <w:pStyle w:val="BodyText"/>
         <w:ind w:left="720"/>
         <w:rPr>
-          <w:b/>
           <w:szCs w:val="16"/>
         </w:rPr>
       </w:pPr>
@@ -4626,6 +5534,19 @@
         </w:rPr>
         <w:t>Pre-condition:</w:t>
       </w:r>
+      <w:r>
+        <w:rPr>
+          <w:b/>
+          <w:szCs w:val="16"/>
+        </w:rPr>
+        <w:t xml:space="preserve"> -</w:t>
+      </w:r>
+      <w:r>
+        <w:rPr>
+          <w:szCs w:val="16"/>
+        </w:rPr>
+        <w:t>The player is in the game</w:t>
+      </w:r>
     </w:p>
     <w:p>
       <w:pPr>
@@ -4643,6 +5564,13 @@
         </w:rPr>
         <w:t>Post-condition:</w:t>
       </w:r>
+      <w:r>
+        <w:rPr>
+          <w:b/>
+          <w:szCs w:val="16"/>
+        </w:rPr>
+        <w:t xml:space="preserve"> -</w:t>
+      </w:r>
     </w:p>
     <w:p>
       <w:pPr>
@@ -4659,7 +5587,6 @@
         <w:pStyle w:val="BodyText"/>
         <w:ind w:left="720"/>
         <w:rPr>
-          <w:b/>
           <w:szCs w:val="16"/>
         </w:rPr>
       </w:pPr>
@@ -4670,13 +5597,25 @@
         </w:rPr>
         <w:t>Entry Condition:</w:t>
       </w:r>
+      <w:r>
+        <w:rPr>
+          <w:b/>
+          <w:szCs w:val="16"/>
+        </w:rPr>
+        <w:t xml:space="preserve"> -</w:t>
+      </w:r>
+      <w:r>
+        <w:rPr>
+          <w:szCs w:val="16"/>
+        </w:rPr>
+        <w:t>The player presses the corresponding key that opens the Pause Menu</w:t>
+      </w:r>
     </w:p>
     <w:p>
       <w:pPr>
         <w:pStyle w:val="BodyText"/>
         <w:ind w:left="720"/>
         <w:rPr>
-          <w:b/>
           <w:szCs w:val="16"/>
         </w:rPr>
       </w:pPr>
@@ -4687,6 +5626,43 @@
         </w:rPr>
         <w:t>Exit Condition:</w:t>
       </w:r>
+      <w:r>
+        <w:rPr>
+          <w:b/>
+          <w:szCs w:val="16"/>
+        </w:rPr>
+        <w:t xml:space="preserve"> -</w:t>
+      </w:r>
+      <w:r>
+        <w:rPr>
+          <w:szCs w:val="16"/>
+        </w:rPr>
+        <w:t>The player presses “</w:t>
+      </w:r>
+      <w:r>
+        <w:rPr>
+          <w:szCs w:val="16"/>
+        </w:rPr>
+        <w:t>Resume Game</w:t>
+      </w:r>
+      <w:r>
+        <w:rPr>
+          <w:szCs w:val="16"/>
+        </w:rPr>
+        <w:t>” OR “</w:t>
+      </w:r>
+      <w:r>
+        <w:rPr>
+          <w:szCs w:val="16"/>
+        </w:rPr>
+        <w:t>Quit Game</w:t>
+      </w:r>
+      <w:r>
+        <w:rPr>
+          <w:szCs w:val="16"/>
+        </w:rPr>
+        <w:t>”</w:t>
+      </w:r>
     </w:p>
     <w:p>
       <w:pPr>
@@ -4712,7 +5688,55 @@
           <w:b/>
           <w:szCs w:val="16"/>
         </w:rPr>
-        <w:t>Sucessful Scenario Event Flow:</w:t>
+        <w:t>Successful</w:t>
+      </w:r>
+      <w:r>
+        <w:rPr>
+          <w:b/>
+          <w:szCs w:val="16"/>
+        </w:rPr>
+        <w:t xml:space="preserve"> Scenario Event Flow:</w:t>
+      </w:r>
+    </w:p>
+    <w:p>
+      <w:pPr>
+        <w:pStyle w:val="BodyText"/>
+        <w:rPr>
+          <w:rFonts w:hint="eastAsia"/>
+          <w:szCs w:val="16"/>
+          <w:lang w:eastAsia="ko-KR"/>
+        </w:rPr>
+      </w:pPr>
+      <w:r>
+        <w:rPr>
+          <w:rFonts w:hint="eastAsia"/>
+          <w:szCs w:val="16"/>
+          <w:lang w:eastAsia="ko-KR"/>
+        </w:rPr>
+        <w:tab/>
+      </w:r>
+      <w:r>
+        <w:rPr>
+          <w:rFonts w:hint="eastAsia"/>
+          <w:szCs w:val="16"/>
+          <w:lang w:eastAsia="ko-KR"/>
+        </w:rPr>
+        <w:tab/>
+      </w:r>
+      <w:r>
+        <w:rPr>
+          <w:rFonts w:hint="eastAsia"/>
+          <w:szCs w:val="16"/>
+          <w:lang w:eastAsia="ko-KR"/>
+        </w:rPr>
+        <w:t xml:space="preserve">1. </w:t>
+      </w:r>
+      <w:r>
+        <w:rPr>
+          <w:szCs w:val="16"/>
+          <w:lang w:eastAsia="ko-KR"/>
+        </w:rPr>
+        <w:t>The system shows the Pause menu.</w:t>
       </w:r>
     </w:p>
     <w:p>
@@ -4724,22 +5748,69 @@
           <w:szCs w:val="16"/>
         </w:rPr>
       </w:pPr>
+      <w:r>
+        <w:rPr>
+          <w:b/>
+          <w:szCs w:val="16"/>
+        </w:rPr>
+        <w:t>Alternative Flows:</w:t>
+      </w:r>
     </w:p>
     <w:p>
       <w:pPr>
         <w:pStyle w:val="BodyText"/>
         <w:ind w:left="720"/>
-        <w:rPr>
-          <w:b/>
-          <w:szCs w:val="16"/>
-        </w:rPr>
-      </w:pPr>
-      <w:r>
-        <w:rPr>
-          <w:b/>
-          <w:szCs w:val="16"/>
-        </w:rPr>
-        <w:t>Alternative Flows:</w:t>
+      </w:pPr>
+      <w:r>
+        <w:t xml:space="preserve">1A. </w:t>
+      </w:r>
+      <w:r>
+        <w:t>Player wishes to return to main menu</w:t>
+      </w:r>
+    </w:p>
+    <w:p>
+      <w:pPr>
+        <w:pStyle w:val="BodyText"/>
+        <w:numPr>
+          <w:ilvl w:val="0"/>
+          <w:numId w:val="32"/>
+        </w:numPr>
+      </w:pPr>
+      <w:r>
+        <w:t xml:space="preserve">Player clicks on </w:t>
+      </w:r>
+      <w:r>
+        <w:rPr>
+          <w:szCs w:val="16"/>
+        </w:rPr>
+        <w:t>“</w:t>
+      </w:r>
+      <w:r>
+        <w:rPr>
+          <w:szCs w:val="16"/>
+        </w:rPr>
+        <w:t>Quit Game</w:t>
+      </w:r>
+      <w:r>
+        <w:rPr>
+          <w:szCs w:val="16"/>
+        </w:rPr>
+        <w:t>”</w:t>
+      </w:r>
+    </w:p>
+    <w:p>
+      <w:pPr>
+        <w:pStyle w:val="BodyText"/>
+        <w:numPr>
+          <w:ilvl w:val="0"/>
+          <w:numId w:val="32"/>
+        </w:numPr>
+      </w:pPr>
+      <w:r>
+        <w:rPr>
+          <w:szCs w:val="16"/>
+        </w:rPr>
+        <w:t>System renders the main menu screen.</w:t>
       </w:r>
     </w:p>
     <w:p>
@@ -4747,10 +5818,57 @@
         <w:pStyle w:val="BodyText"/>
         <w:ind w:left="720"/>
         <w:rPr>
-          <w:b/>
-          <w:sz w:val="18"/>
-        </w:rPr>
-      </w:pPr>
+          <w:szCs w:val="16"/>
+        </w:rPr>
+      </w:pPr>
+      <w:r>
+        <w:rPr>
+          <w:szCs w:val="16"/>
+        </w:rPr>
+        <w:t>1B. Player wishes to continue the game</w:t>
+      </w:r>
+    </w:p>
+    <w:p>
+      <w:pPr>
+        <w:pStyle w:val="BodyText"/>
+        <w:numPr>
+          <w:ilvl w:val="1"/>
+          <w:numId w:val="17"/>
+        </w:numPr>
+      </w:pPr>
+      <w:r>
+        <w:rPr>
+          <w:szCs w:val="16"/>
+        </w:rPr>
+        <w:t>Player clicks on “</w:t>
+      </w:r>
+      <w:r>
+        <w:rPr>
+          <w:szCs w:val="16"/>
+        </w:rPr>
+        <w:t>Resume Game</w:t>
+      </w:r>
+      <w:r>
+        <w:rPr>
+          <w:szCs w:val="16"/>
+        </w:rPr>
+        <w:t>”</w:t>
+      </w:r>
+    </w:p>
+    <w:p>
+      <w:pPr>
+        <w:pStyle w:val="BodyText"/>
+        <w:numPr>
+          <w:ilvl w:val="1"/>
+          <w:numId w:val="17"/>
+        </w:numPr>
+      </w:pPr>
+      <w:r>
+        <w:rPr>
+          <w:szCs w:val="16"/>
+        </w:rPr>
+        <w:t>System resumes the main game loop.</w:t>
+      </w:r>
     </w:p>
     <w:p>
       <w:pPr>
@@ -4855,9 +5973,26 @@
     </w:p>
     <w:p>
       <w:pPr>
-        <w:pStyle w:val="BodyText"/>
+        <w:spacing w:after="200" w:line="240" w:lineRule="exact"/>
         <w:ind w:left="720"/>
         <w:rPr>
+          <w:spacing w:val="10"/>
+          <w:szCs w:val="16"/>
+        </w:rPr>
+      </w:pPr>
+      <w:r>
+        <w:rPr>
+          <w:spacing w:val="10"/>
+          <w:szCs w:val="16"/>
+        </w:rPr>
+        <w:t>- Player has to be in Main Menu</w:t>
+      </w:r>
+    </w:p>
+    <w:p>
+      <w:pPr>
+        <w:pStyle w:val="BodyText"/>
+        <w:ind w:left="720"/>
+        <w:rPr>
           <w:b/>
           <w:szCs w:val="16"/>
         </w:rPr>
@@ -4940,6 +6075,13 @@
       </w:r>
       <w:r>
         <w:rPr>
+          <w:b/>
+          <w:szCs w:val="16"/>
+        </w:rPr>
+        <w:t>-</w:t>
+      </w:r>
+      <w:r>
+        <w:rPr>
           <w:szCs w:val="16"/>
         </w:rPr>
         <w:t>Player clicks on “Quit Game” in the pause menu.</w:t>
@@ -4950,26 +6092,63 @@
         <w:pStyle w:val="BodyText"/>
         <w:ind w:left="720"/>
         <w:rPr>
-          <w:b/>
-          <w:szCs w:val="16"/>
-        </w:rPr>
-      </w:pPr>
+          <w:szCs w:val="16"/>
+        </w:rPr>
+      </w:pPr>
+      <w:r>
+        <w:rPr>
+          <w:szCs w:val="16"/>
+        </w:rPr>
+        <w:t>-Player defeats the final boss</w:t>
+      </w:r>
     </w:p>
     <w:p>
       <w:pPr>
         <w:pStyle w:val="BodyText"/>
         <w:ind w:left="720"/>
         <w:rPr>
-          <w:b/>
-          <w:szCs w:val="16"/>
-        </w:rPr>
-      </w:pPr>
-      <w:r>
-        <w:rPr>
-          <w:b/>
-          <w:szCs w:val="16"/>
-        </w:rPr>
-        <w:t>Sucessful Scenario Event Flow:</w:t>
+          <w:szCs w:val="16"/>
+        </w:rPr>
+      </w:pPr>
+      <w:r>
+        <w:rPr>
+          <w:szCs w:val="16"/>
+        </w:rPr>
+        <w:t>-Player loses all life</w:t>
+      </w:r>
+    </w:p>
+    <w:p>
+      <w:pPr>
+        <w:pStyle w:val="BodyText"/>
+        <w:ind w:left="720"/>
+        <w:rPr>
+          <w:b/>
+          <w:szCs w:val="16"/>
+        </w:rPr>
+      </w:pPr>
+    </w:p>
+    <w:p>
+      <w:pPr>
+        <w:pStyle w:val="BodyText"/>
+        <w:ind w:left="720"/>
+        <w:rPr>
+          <w:b/>
+          <w:szCs w:val="16"/>
+        </w:rPr>
+      </w:pPr>
+      <w:r>
+        <w:rPr>
+          <w:b/>
+          <w:szCs w:val="16"/>
+        </w:rPr>
+        <w:t>Successful</w:t>
+      </w:r>
+      <w:r>
+        <w:rPr>
+          <w:b/>
+          <w:szCs w:val="16"/>
+        </w:rPr>
+        <w:t xml:space="preserve"> Scenario Event Flow:</w:t>
       </w:r>
     </w:p>
     <w:p>
@@ -5130,7 +6309,10 @@
         <w:ind w:left="720"/>
       </w:pPr>
       <w:r>
-        <w:t>3A. Player interacts with the objects in the room</w:t>
+        <w:t xml:space="preserve">3A. Player </w:t>
+      </w:r>
+      <w:r>
+        <w:t>wants to pause the game.</w:t>
       </w:r>
     </w:p>
     <w:p>
@@ -5168,15 +6350,501 @@
       <w:r>
         <w:t>Player clicks on “Resume Game” to exit from pause menu</w:t>
       </w:r>
+      <w:r>
+        <w:t xml:space="preserve"> and continue the game.</w:t>
+      </w:r>
+    </w:p>
+    <w:p>
+      <w:pPr>
+        <w:pStyle w:val="BodyText"/>
+        <w:ind w:left="720"/>
+        <w:rPr>
+          <w:rFonts w:hint="eastAsia"/>
+          <w:lang w:eastAsia="ko-KR"/>
+        </w:rPr>
+      </w:pPr>
+      <w:r>
+        <w:rPr>
+          <w:rFonts w:hint="eastAsia"/>
+          <w:lang w:eastAsia="ko-KR"/>
+        </w:rPr>
+        <w:t>3B. Player picks up an item</w:t>
+      </w:r>
+    </w:p>
+    <w:p>
+      <w:pPr>
+        <w:pStyle w:val="BodyText"/>
+        <w:numPr>
+          <w:ilvl w:val="1"/>
+          <w:numId w:val="27"/>
+        </w:numPr>
+        <w:rPr>
+          <w:lang w:eastAsia="ko-KR"/>
+        </w:rPr>
+      </w:pPr>
+      <w:r>
+        <w:rPr>
+          <w:lang w:eastAsia="ko-KR"/>
+        </w:rPr>
+        <w:t>If Player picked up a power-up, boost the player’s corresponding</w:t>
+      </w:r>
+      <w:r>
+        <w:rPr>
+          <w:lang w:eastAsia="ko-KR"/>
+        </w:rPr>
+        <w:t xml:space="preserve"> stat according to the power up temporarily.</w:t>
+      </w:r>
+    </w:p>
+    <w:p>
+      <w:pPr>
+        <w:pStyle w:val="BodyText"/>
+        <w:numPr>
+          <w:ilvl w:val="1"/>
+          <w:numId w:val="27"/>
+        </w:numPr>
+        <w:rPr>
+          <w:lang w:eastAsia="ko-KR"/>
+        </w:rPr>
+      </w:pPr>
+      <w:r>
+        <w:rPr>
+          <w:rFonts w:hint="eastAsia"/>
+          <w:lang w:eastAsia="ko-KR"/>
+        </w:rPr>
+        <w:t>If Player picked up an upgrade</w:t>
+      </w:r>
+      <w:r>
+        <w:rPr>
+          <w:lang w:eastAsia="ko-KR"/>
+        </w:rPr>
+        <w:t>, boost the player’s corresponding stat permanently according to the upgrade picked up.</w:t>
+      </w:r>
+    </w:p>
+    <w:p>
+      <w:pPr>
+        <w:pStyle w:val="BodyText"/>
+        <w:ind w:left="720"/>
+        <w:rPr>
+          <w:lang w:eastAsia="ko-KR"/>
+        </w:rPr>
+      </w:pPr>
+      <w:r>
+        <w:rPr>
+          <w:lang w:eastAsia="ko-KR"/>
+        </w:rPr>
+        <w:t xml:space="preserve">3C. </w:t>
+      </w:r>
+      <w:r>
+        <w:rPr>
+          <w:lang w:eastAsia="ko-KR"/>
+        </w:rPr>
+        <w:t>Player collides with the Enemy</w:t>
+      </w:r>
+      <w:r>
+        <w:rPr>
+          <w:lang w:eastAsia="ko-KR"/>
+        </w:rPr>
+        <w:t xml:space="preserve"> or any kind of damaging element.</w:t>
+      </w:r>
+    </w:p>
+    <w:p>
+      <w:pPr>
+        <w:pStyle w:val="BodyText"/>
+        <w:ind w:left="1080" w:firstLine="360"/>
+        <w:rPr>
+          <w:lang w:eastAsia="ko-KR"/>
+        </w:rPr>
+      </w:pPr>
+      <w:r>
+        <w:rPr>
+          <w:lang w:eastAsia="ko-KR"/>
+        </w:rPr>
+        <w:lastRenderedPageBreak/>
+        <w:t>a.</w:t>
+      </w:r>
+      <w:r>
+        <w:rPr>
+          <w:lang w:eastAsia="ko-KR"/>
+        </w:rPr>
+        <w:t xml:space="preserve"> </w:t>
+      </w:r>
+      <w:r>
+        <w:rPr>
+          <w:lang w:eastAsia="ko-KR"/>
+        </w:rPr>
+        <w:tab/>
+      </w:r>
+      <w:r>
+        <w:rPr>
+          <w:lang w:eastAsia="ko-KR"/>
+        </w:rPr>
+        <w:t>The System recalculates the Player’s health</w:t>
+      </w:r>
+    </w:p>
+    <w:p>
+      <w:pPr>
+        <w:pStyle w:val="BodyText"/>
+        <w:ind w:left="1080" w:firstLine="360"/>
+        <w:rPr>
+          <w:lang w:eastAsia="ko-KR"/>
+        </w:rPr>
+      </w:pPr>
+      <w:r>
+        <w:rPr>
+          <w:lang w:eastAsia="ko-KR"/>
+        </w:rPr>
+        <w:tab/>
+        <w:t>a.</w:t>
+      </w:r>
+      <w:r>
+        <w:rPr>
+          <w:lang w:eastAsia="ko-KR"/>
+        </w:rPr>
+        <w:tab/>
+        <w:t>If the Player has 0 life after recalculation</w:t>
+      </w:r>
+    </w:p>
+    <w:p>
+      <w:pPr>
+        <w:pStyle w:val="BodyText"/>
+        <w:ind w:left="2520" w:hanging="360"/>
+        <w:rPr>
+          <w:lang w:eastAsia="ko-KR"/>
+        </w:rPr>
+      </w:pPr>
+      <w:proofErr w:type="spellStart"/>
+      <w:r>
+        <w:rPr>
+          <w:lang w:eastAsia="ko-KR"/>
+        </w:rPr>
+        <w:t>i</w:t>
+      </w:r>
+      <w:proofErr w:type="spellEnd"/>
+      <w:r>
+        <w:rPr>
+          <w:lang w:eastAsia="ko-KR"/>
+        </w:rPr>
+        <w:t>.</w:t>
+      </w:r>
+      <w:r>
+        <w:rPr>
+          <w:lang w:eastAsia="ko-KR"/>
+        </w:rPr>
+        <w:tab/>
+        <w:t>The system displays “You have died” and sends the user back to the main menu.</w:t>
+      </w:r>
+    </w:p>
+    <w:p>
+      <w:pPr>
+        <w:pStyle w:val="BodyText"/>
+        <w:rPr>
+          <w:lang w:eastAsia="ko-KR"/>
+        </w:rPr>
+      </w:pPr>
+      <w:r>
+        <w:rPr>
+          <w:lang w:eastAsia="ko-KR"/>
+        </w:rPr>
+        <w:tab/>
+      </w:r>
+      <w:r>
+        <w:rPr>
+          <w:lang w:eastAsia="ko-KR"/>
+        </w:rPr>
+        <w:tab/>
+      </w:r>
+      <w:r>
+        <w:rPr>
+          <w:lang w:eastAsia="ko-KR"/>
+        </w:rPr>
+        <w:tab/>
+      </w:r>
+      <w:r>
+        <w:rPr>
+          <w:lang w:eastAsia="ko-KR"/>
+        </w:rPr>
+        <w:tab/>
+      </w:r>
+      <w:r>
+        <w:rPr>
+          <w:lang w:eastAsia="ko-KR"/>
+        </w:rPr>
+        <w:tab/>
+        <w:t>b.</w:t>
+      </w:r>
+      <w:r>
+        <w:rPr>
+          <w:lang w:eastAsia="ko-KR"/>
+        </w:rPr>
+        <w:tab/>
+        <w:t>If the Player has more than 0 life after recalculation</w:t>
+      </w:r>
+    </w:p>
+    <w:p>
+      <w:pPr>
+        <w:pStyle w:val="BodyText"/>
+        <w:rPr>
+          <w:lang w:eastAsia="ko-KR"/>
+        </w:rPr>
+      </w:pPr>
+      <w:r>
+        <w:rPr>
+          <w:lang w:eastAsia="ko-KR"/>
+        </w:rPr>
+        <w:tab/>
+      </w:r>
+      <w:r>
+        <w:rPr>
+          <w:lang w:eastAsia="ko-KR"/>
+        </w:rPr>
+        <w:tab/>
+      </w:r>
+      <w:r>
+        <w:rPr>
+          <w:lang w:eastAsia="ko-KR"/>
+        </w:rPr>
+        <w:tab/>
+      </w:r>
+      <w:r>
+        <w:rPr>
+          <w:lang w:eastAsia="ko-KR"/>
+        </w:rPr>
+        <w:tab/>
+      </w:r>
+      <w:r>
+        <w:rPr>
+          <w:lang w:eastAsia="ko-KR"/>
+        </w:rPr>
+        <w:tab/>
+      </w:r>
+      <w:r>
+        <w:rPr>
+          <w:lang w:eastAsia="ko-KR"/>
+        </w:rPr>
+        <w:tab/>
+      </w:r>
+      <w:proofErr w:type="spellStart"/>
+      <w:r>
+        <w:rPr>
+          <w:lang w:eastAsia="ko-KR"/>
+        </w:rPr>
+        <w:t>i</w:t>
+      </w:r>
+      <w:proofErr w:type="spellEnd"/>
+      <w:r>
+        <w:rPr>
+          <w:lang w:eastAsia="ko-KR"/>
+        </w:rPr>
+        <w:t>.</w:t>
+      </w:r>
+      <w:r>
+        <w:rPr>
+          <w:lang w:eastAsia="ko-KR"/>
+        </w:rPr>
+        <w:tab/>
+        <w:t>Continue the game.</w:t>
+      </w:r>
+    </w:p>
+    <w:p>
+      <w:pPr>
+        <w:pStyle w:val="BodyText"/>
+        <w:rPr>
+          <w:lang w:eastAsia="ko-KR"/>
+        </w:rPr>
+      </w:pPr>
+      <w:r>
+        <w:rPr>
+          <w:lang w:eastAsia="ko-KR"/>
+        </w:rPr>
+        <w:tab/>
+      </w:r>
+      <w:r>
+        <w:rPr>
+          <w:lang w:eastAsia="ko-KR"/>
+        </w:rPr>
+        <w:tab/>
+        <w:t>3D.</w:t>
+      </w:r>
+      <w:r>
+        <w:rPr>
+          <w:lang w:eastAsia="ko-KR"/>
+        </w:rPr>
+        <w:tab/>
+        <w:t>Player completes a puzzle or kills all enemies</w:t>
+      </w:r>
+    </w:p>
+    <w:p>
+      <w:pPr>
+        <w:pStyle w:val="BodyText"/>
+        <w:rPr>
+          <w:lang w:eastAsia="ko-KR"/>
+        </w:rPr>
+      </w:pPr>
+      <w:r>
+        <w:rPr>
+          <w:lang w:eastAsia="ko-KR"/>
+        </w:rPr>
+        <w:tab/>
+      </w:r>
+      <w:r>
+        <w:rPr>
+          <w:lang w:eastAsia="ko-KR"/>
+        </w:rPr>
+        <w:tab/>
+      </w:r>
+      <w:r>
+        <w:rPr>
+          <w:lang w:eastAsia="ko-KR"/>
+        </w:rPr>
+        <w:tab/>
+      </w:r>
+      <w:r>
+        <w:rPr>
+          <w:lang w:eastAsia="ko-KR"/>
+        </w:rPr>
+        <w:tab/>
+        <w:t>a.</w:t>
+      </w:r>
+      <w:r>
+        <w:rPr>
+          <w:lang w:eastAsia="ko-KR"/>
+        </w:rPr>
+        <w:tab/>
+        <w:t>The system spawns the key at the predetermined spot.</w:t>
+      </w:r>
+    </w:p>
+    <w:p>
+      <w:pPr>
+        <w:pStyle w:val="BodyText"/>
+        <w:rPr>
+          <w:lang w:eastAsia="ko-KR"/>
+        </w:rPr>
+      </w:pPr>
+      <w:r>
+        <w:rPr>
+          <w:lang w:eastAsia="ko-KR"/>
+        </w:rPr>
+        <w:tab/>
+      </w:r>
+      <w:r>
+        <w:rPr>
+          <w:lang w:eastAsia="ko-KR"/>
+        </w:rPr>
+        <w:tab/>
+        <w:t>3E. Player defeats the final boss</w:t>
+      </w:r>
+    </w:p>
+    <w:p>
+      <w:pPr>
+        <w:pStyle w:val="BodyText"/>
+        <w:rPr>
+          <w:rFonts w:hint="eastAsia"/>
+          <w:lang w:eastAsia="ko-KR"/>
+        </w:rPr>
+      </w:pPr>
+      <w:r>
+        <w:rPr>
+          <w:lang w:eastAsia="ko-KR"/>
+        </w:rPr>
+        <w:tab/>
+      </w:r>
+      <w:r>
+        <w:rPr>
+          <w:lang w:eastAsia="ko-KR"/>
+        </w:rPr>
+        <w:tab/>
+      </w:r>
+      <w:r>
+        <w:rPr>
+          <w:lang w:eastAsia="ko-KR"/>
+        </w:rPr>
+        <w:tab/>
+      </w:r>
+      <w:r>
+        <w:rPr>
+          <w:lang w:eastAsia="ko-KR"/>
+        </w:rPr>
+        <w:tab/>
+        <w:t xml:space="preserve">a. </w:t>
+      </w:r>
+      <w:r>
+        <w:rPr>
+          <w:lang w:eastAsia="ko-KR"/>
+        </w:rPr>
+        <w:tab/>
+        <w:t xml:space="preserve">Move </w:t>
+      </w:r>
+      <w:r>
+        <w:rPr>
+          <w:rFonts w:hint="eastAsia"/>
+          <w:lang w:eastAsia="ko-KR"/>
+        </w:rPr>
+        <w:t xml:space="preserve">to successful </w:t>
+      </w:r>
+      <w:r>
+        <w:rPr>
+          <w:lang w:eastAsia="ko-KR"/>
+        </w:rPr>
+        <w:t>event flow no. 6</w:t>
+      </w:r>
+    </w:p>
+    <w:p>
+      <w:pPr>
+        <w:pStyle w:val="BodyText"/>
+        <w:rPr>
+          <w:lang w:eastAsia="ko-KR"/>
+        </w:rPr>
+      </w:pPr>
+      <w:r>
+        <w:rPr>
+          <w:lang w:eastAsia="ko-KR"/>
+        </w:rPr>
+        <w:tab/>
+      </w:r>
+      <w:r>
+        <w:rPr>
+          <w:lang w:eastAsia="ko-KR"/>
+        </w:rPr>
+        <w:tab/>
+        <w:t>5A. Player moves to previous room</w:t>
+      </w:r>
     </w:p>
     <w:p>
       <w:pPr>
         <w:pStyle w:val="BodyText"/>
         <w:numPr>
           <w:ilvl w:val="0"/>
-          <w:numId w:val="25"/>
+          <w:numId w:val="33"/>
         </w:numPr>
-      </w:pPr>
+        <w:rPr>
+          <w:lang w:eastAsia="ko-KR"/>
+        </w:rPr>
+      </w:pPr>
+      <w:r>
+        <w:rPr>
+          <w:rFonts w:hint="eastAsia"/>
+          <w:lang w:eastAsia="ko-KR"/>
+        </w:rPr>
+        <w:t xml:space="preserve">System </w:t>
+      </w:r>
+      <w:proofErr w:type="spellStart"/>
+      <w:r>
+        <w:rPr>
+          <w:rFonts w:hint="eastAsia"/>
+          <w:lang w:eastAsia="ko-KR"/>
+        </w:rPr>
+        <w:t>respawns</w:t>
+      </w:r>
+      <w:proofErr w:type="spellEnd"/>
+      <w:r>
+        <w:rPr>
+          <w:rFonts w:hint="eastAsia"/>
+          <w:lang w:eastAsia="ko-KR"/>
+        </w:rPr>
+        <w:t xml:space="preserve"> all enemies in the previous room.</w:t>
+      </w:r>
+      <w:bookmarkStart w:id="10" w:name="_GoBack"/>
+      <w:bookmarkEnd w:id="10"/>
     </w:p>
     <w:p>
       <w:pPr>
@@ -5231,17 +6899,38 @@
       <w:r>
         <w:t xml:space="preserve">Table </w:t>
       </w:r>
-      <w:fldSimple w:instr=" SEQ Table \* ARABIC ">
-        <w:r>
-          <w:rPr>
-            <w:noProof/>
-          </w:rPr>
-          <w:t>1</w:t>
-        </w:r>
-      </w:fldSimple>
+      <w:r>
+        <w:fldChar w:fldCharType="begin"/>
+      </w:r>
+      <w:r>
+        <w:instrText xml:space="preserve"> SEQ Table \* ARABIC </w:instrText>
+      </w:r>
+      <w:r>
+        <w:fldChar w:fldCharType="separate"/>
+      </w:r>
+      <w:r>
+        <w:rPr>
+          <w:noProof/>
+        </w:rPr>
+        <w:t>1</w:t>
+      </w:r>
+      <w:r>
+        <w:rPr>
+          <w:noProof/>
+        </w:rPr>
+        <w:fldChar w:fldCharType="end"/>
+      </w:r>
       <w:bookmarkEnd w:id="12"/>
       <w:r>
-        <w:t xml:space="preserve"> An example table</w:t>
+        <w:t xml:space="preserve"> </w:t>
+      </w:r>
+      <w:proofErr w:type="gramStart"/>
+      <w:r>
+        <w:t>An</w:t>
+      </w:r>
+      <w:proofErr w:type="gramEnd"/>
+      <w:r>
+        <w:t xml:space="preserve"> example table</w:t>
       </w:r>
     </w:p>
     <w:tbl>
@@ -5375,7 +7064,6 @@
       </w:pPr>
       <w:bookmarkStart w:id="16" w:name="_Toc254263651"/>
       <w:r>
-        <w:lastRenderedPageBreak/>
         <w:t>References</w:t>
       </w:r>
       <w:bookmarkEnd w:id="16"/>
@@ -5386,7 +7074,23 @@
       </w:pPr>
       <w:bookmarkStart w:id="17" w:name="_Ref254188959"/>
       <w:r>
-        <w:t>Object-Oriented Software Engineering, Using UML, Patterns, and Java, 2nd Edition, by Bernd Bruegge and Allen H. Dutoit, Prentice-Hall, 2004, ISBN: 0-13-047110-0.</w:t>
+        <w:t xml:space="preserve">Object-Oriented Software Engineering, Using UML, Patterns, and Java, 2nd Edition, by Bernd </w:t>
+      </w:r>
+      <w:proofErr w:type="spellStart"/>
+      <w:r>
+        <w:t>Bruegge</w:t>
+      </w:r>
+      <w:proofErr w:type="spellEnd"/>
+      <w:r>
+        <w:t xml:space="preserve"> and Allen H. </w:t>
+      </w:r>
+      <w:proofErr w:type="spellStart"/>
+      <w:r>
+        <w:t>Dutoit</w:t>
+      </w:r>
+      <w:proofErr w:type="spellEnd"/>
+      <w:r>
+        <w:t>, Prentice-Hall, 2004, ISBN: 0-13-047110-0.</w:t>
       </w:r>
       <w:bookmarkEnd w:id="17"/>
     </w:p>
@@ -5458,7 +7162,7 @@
         <w:rStyle w:val="PageNumber"/>
         <w:noProof/>
       </w:rPr>
-      <w:t>2</w:t>
+      <w:t>10</w:t>
     </w:r>
     <w:r>
       <w:rPr>
@@ -5501,7 +7205,23 @@
           <w:i/>
           <w:sz w:val="18"/>
         </w:rPr>
-        <w:t>(footnote continued)</w:t>
+        <w:t>(</w:t>
+      </w:r>
+      <w:proofErr w:type="gramStart"/>
+      <w:r>
+        <w:rPr>
+          <w:i/>
+          <w:sz w:val="18"/>
+        </w:rPr>
+        <w:t>footnote</w:t>
+      </w:r>
+      <w:proofErr w:type="gramEnd"/>
+      <w:r>
+        <w:rPr>
+          <w:i/>
+          <w:sz w:val="18"/>
+        </w:rPr>
+        <w:t xml:space="preserve"> continued)</w:t>
       </w:r>
     </w:p>
     <w:p/>
@@ -6230,8 +7950,8 @@
   <w:abstractNum w:abstractNumId="7">
     <w:nsid w:val="29350ADD"/>
     <w:multiLevelType w:val="hybridMultilevel"/>
-    <w:tmpl w:val="D32CB81A"/>
-    <w:lvl w:ilvl="0" w:tplc="4BC64A7A">
+    <w:tmpl w:val="5540E03E"/>
+    <w:lvl w:ilvl="0" w:tplc="5FC45F02">
       <w:start w:val="1"/>
       <w:numFmt w:val="decimal"/>
       <w:lvlText w:val="%1."/>
@@ -6240,7 +7960,6 @@
         <w:ind w:left="1080" w:hanging="360"/>
       </w:pPr>
       <w:rPr>
-        <w:rFonts w:hint="default"/>
         <w:sz w:val="16"/>
       </w:rPr>
     </w:lvl>
@@ -6423,7 +8142,7 @@
         <w:rFonts w:hint="default"/>
       </w:rPr>
     </w:lvl>
-    <w:lvl w:ilvl="1" w:tplc="041F0019" w:tentative="1">
+    <w:lvl w:ilvl="1" w:tplc="041F0019">
       <w:start w:val="1"/>
       <w:numFmt w:val="lowerLetter"/>
       <w:lvlText w:val="%2."/>
@@ -7415,6 +9134,267 @@
     </w:lvl>
   </w:abstractNum>
   <w:abstractNum w:abstractNumId="20">
+    <w:nsid w:val="527346B5"/>
+    <w:multiLevelType w:val="hybridMultilevel"/>
+    <w:tmpl w:val="99F6FEB4"/>
+    <w:lvl w:ilvl="0" w:tplc="20DAAE2E">
+      <w:start w:val="1"/>
+      <w:numFmt w:val="lowerLetter"/>
+      <w:lvlText w:val="%1."/>
+      <w:lvlJc w:val="left"/>
+      <w:pPr>
+        <w:ind w:left="1800" w:hanging="360"/>
+      </w:pPr>
+      <w:rPr>
+        <w:rFonts w:hint="default"/>
+      </w:rPr>
+    </w:lvl>
+    <w:lvl w:ilvl="1" w:tplc="04090019" w:tentative="1">
+      <w:start w:val="1"/>
+      <w:numFmt w:val="upperLetter"/>
+      <w:lvlText w:val="%2."/>
+      <w:lvlJc w:val="left"/>
+      <w:pPr>
+        <w:ind w:left="2240" w:hanging="400"/>
+      </w:pPr>
+    </w:lvl>
+    <w:lvl w:ilvl="2" w:tplc="0409001B" w:tentative="1">
+      <w:start w:val="1"/>
+      <w:numFmt w:val="lowerRoman"/>
+      <w:lvlText w:val="%3."/>
+      <w:lvlJc w:val="right"/>
+      <w:pPr>
+        <w:ind w:left="2640" w:hanging="400"/>
+      </w:pPr>
+    </w:lvl>
+    <w:lvl w:ilvl="3" w:tplc="0409000F" w:tentative="1">
+      <w:start w:val="1"/>
+      <w:numFmt w:val="decimal"/>
+      <w:lvlText w:val="%4."/>
+      <w:lvlJc w:val="left"/>
+      <w:pPr>
+        <w:ind w:left="3040" w:hanging="400"/>
+      </w:pPr>
+    </w:lvl>
+    <w:lvl w:ilvl="4" w:tplc="04090019" w:tentative="1">
+      <w:start w:val="1"/>
+      <w:numFmt w:val="upperLetter"/>
+      <w:lvlText w:val="%5."/>
+      <w:lvlJc w:val="left"/>
+      <w:pPr>
+        <w:ind w:left="3440" w:hanging="400"/>
+      </w:pPr>
+    </w:lvl>
+    <w:lvl w:ilvl="5" w:tplc="0409001B" w:tentative="1">
+      <w:start w:val="1"/>
+      <w:numFmt w:val="lowerRoman"/>
+      <w:lvlText w:val="%6."/>
+      <w:lvlJc w:val="right"/>
+      <w:pPr>
+        <w:ind w:left="3840" w:hanging="400"/>
+      </w:pPr>
+    </w:lvl>
+    <w:lvl w:ilvl="6" w:tplc="0409000F" w:tentative="1">
+      <w:start w:val="1"/>
+      <w:numFmt w:val="decimal"/>
+      <w:lvlText w:val="%7."/>
+      <w:lvlJc w:val="left"/>
+      <w:pPr>
+        <w:ind w:left="4240" w:hanging="400"/>
+      </w:pPr>
+    </w:lvl>
+    <w:lvl w:ilvl="7" w:tplc="04090019" w:tentative="1">
+      <w:start w:val="1"/>
+      <w:numFmt w:val="upperLetter"/>
+      <w:lvlText w:val="%8."/>
+      <w:lvlJc w:val="left"/>
+      <w:pPr>
+        <w:ind w:left="4640" w:hanging="400"/>
+      </w:pPr>
+    </w:lvl>
+    <w:lvl w:ilvl="8" w:tplc="0409001B" w:tentative="1">
+      <w:start w:val="1"/>
+      <w:numFmt w:val="lowerRoman"/>
+      <w:lvlText w:val="%9."/>
+      <w:lvlJc w:val="right"/>
+      <w:pPr>
+        <w:ind w:left="5040" w:hanging="400"/>
+      </w:pPr>
+    </w:lvl>
+  </w:abstractNum>
+  <w:abstractNum w:abstractNumId="21">
+    <w:nsid w:val="57CB41B8"/>
+    <w:multiLevelType w:val="hybridMultilevel"/>
+    <w:tmpl w:val="CC4C1012"/>
+    <w:lvl w:ilvl="0" w:tplc="041F000F">
+      <w:start w:val="1"/>
+      <w:numFmt w:val="decimal"/>
+      <w:lvlText w:val="%1."/>
+      <w:lvlJc w:val="left"/>
+      <w:pPr>
+        <w:ind w:left="1080" w:hanging="360"/>
+      </w:pPr>
+    </w:lvl>
+    <w:lvl w:ilvl="1" w:tplc="041F0019" w:tentative="1">
+      <w:start w:val="1"/>
+      <w:numFmt w:val="lowerLetter"/>
+      <w:lvlText w:val="%2."/>
+      <w:lvlJc w:val="left"/>
+      <w:pPr>
+        <w:ind w:left="1800" w:hanging="360"/>
+      </w:pPr>
+    </w:lvl>
+    <w:lvl w:ilvl="2" w:tplc="041F001B" w:tentative="1">
+      <w:start w:val="1"/>
+      <w:numFmt w:val="lowerRoman"/>
+      <w:lvlText w:val="%3."/>
+      <w:lvlJc w:val="right"/>
+      <w:pPr>
+        <w:ind w:left="2520" w:hanging="180"/>
+      </w:pPr>
+    </w:lvl>
+    <w:lvl w:ilvl="3" w:tplc="041F000F" w:tentative="1">
+      <w:start w:val="1"/>
+      <w:numFmt w:val="decimal"/>
+      <w:lvlText w:val="%4."/>
+      <w:lvlJc w:val="left"/>
+      <w:pPr>
+        <w:ind w:left="3240" w:hanging="360"/>
+      </w:pPr>
+    </w:lvl>
+    <w:lvl w:ilvl="4" w:tplc="041F0019" w:tentative="1">
+      <w:start w:val="1"/>
+      <w:numFmt w:val="lowerLetter"/>
+      <w:lvlText w:val="%5."/>
+      <w:lvlJc w:val="left"/>
+      <w:pPr>
+        <w:ind w:left="3960" w:hanging="360"/>
+      </w:pPr>
+    </w:lvl>
+    <w:lvl w:ilvl="5" w:tplc="041F001B" w:tentative="1">
+      <w:start w:val="1"/>
+      <w:numFmt w:val="lowerRoman"/>
+      <w:lvlText w:val="%6."/>
+      <w:lvlJc w:val="right"/>
+      <w:pPr>
+        <w:ind w:left="4680" w:hanging="180"/>
+      </w:pPr>
+    </w:lvl>
+    <w:lvl w:ilvl="6" w:tplc="041F000F" w:tentative="1">
+      <w:start w:val="1"/>
+      <w:numFmt w:val="decimal"/>
+      <w:lvlText w:val="%7."/>
+      <w:lvlJc w:val="left"/>
+      <w:pPr>
+        <w:ind w:left="5400" w:hanging="360"/>
+      </w:pPr>
+    </w:lvl>
+    <w:lvl w:ilvl="7" w:tplc="041F0019" w:tentative="1">
+      <w:start w:val="1"/>
+      <w:numFmt w:val="lowerLetter"/>
+      <w:lvlText w:val="%8."/>
+      <w:lvlJc w:val="left"/>
+      <w:pPr>
+        <w:ind w:left="6120" w:hanging="360"/>
+      </w:pPr>
+    </w:lvl>
+    <w:lvl w:ilvl="8" w:tplc="041F001B" w:tentative="1">
+      <w:start w:val="1"/>
+      <w:numFmt w:val="lowerRoman"/>
+      <w:lvlText w:val="%9."/>
+      <w:lvlJc w:val="right"/>
+      <w:pPr>
+        <w:ind w:left="6840" w:hanging="180"/>
+      </w:pPr>
+    </w:lvl>
+  </w:abstractNum>
+  <w:abstractNum w:abstractNumId="22">
+    <w:nsid w:val="5BA33E13"/>
+    <w:multiLevelType w:val="hybridMultilevel"/>
+    <w:tmpl w:val="3CEA3FC2"/>
+    <w:lvl w:ilvl="0" w:tplc="041F0019">
+      <w:start w:val="1"/>
+      <w:numFmt w:val="lowerLetter"/>
+      <w:lvlText w:val="%1."/>
+      <w:lvlJc w:val="left"/>
+      <w:pPr>
+        <w:ind w:left="1440" w:hanging="360"/>
+      </w:pPr>
+    </w:lvl>
+    <w:lvl w:ilvl="1" w:tplc="04090019" w:tentative="1">
+      <w:start w:val="1"/>
+      <w:numFmt w:val="upperLetter"/>
+      <w:lvlText w:val="%2."/>
+      <w:lvlJc w:val="left"/>
+      <w:pPr>
+        <w:ind w:left="840" w:hanging="400"/>
+      </w:pPr>
+    </w:lvl>
+    <w:lvl w:ilvl="2" w:tplc="0409001B" w:tentative="1">
+      <w:start w:val="1"/>
+      <w:numFmt w:val="lowerRoman"/>
+      <w:lvlText w:val="%3."/>
+      <w:lvlJc w:val="right"/>
+      <w:pPr>
+        <w:ind w:left="1240" w:hanging="400"/>
+      </w:pPr>
+    </w:lvl>
+    <w:lvl w:ilvl="3" w:tplc="0409000F" w:tentative="1">
+      <w:start w:val="1"/>
+      <w:numFmt w:val="decimal"/>
+      <w:lvlText w:val="%4."/>
+      <w:lvlJc w:val="left"/>
+      <w:pPr>
+        <w:ind w:left="1640" w:hanging="400"/>
+      </w:pPr>
+    </w:lvl>
+    <w:lvl w:ilvl="4" w:tplc="04090019" w:tentative="1">
+      <w:start w:val="1"/>
+      <w:numFmt w:val="upperLetter"/>
+      <w:lvlText w:val="%5."/>
+      <w:lvlJc w:val="left"/>
+      <w:pPr>
+        <w:ind w:left="2040" w:hanging="400"/>
+      </w:pPr>
+    </w:lvl>
+    <w:lvl w:ilvl="5" w:tplc="0409001B" w:tentative="1">
+      <w:start w:val="1"/>
+      <w:numFmt w:val="lowerRoman"/>
+      <w:lvlText w:val="%6."/>
+      <w:lvlJc w:val="right"/>
+      <w:pPr>
+        <w:ind w:left="2440" w:hanging="400"/>
+      </w:pPr>
+    </w:lvl>
+    <w:lvl w:ilvl="6" w:tplc="0409000F" w:tentative="1">
+      <w:start w:val="1"/>
+      <w:numFmt w:val="decimal"/>
+      <w:lvlText w:val="%7."/>
+      <w:lvlJc w:val="left"/>
+      <w:pPr>
+        <w:ind w:left="2840" w:hanging="400"/>
+      </w:pPr>
+    </w:lvl>
+    <w:lvl w:ilvl="7" w:tplc="04090019" w:tentative="1">
+      <w:start w:val="1"/>
+      <w:numFmt w:val="upperLetter"/>
+      <w:lvlText w:val="%8."/>
+      <w:lvlJc w:val="left"/>
+      <w:pPr>
+        <w:ind w:left="3240" w:hanging="400"/>
+      </w:pPr>
+    </w:lvl>
+    <w:lvl w:ilvl="8" w:tplc="0409001B" w:tentative="1">
+      <w:start w:val="1"/>
+      <w:numFmt w:val="lowerRoman"/>
+      <w:lvlText w:val="%9."/>
+      <w:lvlJc w:val="right"/>
+      <w:pPr>
+        <w:ind w:left="3640" w:hanging="400"/>
+      </w:pPr>
+    </w:lvl>
+  </w:abstractNum>
+  <w:abstractNum w:abstractNumId="23">
     <w:nsid w:val="5CC95C38"/>
     <w:multiLevelType w:val="hybridMultilevel"/>
     <w:tmpl w:val="CF1ABE9A"/>
@@ -7503,7 +9483,7 @@
       </w:pPr>
     </w:lvl>
   </w:abstractNum>
-  <w:abstractNum w:abstractNumId="21">
+  <w:abstractNum w:abstractNumId="24">
     <w:nsid w:val="5D5C5037"/>
     <w:multiLevelType w:val="hybridMultilevel"/>
     <w:tmpl w:val="7F321ABA"/>
@@ -7617,7 +9597,7 @@
       </w:rPr>
     </w:lvl>
   </w:abstractNum>
-  <w:abstractNum w:abstractNumId="22">
+  <w:abstractNum w:abstractNumId="25">
     <w:nsid w:val="5F824F94"/>
     <w:multiLevelType w:val="hybridMultilevel"/>
     <w:tmpl w:val="86D4FC00"/>
@@ -7706,7 +9686,97 @@
       </w:pPr>
     </w:lvl>
   </w:abstractNum>
-  <w:abstractNum w:abstractNumId="23">
+  <w:abstractNum w:abstractNumId="26">
+    <w:nsid w:val="640E482E"/>
+    <w:multiLevelType w:val="multilevel"/>
+    <w:tmpl w:val="69EE59D8"/>
+    <w:lvl w:ilvl="0">
+      <w:start w:val="1"/>
+      <w:numFmt w:val="decimal"/>
+      <w:lvlText w:val="%1."/>
+      <w:lvlJc w:val="left"/>
+      <w:pPr>
+        <w:ind w:left="1080" w:hanging="360"/>
+      </w:pPr>
+      <w:rPr>
+        <w:rFonts w:ascii="Verdana" w:eastAsia="맑은 고딕" w:hAnsi="Verdana" w:cs="Times New Roman"/>
+        <w:sz w:val="16"/>
+      </w:rPr>
+    </w:lvl>
+    <w:lvl w:ilvl="1">
+      <w:start w:val="1"/>
+      <w:numFmt w:val="lowerLetter"/>
+      <w:lvlText w:val="%2."/>
+      <w:lvlJc w:val="left"/>
+      <w:pPr>
+        <w:ind w:left="1800" w:hanging="360"/>
+      </w:pPr>
+    </w:lvl>
+    <w:lvl w:ilvl="2">
+      <w:start w:val="1"/>
+      <w:numFmt w:val="lowerRoman"/>
+      <w:lvlText w:val="%3."/>
+      <w:lvlJc w:val="right"/>
+      <w:pPr>
+        <w:ind w:left="2520" w:hanging="180"/>
+      </w:pPr>
+    </w:lvl>
+    <w:lvl w:ilvl="3">
+      <w:start w:val="1"/>
+      <w:numFmt w:val="decimal"/>
+      <w:lvlText w:val="%4."/>
+      <w:lvlJc w:val="left"/>
+      <w:pPr>
+        <w:ind w:left="3240" w:hanging="360"/>
+      </w:pPr>
+    </w:lvl>
+    <w:lvl w:ilvl="4">
+      <w:start w:val="1"/>
+      <w:numFmt w:val="lowerLetter"/>
+      <w:lvlText w:val="%5."/>
+      <w:lvlJc w:val="left"/>
+      <w:pPr>
+        <w:ind w:left="3960" w:hanging="360"/>
+      </w:pPr>
+    </w:lvl>
+    <w:lvl w:ilvl="5">
+      <w:start w:val="1"/>
+      <w:numFmt w:val="lowerRoman"/>
+      <w:lvlText w:val="%6."/>
+      <w:lvlJc w:val="right"/>
+      <w:pPr>
+        <w:ind w:left="4680" w:hanging="180"/>
+      </w:pPr>
+    </w:lvl>
+    <w:lvl w:ilvl="6">
+      <w:start w:val="1"/>
+      <w:numFmt w:val="decimal"/>
+      <w:lvlText w:val="%7."/>
+      <w:lvlJc w:val="left"/>
+      <w:pPr>
+        <w:ind w:left="5400" w:hanging="360"/>
+      </w:pPr>
+    </w:lvl>
+    <w:lvl w:ilvl="7">
+      <w:start w:val="1"/>
+      <w:numFmt w:val="lowerLetter"/>
+      <w:lvlText w:val="%8."/>
+      <w:lvlJc w:val="left"/>
+      <w:pPr>
+        <w:ind w:left="6120" w:hanging="360"/>
+      </w:pPr>
+    </w:lvl>
+    <w:lvl w:ilvl="8">
+      <w:start w:val="1"/>
+      <w:numFmt w:val="lowerRoman"/>
+      <w:lvlText w:val="%9."/>
+      <w:lvlJc w:val="right"/>
+      <w:pPr>
+        <w:ind w:left="6840" w:hanging="180"/>
+      </w:pPr>
+    </w:lvl>
+  </w:abstractNum>
+  <w:abstractNum w:abstractNumId="27">
     <w:nsid w:val="71EB2329"/>
     <w:multiLevelType w:val="hybridMultilevel"/>
     <w:tmpl w:val="8A5EE092"/>
@@ -7792,7 +9862,7 @@
       </w:pPr>
     </w:lvl>
   </w:abstractNum>
-  <w:abstractNum w:abstractNumId="24">
+  <w:abstractNum w:abstractNumId="28">
     <w:nsid w:val="730E2788"/>
     <w:multiLevelType w:val="hybridMultilevel"/>
     <w:tmpl w:val="1BFE36B8"/>
@@ -7881,7 +9951,97 @@
       </w:pPr>
     </w:lvl>
   </w:abstractNum>
-  <w:abstractNum w:abstractNumId="25">
+  <w:abstractNum w:abstractNumId="29">
+    <w:nsid w:val="78AD4696"/>
+    <w:multiLevelType w:val="hybridMultilevel"/>
+    <w:tmpl w:val="B750EE34"/>
+    <w:lvl w:ilvl="0" w:tplc="32320026">
+      <w:start w:val="1"/>
+      <w:numFmt w:val="decimal"/>
+      <w:lvlText w:val="%1."/>
+      <w:lvlJc w:val="left"/>
+      <w:pPr>
+        <w:ind w:left="1080" w:hanging="360"/>
+      </w:pPr>
+      <w:rPr>
+        <w:rFonts w:ascii="Verdana" w:eastAsia="맑은 고딕" w:hAnsi="Verdana" w:cs="Times New Roman"/>
+        <w:sz w:val="16"/>
+      </w:rPr>
+    </w:lvl>
+    <w:lvl w:ilvl="1" w:tplc="041F0019">
+      <w:start w:val="1"/>
+      <w:numFmt w:val="lowerLetter"/>
+      <w:lvlText w:val="%2."/>
+      <w:lvlJc w:val="left"/>
+      <w:pPr>
+        <w:ind w:left="1800" w:hanging="360"/>
+      </w:pPr>
+    </w:lvl>
+    <w:lvl w:ilvl="2" w:tplc="041F001B" w:tentative="1">
+      <w:start w:val="1"/>
+      <w:numFmt w:val="lowerRoman"/>
+      <w:lvlText w:val="%3."/>
+      <w:lvlJc w:val="right"/>
+      <w:pPr>
+        <w:ind w:left="2520" w:hanging="180"/>
+      </w:pPr>
+    </w:lvl>
+    <w:lvl w:ilvl="3" w:tplc="041F000F" w:tentative="1">
+      <w:start w:val="1"/>
+      <w:numFmt w:val="decimal"/>
+      <w:lvlText w:val="%4."/>
+      <w:lvlJc w:val="left"/>
+      <w:pPr>
+        <w:ind w:left="3240" w:hanging="360"/>
+      </w:pPr>
+    </w:lvl>
+    <w:lvl w:ilvl="4" w:tplc="041F0019" w:tentative="1">
+      <w:start w:val="1"/>
+      <w:numFmt w:val="lowerLetter"/>
+      <w:lvlText w:val="%5."/>
+      <w:lvlJc w:val="left"/>
+      <w:pPr>
+        <w:ind w:left="3960" w:hanging="360"/>
+      </w:pPr>
+    </w:lvl>
+    <w:lvl w:ilvl="5" w:tplc="041F001B" w:tentative="1">
+      <w:start w:val="1"/>
+      <w:numFmt w:val="lowerRoman"/>
+      <w:lvlText w:val="%6."/>
+      <w:lvlJc w:val="right"/>
+      <w:pPr>
+        <w:ind w:left="4680" w:hanging="180"/>
+      </w:pPr>
+    </w:lvl>
+    <w:lvl w:ilvl="6" w:tplc="041F000F" w:tentative="1">
+      <w:start w:val="1"/>
+      <w:numFmt w:val="decimal"/>
+      <w:lvlText w:val="%7."/>
+      <w:lvlJc w:val="left"/>
+      <w:pPr>
+        <w:ind w:left="5400" w:hanging="360"/>
+      </w:pPr>
+    </w:lvl>
+    <w:lvl w:ilvl="7" w:tplc="041F0019" w:tentative="1">
+      <w:start w:val="1"/>
+      <w:numFmt w:val="lowerLetter"/>
+      <w:lvlText w:val="%8."/>
+      <w:lvlJc w:val="left"/>
+      <w:pPr>
+        <w:ind w:left="6120" w:hanging="360"/>
+      </w:pPr>
+    </w:lvl>
+    <w:lvl w:ilvl="8" w:tplc="041F001B" w:tentative="1">
+      <w:start w:val="1"/>
+      <w:numFmt w:val="lowerRoman"/>
+      <w:lvlText w:val="%9."/>
+      <w:lvlJc w:val="right"/>
+      <w:pPr>
+        <w:ind w:left="6840" w:hanging="180"/>
+      </w:pPr>
+    </w:lvl>
+  </w:abstractNum>
+  <w:abstractNum w:abstractNumId="30">
     <w:nsid w:val="7ECE7EB4"/>
     <w:multiLevelType w:val="hybridMultilevel"/>
     <w:tmpl w:val="D32CB81A"/>
@@ -7987,7 +10147,7 @@
     <w:abstractNumId w:val="18"/>
   </w:num>
   <w:num w:numId="6">
-    <w:abstractNumId w:val="21"/>
+    <w:abstractNumId w:val="24"/>
   </w:num>
   <w:num w:numId="7">
     <w:abstractNumId w:val="3"/>
@@ -8023,10 +10183,10 @@
     <w:abstractNumId w:val="9"/>
   </w:num>
   <w:num w:numId="18">
-    <w:abstractNumId w:val="20"/>
+    <w:abstractNumId w:val="23"/>
   </w:num>
   <w:num w:numId="19">
-    <w:abstractNumId w:val="22"/>
+    <w:abstractNumId w:val="25"/>
   </w:num>
   <w:num w:numId="20">
     <w:abstractNumId w:val="8"/>
@@ -8035,13 +10195,13 @@
     <w:abstractNumId w:val="0"/>
   </w:num>
   <w:num w:numId="22">
-    <w:abstractNumId w:val="25"/>
+    <w:abstractNumId w:val="30"/>
   </w:num>
   <w:num w:numId="23">
     <w:abstractNumId w:val="7"/>
   </w:num>
   <w:num w:numId="24">
-    <w:abstractNumId w:val="24"/>
+    <w:abstractNumId w:val="28"/>
   </w:num>
   <w:num w:numId="25">
     <w:abstractNumId w:val="16"/>
@@ -8077,7 +10237,7 @@
     </w:lvlOverride>
   </w:num>
   <w:num w:numId="27">
-    <w:abstractNumId w:val="23"/>
+    <w:abstractNumId w:val="27"/>
     <w:lvlOverride w:ilvl="0">
       <w:startOverride w:val="1"/>
     </w:lvlOverride>
@@ -8135,6 +10295,21 @@
     <w:lvlOverride w:ilvl="8">
       <w:startOverride w:val="1"/>
     </w:lvlOverride>
+  </w:num>
+  <w:num w:numId="29">
+    <w:abstractNumId w:val="21"/>
+  </w:num>
+  <w:num w:numId="30">
+    <w:abstractNumId w:val="29"/>
+  </w:num>
+  <w:num w:numId="31">
+    <w:abstractNumId w:val="26"/>
+  </w:num>
+  <w:num w:numId="32">
+    <w:abstractNumId w:val="22"/>
+  </w:num>
+  <w:num w:numId="33">
+    <w:abstractNumId w:val="20"/>
   </w:num>
   <w:numIdMacAtCleanup w:val="14"/>
 </w:numbering>

</xml_diff>